<commit_message>
Actualizado el documento en .ssh
</commit_message>
<xml_diff>
--- a/.ssh/AS-TrabajoFinal.docx
+++ b/.ssh/AS-TrabajoFinal.docx
@@ -56,7 +56,7 @@
                     <w:rFonts w:eastAsiaTheme="majorEastAsia" w:cstheme="majorBidi"/>
                     <w:caps/>
                     <w:noProof/>
-                    <w:lang w:eastAsia="es-ES"/>
+                    <w:lang w:eastAsia="ja-JP"/>
                   </w:rPr>
                   <w:drawing>
                     <wp:inline distT="0" distB="0" distL="0" distR="0" wp14:anchorId="35CF7E70" wp14:editId="7432715D">
@@ -124,9 +124,6 @@
                 </w:rPr>
                 <w:alias w:val="Título"/>
                 <w:id w:val="15524250"/>
-                <w:placeholder>
-                  <w:docPart w:val="310F4BAA23444261B47B7EA3DE8217BE"/>
-                </w:placeholder>
                 <w:dataBinding w:prefixMappings="xmlns:ns0='http://schemas.openxmlformats.org/package/2006/metadata/core-properties' xmlns:ns1='http://purl.org/dc/elements/1.1/'" w:xpath="/ns0:coreProperties[1]/ns1:title[1]" w:storeItemID="{6C3C8BC8-F283-45AE-878A-BAB7291924A1}"/>
                 <w:text/>
               </w:sdtPr>
@@ -314,7 +311,7 @@
               <w:noProof/>
               <w:sz w:val="44"/>
               <w:szCs w:val="44"/>
-              <w:lang w:eastAsia="es-ES"/>
+              <w:lang w:eastAsia="ja-JP"/>
             </w:rPr>
             <w:drawing>
               <wp:inline distT="0" distB="0" distL="0" distR="0" wp14:anchorId="4E340574" wp14:editId="3CC218F8">
@@ -5618,14 +5615,13 @@
         <w:pStyle w:val="Ttulo1"/>
       </w:pPr>
       <w:r>
+        <w:lastRenderedPageBreak/>
         <w:t>Especificación i</w:t>
       </w:r>
       <w:r>
         <w:t>nicial</w:t>
       </w:r>
-      <w:bookmarkStart w:id="1" w:name="_GoBack"/>
       <w:bookmarkEnd w:id="0"/>
-      <w:bookmarkEnd w:id="1"/>
     </w:p>
     <w:p>
       <w:pPr>
@@ -5644,16 +5640,16 @@
           <w:rFonts w:asciiTheme="minorHAnsi" w:hAnsiTheme="minorHAnsi"/>
         </w:rPr>
       </w:pPr>
-      <w:bookmarkStart w:id="2" w:name="h.uthje4q3wtwi" w:colFirst="0" w:colLast="0"/>
-      <w:bookmarkStart w:id="3" w:name="_Toc353201209"/>
+      <w:bookmarkStart w:id="1" w:name="h.uthje4q3wtwi" w:colFirst="0" w:colLast="0"/>
+      <w:bookmarkStart w:id="2" w:name="_Toc353201209"/>
+      <w:bookmarkEnd w:id="1"/>
+      <w:r>
+        <w:rPr>
+          <w:rFonts w:asciiTheme="minorHAnsi" w:hAnsiTheme="minorHAnsi"/>
+        </w:rPr>
+        <w:t>Metodología usada</w:t>
+      </w:r>
       <w:bookmarkEnd w:id="2"/>
-      <w:r>
-        <w:rPr>
-          <w:rFonts w:asciiTheme="minorHAnsi" w:hAnsiTheme="minorHAnsi"/>
-        </w:rPr>
-        <w:t>Metodología usada</w:t>
-      </w:r>
-      <w:bookmarkEnd w:id="3"/>
     </w:p>
     <w:p>
       <w:pPr>
@@ -5702,23 +5698,23 @@
           <w:rFonts w:asciiTheme="minorHAnsi" w:hAnsiTheme="minorHAnsi"/>
         </w:rPr>
       </w:pPr>
-      <w:bookmarkStart w:id="4" w:name="h.muygjj41728a" w:colFirst="0" w:colLast="0"/>
-      <w:bookmarkStart w:id="5" w:name="_Toc353201210"/>
+      <w:bookmarkStart w:id="3" w:name="h.muygjj41728a" w:colFirst="0" w:colLast="0"/>
+      <w:bookmarkStart w:id="4" w:name="_Toc353201210"/>
+      <w:bookmarkEnd w:id="3"/>
+      <w:r>
+        <w:rPr>
+          <w:rFonts w:asciiTheme="minorHAnsi" w:hAnsiTheme="minorHAnsi"/>
+        </w:rPr>
+        <w:t xml:space="preserve">Identificación de </w:t>
+      </w:r>
+      <w:proofErr w:type="spellStart"/>
+      <w:r>
+        <w:rPr>
+          <w:rFonts w:asciiTheme="minorHAnsi" w:hAnsiTheme="minorHAnsi"/>
+        </w:rPr>
+        <w:t>Stakeholders</w:t>
+      </w:r>
       <w:bookmarkEnd w:id="4"/>
-      <w:r>
-        <w:rPr>
-          <w:rFonts w:asciiTheme="minorHAnsi" w:hAnsiTheme="minorHAnsi"/>
-        </w:rPr>
-        <w:t xml:space="preserve">Identificación de </w:t>
-      </w:r>
-      <w:proofErr w:type="spellStart"/>
-      <w:r>
-        <w:rPr>
-          <w:rFonts w:asciiTheme="minorHAnsi" w:hAnsiTheme="minorHAnsi"/>
-        </w:rPr>
-        <w:t>Stakeholders</w:t>
-      </w:r>
-      <w:bookmarkEnd w:id="5"/>
       <w:proofErr w:type="spellEnd"/>
     </w:p>
     <w:p>
@@ -5841,16 +5837,16 @@
           <w:rFonts w:asciiTheme="minorHAnsi" w:hAnsiTheme="minorHAnsi"/>
         </w:rPr>
       </w:pPr>
-      <w:bookmarkStart w:id="6" w:name="h.9oma8yao1uu0" w:colFirst="0" w:colLast="0"/>
-      <w:bookmarkStart w:id="7" w:name="_Toc353201211"/>
+      <w:bookmarkStart w:id="5" w:name="h.9oma8yao1uu0" w:colFirst="0" w:colLast="0"/>
+      <w:bookmarkStart w:id="6" w:name="_Toc353201211"/>
+      <w:bookmarkEnd w:id="5"/>
+      <w:r>
+        <w:rPr>
+          <w:rFonts w:asciiTheme="minorHAnsi" w:hAnsiTheme="minorHAnsi"/>
+        </w:rPr>
+        <w:t>Usuario página web</w:t>
+      </w:r>
       <w:bookmarkEnd w:id="6"/>
-      <w:r>
-        <w:rPr>
-          <w:rFonts w:asciiTheme="minorHAnsi" w:hAnsiTheme="minorHAnsi"/>
-        </w:rPr>
-        <w:t>Usuario página web</w:t>
-      </w:r>
-      <w:bookmarkEnd w:id="7"/>
     </w:p>
     <w:p>
       <w:pPr>
@@ -5971,16 +5967,16 @@
           <w:rFonts w:asciiTheme="minorHAnsi" w:hAnsiTheme="minorHAnsi"/>
         </w:rPr>
       </w:pPr>
-      <w:bookmarkStart w:id="8" w:name="h.y8luhtig1nxv" w:colFirst="0" w:colLast="0"/>
-      <w:bookmarkStart w:id="9" w:name="_Toc353201212"/>
+      <w:bookmarkStart w:id="7" w:name="h.y8luhtig1nxv" w:colFirst="0" w:colLast="0"/>
+      <w:bookmarkStart w:id="8" w:name="_Toc353201212"/>
+      <w:bookmarkEnd w:id="7"/>
+      <w:r>
+        <w:rPr>
+          <w:rFonts w:asciiTheme="minorHAnsi" w:hAnsiTheme="minorHAnsi"/>
+        </w:rPr>
+        <w:t>Administrador EC</w:t>
+      </w:r>
       <w:bookmarkEnd w:id="8"/>
-      <w:r>
-        <w:rPr>
-          <w:rFonts w:asciiTheme="minorHAnsi" w:hAnsiTheme="minorHAnsi"/>
-        </w:rPr>
-        <w:t>Administrador EC</w:t>
-      </w:r>
-      <w:bookmarkEnd w:id="9"/>
     </w:p>
     <w:p>
       <w:pPr>
@@ -6040,16 +6036,16 @@
           <w:rFonts w:asciiTheme="minorHAnsi" w:hAnsiTheme="minorHAnsi"/>
         </w:rPr>
       </w:pPr>
-      <w:bookmarkStart w:id="10" w:name="h.j134r41ffgc6" w:colFirst="0" w:colLast="0"/>
-      <w:bookmarkStart w:id="11" w:name="_Toc353201213"/>
+      <w:bookmarkStart w:id="9" w:name="h.j134r41ffgc6" w:colFirst="0" w:colLast="0"/>
+      <w:bookmarkStart w:id="10" w:name="_Toc353201213"/>
+      <w:bookmarkEnd w:id="9"/>
+      <w:r>
+        <w:rPr>
+          <w:rFonts w:asciiTheme="minorHAnsi" w:hAnsiTheme="minorHAnsi"/>
+        </w:rPr>
+        <w:t>Equipo de mantenimiento EC</w:t>
+      </w:r>
       <w:bookmarkEnd w:id="10"/>
-      <w:r>
-        <w:rPr>
-          <w:rFonts w:asciiTheme="minorHAnsi" w:hAnsiTheme="minorHAnsi"/>
-        </w:rPr>
-        <w:t>Equipo de mantenimiento EC</w:t>
-      </w:r>
-      <w:bookmarkEnd w:id="11"/>
     </w:p>
     <w:p>
       <w:pPr>
@@ -6122,9 +6118,9 @@
           <w:rFonts w:asciiTheme="minorHAnsi" w:hAnsiTheme="minorHAnsi"/>
         </w:rPr>
       </w:pPr>
-      <w:bookmarkStart w:id="12" w:name="h.rgnr8glpdbng" w:colFirst="0" w:colLast="0"/>
-      <w:bookmarkStart w:id="13" w:name="_Toc353201214"/>
-      <w:bookmarkEnd w:id="12"/>
+      <w:bookmarkStart w:id="11" w:name="h.rgnr8glpdbng" w:colFirst="0" w:colLast="0"/>
+      <w:bookmarkStart w:id="12" w:name="_Toc353201214"/>
+      <w:bookmarkEnd w:id="11"/>
       <w:r>
         <w:rPr>
           <w:rFonts w:asciiTheme="minorHAnsi" w:hAnsiTheme="minorHAnsi"/>
@@ -6132,7 +6128,7 @@
         <w:lastRenderedPageBreak/>
         <w:t>Personal EC</w:t>
       </w:r>
-      <w:bookmarkEnd w:id="13"/>
+      <w:bookmarkEnd w:id="12"/>
     </w:p>
     <w:p>
       <w:pPr>
@@ -6231,16 +6227,16 @@
           <w:rFonts w:asciiTheme="minorHAnsi" w:hAnsiTheme="minorHAnsi"/>
         </w:rPr>
       </w:pPr>
-      <w:bookmarkStart w:id="14" w:name="h.8n8nozlq2l5j" w:colFirst="0" w:colLast="0"/>
-      <w:bookmarkStart w:id="15" w:name="_Toc353201215"/>
+      <w:bookmarkStart w:id="13" w:name="h.8n8nozlq2l5j" w:colFirst="0" w:colLast="0"/>
+      <w:bookmarkStart w:id="14" w:name="_Toc353201215"/>
+      <w:bookmarkEnd w:id="13"/>
+      <w:r>
+        <w:rPr>
+          <w:rFonts w:asciiTheme="minorHAnsi" w:hAnsiTheme="minorHAnsi"/>
+        </w:rPr>
+        <w:t>Pasarela de Pago</w:t>
+      </w:r>
       <w:bookmarkEnd w:id="14"/>
-      <w:r>
-        <w:rPr>
-          <w:rFonts w:asciiTheme="minorHAnsi" w:hAnsiTheme="minorHAnsi"/>
-        </w:rPr>
-        <w:t>Pasarela de Pago</w:t>
-      </w:r>
-      <w:bookmarkEnd w:id="15"/>
     </w:p>
     <w:p>
       <w:pPr>
@@ -6274,16 +6270,16 @@
           <w:rFonts w:asciiTheme="minorHAnsi" w:hAnsiTheme="minorHAnsi"/>
         </w:rPr>
       </w:pPr>
-      <w:bookmarkStart w:id="16" w:name="h.y68z40qs66z8" w:colFirst="0" w:colLast="0"/>
-      <w:bookmarkStart w:id="17" w:name="_Toc353201216"/>
+      <w:bookmarkStart w:id="15" w:name="h.y68z40qs66z8" w:colFirst="0" w:colLast="0"/>
+      <w:bookmarkStart w:id="16" w:name="_Toc353201216"/>
+      <w:bookmarkEnd w:id="15"/>
+      <w:r>
+        <w:rPr>
+          <w:rFonts w:asciiTheme="minorHAnsi" w:hAnsiTheme="minorHAnsi"/>
+        </w:rPr>
+        <w:t>Equipo de desarrollo EC</w:t>
+      </w:r>
       <w:bookmarkEnd w:id="16"/>
-      <w:r>
-        <w:rPr>
-          <w:rFonts w:asciiTheme="minorHAnsi" w:hAnsiTheme="minorHAnsi"/>
-        </w:rPr>
-        <w:t>Equipo de desarrollo EC</w:t>
-      </w:r>
-      <w:bookmarkEnd w:id="17"/>
     </w:p>
     <w:p>
       <w:pPr>
@@ -6356,16 +6352,16 @@
           <w:rFonts w:asciiTheme="minorHAnsi" w:hAnsiTheme="minorHAnsi"/>
         </w:rPr>
       </w:pPr>
-      <w:bookmarkStart w:id="18" w:name="h.1aa8vkqncmmg" w:colFirst="0" w:colLast="0"/>
-      <w:bookmarkStart w:id="19" w:name="_Toc353201217"/>
+      <w:bookmarkStart w:id="17" w:name="h.1aa8vkqncmmg" w:colFirst="0" w:colLast="0"/>
+      <w:bookmarkStart w:id="18" w:name="_Toc353201217"/>
+      <w:bookmarkEnd w:id="17"/>
+      <w:r>
+        <w:rPr>
+          <w:rFonts w:asciiTheme="minorHAnsi" w:hAnsiTheme="minorHAnsi"/>
+        </w:rPr>
+        <w:t>Gestor (dueño) del cine</w:t>
+      </w:r>
       <w:bookmarkEnd w:id="18"/>
-      <w:r>
-        <w:rPr>
-          <w:rFonts w:asciiTheme="minorHAnsi" w:hAnsiTheme="minorHAnsi"/>
-        </w:rPr>
-        <w:t>Gestor (dueño) del cine</w:t>
-      </w:r>
-      <w:bookmarkEnd w:id="19"/>
     </w:p>
     <w:p>
       <w:pPr>
@@ -6412,16 +6408,16 @@
           <w:rFonts w:asciiTheme="minorHAnsi" w:hAnsiTheme="minorHAnsi"/>
         </w:rPr>
       </w:pPr>
-      <w:bookmarkStart w:id="20" w:name="h.35ywieyv2y0b" w:colFirst="0" w:colLast="0"/>
-      <w:bookmarkStart w:id="21" w:name="_Toc353201218"/>
+      <w:bookmarkStart w:id="19" w:name="h.35ywieyv2y0b" w:colFirst="0" w:colLast="0"/>
+      <w:bookmarkStart w:id="20" w:name="_Toc353201218"/>
+      <w:bookmarkEnd w:id="19"/>
+      <w:r>
+        <w:rPr>
+          <w:rFonts w:asciiTheme="minorHAnsi" w:hAnsiTheme="minorHAnsi"/>
+        </w:rPr>
+        <w:t>Identificación de los atributos de calidad</w:t>
+      </w:r>
       <w:bookmarkEnd w:id="20"/>
-      <w:r>
-        <w:rPr>
-          <w:rFonts w:asciiTheme="minorHAnsi" w:hAnsiTheme="minorHAnsi"/>
-        </w:rPr>
-        <w:t>Identificación de los atributos de calidad</w:t>
-      </w:r>
-      <w:bookmarkEnd w:id="21"/>
     </w:p>
     <w:p>
       <w:pPr>
@@ -6439,16 +6435,16 @@
           <w:rFonts w:asciiTheme="minorHAnsi" w:hAnsiTheme="minorHAnsi"/>
         </w:rPr>
       </w:pPr>
-      <w:bookmarkStart w:id="22" w:name="h.9vf58ad6t5re" w:colFirst="0" w:colLast="0"/>
-      <w:bookmarkStart w:id="23" w:name="_Toc353201219"/>
+      <w:bookmarkStart w:id="21" w:name="h.9vf58ad6t5re" w:colFirst="0" w:colLast="0"/>
+      <w:bookmarkStart w:id="22" w:name="_Toc353201219"/>
+      <w:bookmarkEnd w:id="21"/>
+      <w:r>
+        <w:rPr>
+          <w:rFonts w:asciiTheme="minorHAnsi" w:hAnsiTheme="minorHAnsi"/>
+        </w:rPr>
+        <w:t>Disponibilidad</w:t>
+      </w:r>
       <w:bookmarkEnd w:id="22"/>
-      <w:r>
-        <w:rPr>
-          <w:rFonts w:asciiTheme="minorHAnsi" w:hAnsiTheme="minorHAnsi"/>
-        </w:rPr>
-        <w:t>Disponibilidad</w:t>
-      </w:r>
-      <w:bookmarkEnd w:id="23"/>
     </w:p>
     <w:p>
       <w:pPr>
@@ -6492,16 +6488,16 @@
           <w:rFonts w:asciiTheme="minorHAnsi" w:hAnsiTheme="minorHAnsi"/>
         </w:rPr>
       </w:pPr>
-      <w:bookmarkStart w:id="24" w:name="h.127khrnx0pp5" w:colFirst="0" w:colLast="0"/>
-      <w:bookmarkStart w:id="25" w:name="_Toc353201220"/>
+      <w:bookmarkStart w:id="23" w:name="h.127khrnx0pp5" w:colFirst="0" w:colLast="0"/>
+      <w:bookmarkStart w:id="24" w:name="_Toc353201220"/>
+      <w:bookmarkEnd w:id="23"/>
+      <w:r>
+        <w:rPr>
+          <w:rFonts w:asciiTheme="minorHAnsi" w:hAnsiTheme="minorHAnsi"/>
+        </w:rPr>
+        <w:t>Rendimiento</w:t>
+      </w:r>
       <w:bookmarkEnd w:id="24"/>
-      <w:r>
-        <w:rPr>
-          <w:rFonts w:asciiTheme="minorHAnsi" w:hAnsiTheme="minorHAnsi"/>
-        </w:rPr>
-        <w:t>Rendimiento</w:t>
-      </w:r>
-      <w:bookmarkEnd w:id="25"/>
     </w:p>
     <w:p>
       <w:pPr>
@@ -6545,16 +6541,16 @@
           <w:rFonts w:asciiTheme="minorHAnsi" w:hAnsiTheme="minorHAnsi"/>
         </w:rPr>
       </w:pPr>
-      <w:bookmarkStart w:id="26" w:name="h.tj8xipbkraxe" w:colFirst="0" w:colLast="0"/>
-      <w:bookmarkStart w:id="27" w:name="_Toc353201221"/>
+      <w:bookmarkStart w:id="25" w:name="h.tj8xipbkraxe" w:colFirst="0" w:colLast="0"/>
+      <w:bookmarkStart w:id="26" w:name="_Toc353201221"/>
+      <w:bookmarkEnd w:id="25"/>
+      <w:r>
+        <w:rPr>
+          <w:rFonts w:asciiTheme="minorHAnsi" w:hAnsiTheme="minorHAnsi"/>
+        </w:rPr>
+        <w:t>Usabilidad</w:t>
+      </w:r>
       <w:bookmarkEnd w:id="26"/>
-      <w:r>
-        <w:rPr>
-          <w:rFonts w:asciiTheme="minorHAnsi" w:hAnsiTheme="minorHAnsi"/>
-        </w:rPr>
-        <w:t>Usabilidad</w:t>
-      </w:r>
-      <w:bookmarkEnd w:id="27"/>
     </w:p>
     <w:p>
       <w:pPr>
@@ -6598,16 +6594,16 @@
           <w:rFonts w:asciiTheme="minorHAnsi" w:hAnsiTheme="minorHAnsi"/>
         </w:rPr>
       </w:pPr>
-      <w:bookmarkStart w:id="28" w:name="h.b17t59q7up27" w:colFirst="0" w:colLast="0"/>
-      <w:bookmarkStart w:id="29" w:name="_Toc353201222"/>
+      <w:bookmarkStart w:id="27" w:name="h.b17t59q7up27" w:colFirst="0" w:colLast="0"/>
+      <w:bookmarkStart w:id="28" w:name="_Toc353201222"/>
+      <w:bookmarkEnd w:id="27"/>
+      <w:r>
+        <w:rPr>
+          <w:rFonts w:asciiTheme="minorHAnsi" w:hAnsiTheme="minorHAnsi"/>
+        </w:rPr>
+        <w:t>Seguridad</w:t>
+      </w:r>
       <w:bookmarkEnd w:id="28"/>
-      <w:r>
-        <w:rPr>
-          <w:rFonts w:asciiTheme="minorHAnsi" w:hAnsiTheme="minorHAnsi"/>
-        </w:rPr>
-        <w:t>Seguridad</w:t>
-      </w:r>
-      <w:bookmarkEnd w:id="29"/>
     </w:p>
     <w:p>
       <w:pPr>
@@ -6657,9 +6653,9 @@
           <w:rFonts w:asciiTheme="minorHAnsi" w:hAnsiTheme="minorHAnsi"/>
         </w:rPr>
       </w:pPr>
-      <w:bookmarkStart w:id="30" w:name="h.gou7z4co2301" w:colFirst="0" w:colLast="0"/>
-      <w:bookmarkStart w:id="31" w:name="_Toc353201223"/>
-      <w:bookmarkEnd w:id="30"/>
+      <w:bookmarkStart w:id="29" w:name="h.gou7z4co2301" w:colFirst="0" w:colLast="0"/>
+      <w:bookmarkStart w:id="30" w:name="_Toc353201223"/>
+      <w:bookmarkEnd w:id="29"/>
       <w:proofErr w:type="spellStart"/>
       <w:r>
         <w:rPr>
@@ -6668,7 +6664,7 @@
         <w:lastRenderedPageBreak/>
         <w:t>Modificabilidad</w:t>
       </w:r>
-      <w:bookmarkEnd w:id="31"/>
+      <w:bookmarkEnd w:id="30"/>
       <w:proofErr w:type="spellEnd"/>
     </w:p>
     <w:p>
@@ -6730,17 +6726,17 @@
           <w:rFonts w:asciiTheme="minorHAnsi" w:hAnsiTheme="minorHAnsi"/>
         </w:rPr>
       </w:pPr>
-      <w:bookmarkStart w:id="32" w:name="h.cerrv8p1olwk" w:colFirst="0" w:colLast="0"/>
-      <w:bookmarkStart w:id="33" w:name="_Toc353201224"/>
+      <w:bookmarkStart w:id="31" w:name="h.cerrv8p1olwk" w:colFirst="0" w:colLast="0"/>
+      <w:bookmarkStart w:id="32" w:name="_Toc353201224"/>
+      <w:bookmarkEnd w:id="31"/>
+      <w:proofErr w:type="spellStart"/>
+      <w:r>
+        <w:rPr>
+          <w:rFonts w:asciiTheme="minorHAnsi" w:hAnsiTheme="minorHAnsi"/>
+        </w:rPr>
+        <w:t>Testabilidad</w:t>
+      </w:r>
       <w:bookmarkEnd w:id="32"/>
-      <w:proofErr w:type="spellStart"/>
-      <w:r>
-        <w:rPr>
-          <w:rFonts w:asciiTheme="minorHAnsi" w:hAnsiTheme="minorHAnsi"/>
-        </w:rPr>
-        <w:t>Testabilidad</w:t>
-      </w:r>
-      <w:bookmarkEnd w:id="33"/>
       <w:proofErr w:type="spellEnd"/>
     </w:p>
     <w:p>
@@ -6819,16 +6815,16 @@
           <w:rFonts w:asciiTheme="minorHAnsi" w:hAnsiTheme="minorHAnsi"/>
         </w:rPr>
       </w:pPr>
-      <w:bookmarkStart w:id="34" w:name="h.977acl9xmepy" w:colFirst="0" w:colLast="0"/>
-      <w:bookmarkStart w:id="35" w:name="_Toc353201225"/>
+      <w:bookmarkStart w:id="33" w:name="h.977acl9xmepy" w:colFirst="0" w:colLast="0"/>
+      <w:bookmarkStart w:id="34" w:name="_Toc353201225"/>
+      <w:bookmarkEnd w:id="33"/>
+      <w:r>
+        <w:rPr>
+          <w:rFonts w:asciiTheme="minorHAnsi" w:hAnsiTheme="minorHAnsi"/>
+        </w:rPr>
+        <w:t>Escalabilidad</w:t>
+      </w:r>
       <w:bookmarkEnd w:id="34"/>
-      <w:r>
-        <w:rPr>
-          <w:rFonts w:asciiTheme="minorHAnsi" w:hAnsiTheme="minorHAnsi"/>
-        </w:rPr>
-        <w:t>Escalabilidad</w:t>
-      </w:r>
-      <w:bookmarkEnd w:id="35"/>
     </w:p>
     <w:p>
       <w:pPr>
@@ -6855,16 +6851,16 @@
           <w:rFonts w:asciiTheme="minorHAnsi" w:hAnsiTheme="minorHAnsi"/>
         </w:rPr>
       </w:pPr>
-      <w:bookmarkStart w:id="36" w:name="h.q2k8hmedh94j" w:colFirst="0" w:colLast="0"/>
-      <w:bookmarkStart w:id="37" w:name="_Toc353201226"/>
+      <w:bookmarkStart w:id="35" w:name="h.q2k8hmedh94j" w:colFirst="0" w:colLast="0"/>
+      <w:bookmarkStart w:id="36" w:name="_Toc353201226"/>
+      <w:bookmarkEnd w:id="35"/>
+      <w:r>
+        <w:rPr>
+          <w:rFonts w:asciiTheme="minorHAnsi" w:hAnsiTheme="minorHAnsi"/>
+        </w:rPr>
+        <w:t>Accesibilidad</w:t>
+      </w:r>
       <w:bookmarkEnd w:id="36"/>
-      <w:r>
-        <w:rPr>
-          <w:rFonts w:asciiTheme="minorHAnsi" w:hAnsiTheme="minorHAnsi"/>
-        </w:rPr>
-        <w:t>Accesibilidad</w:t>
-      </w:r>
-      <w:bookmarkEnd w:id="37"/>
     </w:p>
     <w:p>
       <w:pPr>
@@ -6890,16 +6886,16 @@
           <w:rFonts w:asciiTheme="minorHAnsi" w:hAnsiTheme="minorHAnsi"/>
         </w:rPr>
       </w:pPr>
-      <w:bookmarkStart w:id="38" w:name="h.z0bxx5fa5hta" w:colFirst="0" w:colLast="0"/>
-      <w:bookmarkStart w:id="39" w:name="_Toc353201227"/>
+      <w:bookmarkStart w:id="37" w:name="h.z0bxx5fa5hta" w:colFirst="0" w:colLast="0"/>
+      <w:bookmarkStart w:id="38" w:name="_Toc353201227"/>
+      <w:bookmarkEnd w:id="37"/>
+      <w:r>
+        <w:rPr>
+          <w:rFonts w:asciiTheme="minorHAnsi" w:hAnsiTheme="minorHAnsi"/>
+        </w:rPr>
+        <w:t>Primer acercamiento de la solución</w:t>
+      </w:r>
       <w:bookmarkEnd w:id="38"/>
-      <w:r>
-        <w:rPr>
-          <w:rFonts w:asciiTheme="minorHAnsi" w:hAnsiTheme="minorHAnsi"/>
-        </w:rPr>
-        <w:t>Primer acercamiento de la solución</w:t>
-      </w:r>
-      <w:bookmarkEnd w:id="39"/>
     </w:p>
     <w:p>
       <w:pPr>
@@ -6936,16 +6932,16 @@
           <w:rFonts w:asciiTheme="minorHAnsi" w:hAnsiTheme="minorHAnsi"/>
         </w:rPr>
       </w:pPr>
-      <w:bookmarkStart w:id="40" w:name="h.71rt3sxifznc" w:colFirst="0" w:colLast="0"/>
-      <w:bookmarkStart w:id="41" w:name="_Toc353201228"/>
+      <w:bookmarkStart w:id="39" w:name="h.71rt3sxifznc" w:colFirst="0" w:colLast="0"/>
+      <w:bookmarkStart w:id="40" w:name="_Toc353201228"/>
+      <w:bookmarkEnd w:id="39"/>
+      <w:r>
+        <w:rPr>
+          <w:rFonts w:asciiTheme="minorHAnsi" w:hAnsiTheme="minorHAnsi"/>
+        </w:rPr>
+        <w:t>Riesgos relacionados con la solución</w:t>
+      </w:r>
       <w:bookmarkEnd w:id="40"/>
-      <w:r>
-        <w:rPr>
-          <w:rFonts w:asciiTheme="minorHAnsi" w:hAnsiTheme="minorHAnsi"/>
-        </w:rPr>
-        <w:t>Riesgos relacionados con la solución</w:t>
-      </w:r>
-      <w:bookmarkEnd w:id="41"/>
     </w:p>
     <w:p>
       <w:pPr>
@@ -6992,23 +6988,23 @@
           <w:rFonts w:asciiTheme="minorHAnsi" w:hAnsiTheme="minorHAnsi"/>
         </w:rPr>
       </w:pPr>
-      <w:bookmarkStart w:id="42" w:name="h.ixgiiw28bu4e" w:colFirst="0" w:colLast="0"/>
-      <w:bookmarkStart w:id="43" w:name="_Toc353201229"/>
+      <w:bookmarkStart w:id="41" w:name="h.ixgiiw28bu4e" w:colFirst="0" w:colLast="0"/>
+      <w:bookmarkStart w:id="42" w:name="_Toc353201229"/>
+      <w:bookmarkEnd w:id="41"/>
+      <w:r>
+        <w:rPr>
+          <w:rFonts w:asciiTheme="minorHAnsi" w:hAnsiTheme="minorHAnsi"/>
+        </w:rPr>
+        <w:t xml:space="preserve">Lista actualizada de los </w:t>
+      </w:r>
+      <w:proofErr w:type="spellStart"/>
+      <w:r>
+        <w:rPr>
+          <w:rFonts w:asciiTheme="minorHAnsi" w:hAnsiTheme="minorHAnsi"/>
+        </w:rPr>
+        <w:t>Stakeholders</w:t>
+      </w:r>
       <w:bookmarkEnd w:id="42"/>
-      <w:r>
-        <w:rPr>
-          <w:rFonts w:asciiTheme="minorHAnsi" w:hAnsiTheme="minorHAnsi"/>
-        </w:rPr>
-        <w:t xml:space="preserve">Lista actualizada de los </w:t>
-      </w:r>
-      <w:proofErr w:type="spellStart"/>
-      <w:r>
-        <w:rPr>
-          <w:rFonts w:asciiTheme="minorHAnsi" w:hAnsiTheme="minorHAnsi"/>
-        </w:rPr>
-        <w:t>Stakeholders</w:t>
-      </w:r>
-      <w:bookmarkEnd w:id="43"/>
       <w:proofErr w:type="spellEnd"/>
     </w:p>
     <w:p>
@@ -8005,30 +8001,30 @@
           <w:rFonts w:asciiTheme="minorHAnsi" w:hAnsiTheme="minorHAnsi"/>
         </w:rPr>
       </w:pPr>
-      <w:bookmarkStart w:id="44" w:name="h.sfzydgvq4jus" w:colFirst="0" w:colLast="0"/>
-      <w:bookmarkStart w:id="45" w:name="h.1p2acux2whh7" w:colFirst="0" w:colLast="0"/>
-      <w:bookmarkStart w:id="46" w:name="_Toc353201230"/>
+      <w:bookmarkStart w:id="43" w:name="h.sfzydgvq4jus" w:colFirst="0" w:colLast="0"/>
+      <w:bookmarkStart w:id="44" w:name="h.1p2acux2whh7" w:colFirst="0" w:colLast="0"/>
+      <w:bookmarkStart w:id="45" w:name="_Toc353201230"/>
+      <w:bookmarkEnd w:id="43"/>
       <w:bookmarkEnd w:id="44"/>
+      <w:r>
+        <w:rPr>
+          <w:rFonts w:asciiTheme="minorHAnsi" w:hAnsiTheme="minorHAnsi"/>
+        </w:rPr>
+        <w:t xml:space="preserve">Lista </w:t>
+      </w:r>
+      <w:r>
+        <w:rPr>
+          <w:rFonts w:asciiTheme="minorHAnsi" w:hAnsiTheme="minorHAnsi"/>
+        </w:rPr>
+        <w:t xml:space="preserve">actualizada </w:t>
+      </w:r>
+      <w:r>
+        <w:rPr>
+          <w:rFonts w:asciiTheme="minorHAnsi" w:hAnsiTheme="minorHAnsi"/>
+        </w:rPr>
+        <w:t>de atributos de calidad</w:t>
+      </w:r>
       <w:bookmarkEnd w:id="45"/>
-      <w:r>
-        <w:rPr>
-          <w:rFonts w:asciiTheme="minorHAnsi" w:hAnsiTheme="minorHAnsi"/>
-        </w:rPr>
-        <w:t xml:space="preserve">Lista </w:t>
-      </w:r>
-      <w:r>
-        <w:rPr>
-          <w:rFonts w:asciiTheme="minorHAnsi" w:hAnsiTheme="minorHAnsi"/>
-        </w:rPr>
-        <w:t xml:space="preserve">actualizada </w:t>
-      </w:r>
-      <w:r>
-        <w:rPr>
-          <w:rFonts w:asciiTheme="minorHAnsi" w:hAnsiTheme="minorHAnsi"/>
-        </w:rPr>
-        <w:t>de atributos de calidad</w:t>
-      </w:r>
-      <w:bookmarkEnd w:id="46"/>
     </w:p>
     <w:p>
       <w:pPr>
@@ -9588,23 +9584,23 @@
           <w:rFonts w:asciiTheme="minorHAnsi" w:hAnsiTheme="minorHAnsi"/>
         </w:rPr>
       </w:pPr>
-      <w:bookmarkStart w:id="47" w:name="h.ol6txfjegt71" w:colFirst="0" w:colLast="0"/>
-      <w:bookmarkStart w:id="48" w:name="_Toc353201231"/>
+      <w:bookmarkStart w:id="46" w:name="h.ol6txfjegt71" w:colFirst="0" w:colLast="0"/>
+      <w:bookmarkStart w:id="47" w:name="_Toc353201231"/>
+      <w:bookmarkEnd w:id="46"/>
+      <w:r>
+        <w:rPr>
+          <w:rFonts w:asciiTheme="minorHAnsi" w:hAnsiTheme="minorHAnsi"/>
+        </w:rPr>
+        <w:t xml:space="preserve">Atributos de calidad y </w:t>
+      </w:r>
+      <w:proofErr w:type="spellStart"/>
+      <w:r>
+        <w:rPr>
+          <w:rFonts w:asciiTheme="minorHAnsi" w:hAnsiTheme="minorHAnsi"/>
+        </w:rPr>
+        <w:t>stakeholders</w:t>
+      </w:r>
       <w:bookmarkEnd w:id="47"/>
-      <w:r>
-        <w:rPr>
-          <w:rFonts w:asciiTheme="minorHAnsi" w:hAnsiTheme="minorHAnsi"/>
-        </w:rPr>
-        <w:t xml:space="preserve">Atributos de calidad y </w:t>
-      </w:r>
-      <w:proofErr w:type="spellStart"/>
-      <w:r>
-        <w:rPr>
-          <w:rFonts w:asciiTheme="minorHAnsi" w:hAnsiTheme="minorHAnsi"/>
-        </w:rPr>
-        <w:t>stakeholders</w:t>
-      </w:r>
-      <w:bookmarkEnd w:id="48"/>
       <w:proofErr w:type="spellEnd"/>
     </w:p>
     <w:p>
@@ -12919,16 +12915,16 @@
           <w:rFonts w:asciiTheme="minorHAnsi" w:hAnsiTheme="minorHAnsi"/>
         </w:rPr>
       </w:pPr>
-      <w:bookmarkStart w:id="49" w:name="h.9ritjvws6fq2" w:colFirst="0" w:colLast="0"/>
-      <w:bookmarkStart w:id="50" w:name="_Toc353201232"/>
+      <w:bookmarkStart w:id="48" w:name="h.9ritjvws6fq2" w:colFirst="0" w:colLast="0"/>
+      <w:bookmarkStart w:id="49" w:name="_Toc353201232"/>
+      <w:bookmarkEnd w:id="48"/>
+      <w:r>
+        <w:rPr>
+          <w:rFonts w:asciiTheme="minorHAnsi" w:hAnsiTheme="minorHAnsi"/>
+        </w:rPr>
+        <w:t>Descripción de negocio de la solución</w:t>
+      </w:r>
       <w:bookmarkEnd w:id="49"/>
-      <w:r>
-        <w:rPr>
-          <w:rFonts w:asciiTheme="minorHAnsi" w:hAnsiTheme="minorHAnsi"/>
-        </w:rPr>
-        <w:t>Descripción de negocio de la solución</w:t>
-      </w:r>
-      <w:bookmarkEnd w:id="50"/>
     </w:p>
     <w:p>
       <w:pPr>
@@ -12960,7 +12956,7 @@
       <w:r>
         <w:rPr>
           <w:noProof/>
-          <w:lang w:eastAsia="es-ES"/>
+          <w:lang w:eastAsia="ja-JP"/>
         </w:rPr>
         <w:drawing>
           <wp:inline distT="0" distB="0" distL="0" distR="0" wp14:anchorId="7D44B629" wp14:editId="500D3B74">
@@ -13011,27 +13007,68 @@
           </wp:inline>
         </w:drawing>
       </w:r>
-      <w:bookmarkStart w:id="51" w:name="h.1d8t7o2mutci" w:colFirst="0" w:colLast="0"/>
+      <w:bookmarkStart w:id="50" w:name="h.1d8t7o2mutci" w:colFirst="0" w:colLast="0"/>
+      <w:bookmarkEnd w:id="50"/>
+    </w:p>
+    <w:p>
+      <w:pPr>
+        <w:pStyle w:val="Epgrafe"/>
+        <w:jc w:val="center"/>
+      </w:pPr>
+      <w:r>
+        <w:t xml:space="preserve">Figura </w:t>
+      </w:r>
+      <w:r>
+        <w:fldChar w:fldCharType="begin"/>
+      </w:r>
+      <w:r>
+        <w:instrText xml:space="preserve"> SEQ Figura \* ARABIC </w:instrText>
+      </w:r>
+      <w:r>
+        <w:fldChar w:fldCharType="separate"/>
+      </w:r>
+      <w:r>
+        <w:rPr>
+          <w:noProof/>
+        </w:rPr>
+        <w:t>1</w:t>
+      </w:r>
+      <w:r>
+        <w:rPr>
+          <w:noProof/>
+        </w:rPr>
+        <w:fldChar w:fldCharType="end"/>
+      </w:r>
+      <w:r>
+        <w:t xml:space="preserve"> – Modelo de negocio</w:t>
+      </w:r>
+    </w:p>
+    <w:p>
+      <w:pPr>
+        <w:pStyle w:val="Ttulo2"/>
+        <w:spacing w:line="240" w:lineRule="auto"/>
+        <w:rPr>
+          <w:rFonts w:asciiTheme="minorHAnsi" w:hAnsiTheme="minorHAnsi"/>
+        </w:rPr>
+      </w:pPr>
+      <w:bookmarkStart w:id="51" w:name="_Toc353201233"/>
+      <w:r>
+        <w:rPr>
+          <w:rFonts w:asciiTheme="minorHAnsi" w:hAnsiTheme="minorHAnsi"/>
+        </w:rPr>
+        <w:t>Servidor Web</w:t>
+      </w:r>
       <w:bookmarkEnd w:id="51"/>
     </w:p>
     <w:p>
       <w:pPr>
-        <w:pStyle w:val="Epgrafe"/>
-        <w:jc w:val="center"/>
-      </w:pPr>
-      <w:r>
-        <w:t xml:space="preserve">Figura </w:t>
-      </w:r>
-      <w:fldSimple w:instr=" SEQ Figura \* ARABIC ">
-        <w:r>
-          <w:rPr>
-            <w:noProof/>
-          </w:rPr>
-          <w:t>1</w:t>
-        </w:r>
-      </w:fldSimple>
-      <w:r>
-        <w:t xml:space="preserve"> – Modelo de negocio</w:t>
+        <w:spacing w:after="0" w:line="240" w:lineRule="auto"/>
+      </w:pPr>
+      <w:r>
+        <w:rPr>
+          <w:rFonts w:eastAsia="Trebuchet MS" w:cs="Trebuchet MS"/>
+        </w:rPr>
+        <w:t>Permitirá a los clientes ver la cartelera actual, ver las butacas disponibles en el momento y reservarlas para las sesiones que deseen, además de que puedan registrarse en el sistema y así poder hacer sus compras con mayor rapidez al tener sus datos básicos guardados.</w:t>
       </w:r>
     </w:p>
     <w:p>
@@ -13042,14 +13079,16 @@
           <w:rFonts w:asciiTheme="minorHAnsi" w:hAnsiTheme="minorHAnsi"/>
         </w:rPr>
       </w:pPr>
-      <w:bookmarkStart w:id="52" w:name="_Toc353201233"/>
+      <w:bookmarkStart w:id="52" w:name="h.uhqxfad6u8iq" w:colFirst="0" w:colLast="0"/>
+      <w:bookmarkStart w:id="53" w:name="_Toc353201234"/>
+      <w:bookmarkEnd w:id="52"/>
       <w:r>
         <w:rPr>
           <w:rFonts w:asciiTheme="minorHAnsi" w:hAnsiTheme="minorHAnsi"/>
         </w:rPr>
-        <w:t>Servidor Web</w:t>
-      </w:r>
-      <w:bookmarkEnd w:id="52"/>
+        <w:t>Aplicación local</w:t>
+      </w:r>
+      <w:bookmarkEnd w:id="53"/>
     </w:p>
     <w:p>
       <w:pPr>
@@ -13059,57 +13098,27 @@
         <w:rPr>
           <w:rFonts w:eastAsia="Trebuchet MS" w:cs="Trebuchet MS"/>
         </w:rPr>
-        <w:t>Permitirá a los clientes ver la cartelera actual, ver las butacas disponibles en el momento y reservarlas para las sesiones que deseen, además de que puedan registrarse en el sistema y así poder hacer sus compras con mayor rapidez al tener sus datos básicos guardados.</w:t>
+        <w:t>Usada principalmente por el administrador y los empleados de la taquilla de venta, donde se modificará las sesiones, precios y las películas alojadas en la cartelera de la página web, también la aceptación de los comprobantes de pago obtenidos vía web y venta de los tickets de entrada a las salas de cine, acciones realizadas respectivamente por los actores interesados.</w:t>
       </w:r>
     </w:p>
     <w:p>
       <w:pPr>
-        <w:pStyle w:val="Ttulo2"/>
-        <w:spacing w:line="240" w:lineRule="auto"/>
-        <w:rPr>
-          <w:rFonts w:asciiTheme="minorHAnsi" w:hAnsiTheme="minorHAnsi"/>
-        </w:rPr>
-      </w:pPr>
-      <w:bookmarkStart w:id="53" w:name="h.uhqxfad6u8iq" w:colFirst="0" w:colLast="0"/>
-      <w:bookmarkStart w:id="54" w:name="_Toc353201234"/>
-      <w:bookmarkEnd w:id="53"/>
-      <w:r>
-        <w:rPr>
-          <w:rFonts w:asciiTheme="minorHAnsi" w:hAnsiTheme="minorHAnsi"/>
-        </w:rPr>
-        <w:t>Aplicación local</w:t>
-      </w:r>
-      <w:bookmarkEnd w:id="54"/>
-    </w:p>
-    <w:p>
-      <w:pPr>
-        <w:spacing w:after="0" w:line="240" w:lineRule="auto"/>
-      </w:pPr>
-      <w:r>
-        <w:rPr>
-          <w:rFonts w:eastAsia="Trebuchet MS" w:cs="Trebuchet MS"/>
-        </w:rPr>
-        <w:t>Usada principalmente por el administrador y los empleados de la taquilla de venta, donde se modificará las sesiones, precios y las películas alojadas en la cartelera de la página web, también la aceptación de los comprobantes de pago obtenidos vía web y venta de los tickets de entrada a las salas de cine, acciones realizadas respectivamente por los actores interesados.</w:t>
-      </w:r>
-    </w:p>
-    <w:p>
-      <w:pPr>
         <w:pStyle w:val="Ttulo1"/>
         <w:spacing w:line="240" w:lineRule="auto"/>
         <w:rPr>
           <w:rFonts w:asciiTheme="minorHAnsi" w:hAnsiTheme="minorHAnsi"/>
         </w:rPr>
       </w:pPr>
-      <w:bookmarkStart w:id="55" w:name="h.h7743hk0po30" w:colFirst="0" w:colLast="0"/>
-      <w:bookmarkStart w:id="56" w:name="_Toc353201235"/>
+      <w:bookmarkStart w:id="54" w:name="h.h7743hk0po30" w:colFirst="0" w:colLast="0"/>
+      <w:bookmarkStart w:id="55" w:name="_Toc353201235"/>
+      <w:bookmarkEnd w:id="54"/>
+      <w:r>
+        <w:rPr>
+          <w:rFonts w:asciiTheme="minorHAnsi" w:hAnsiTheme="minorHAnsi"/>
+        </w:rPr>
+        <w:t>Escenarios de calidad</w:t>
+      </w:r>
       <w:bookmarkEnd w:id="55"/>
-      <w:r>
-        <w:rPr>
-          <w:rFonts w:asciiTheme="minorHAnsi" w:hAnsiTheme="minorHAnsi"/>
-        </w:rPr>
-        <w:t>Escenarios de calidad</w:t>
-      </w:r>
-      <w:bookmarkEnd w:id="56"/>
     </w:p>
     <w:p>
       <w:pPr>
@@ -17822,77 +17831,77 @@
           <w:docGrid w:linePitch="299"/>
         </w:sectPr>
       </w:pPr>
-      <w:bookmarkStart w:id="57" w:name="h.cn92bkf939gj" w:colFirst="0" w:colLast="0"/>
+      <w:bookmarkStart w:id="56" w:name="h.cn92bkf939gj" w:colFirst="0" w:colLast="0"/>
+      <w:bookmarkEnd w:id="56"/>
+    </w:p>
+    <w:p>
+      <w:pPr>
+        <w:pStyle w:val="Ttulo1"/>
+        <w:spacing w:line="240" w:lineRule="auto"/>
+        <w:rPr>
+          <w:rFonts w:asciiTheme="minorHAnsi" w:hAnsiTheme="minorHAnsi"/>
+        </w:rPr>
+      </w:pPr>
+      <w:bookmarkStart w:id="57" w:name="_Toc353201236"/>
+      <w:r>
+        <w:rPr>
+          <w:rFonts w:asciiTheme="minorHAnsi" w:hAnsiTheme="minorHAnsi"/>
+        </w:rPr>
+        <w:lastRenderedPageBreak/>
+        <w:t>Vistas</w:t>
+      </w:r>
       <w:bookmarkEnd w:id="57"/>
     </w:p>
     <w:p>
       <w:pPr>
-        <w:pStyle w:val="Ttulo1"/>
+        <w:pStyle w:val="Ttulo2"/>
         <w:spacing w:line="240" w:lineRule="auto"/>
         <w:rPr>
           <w:rFonts w:asciiTheme="minorHAnsi" w:hAnsiTheme="minorHAnsi"/>
         </w:rPr>
       </w:pPr>
-      <w:bookmarkStart w:id="58" w:name="_Toc353201236"/>
+      <w:bookmarkStart w:id="58" w:name="h.9bpq26pd18f" w:colFirst="0" w:colLast="0"/>
+      <w:bookmarkStart w:id="59" w:name="_Toc353201237"/>
+      <w:bookmarkEnd w:id="58"/>
+      <w:proofErr w:type="spellStart"/>
       <w:r>
         <w:rPr>
           <w:rFonts w:asciiTheme="minorHAnsi" w:hAnsiTheme="minorHAnsi"/>
         </w:rPr>
-        <w:lastRenderedPageBreak/>
-        <w:t>Vistas</w:t>
-      </w:r>
-      <w:bookmarkEnd w:id="58"/>
+        <w:t>System</w:t>
+      </w:r>
+      <w:proofErr w:type="spellEnd"/>
+      <w:r>
+        <w:rPr>
+          <w:rFonts w:asciiTheme="minorHAnsi" w:hAnsiTheme="minorHAnsi"/>
+        </w:rPr>
+        <w:t xml:space="preserve"> View</w:t>
+      </w:r>
+      <w:bookmarkEnd w:id="59"/>
     </w:p>
     <w:p>
       <w:pPr>
-        <w:pStyle w:val="Ttulo2"/>
-        <w:spacing w:line="240" w:lineRule="auto"/>
-        <w:rPr>
-          <w:rFonts w:asciiTheme="minorHAnsi" w:hAnsiTheme="minorHAnsi"/>
-        </w:rPr>
-      </w:pPr>
-      <w:bookmarkStart w:id="59" w:name="h.9bpq26pd18f" w:colFirst="0" w:colLast="0"/>
-      <w:bookmarkStart w:id="60" w:name="_Toc353201237"/>
-      <w:bookmarkEnd w:id="59"/>
+        <w:spacing w:after="0" w:line="240" w:lineRule="auto"/>
+      </w:pPr>
+      <w:r>
+        <w:t xml:space="preserve">Esta vista describe los subsistemas en interacción: Local App, </w:t>
+      </w:r>
       <w:proofErr w:type="spellStart"/>
       <w:r>
-        <w:rPr>
-          <w:rFonts w:asciiTheme="minorHAnsi" w:hAnsiTheme="minorHAnsi"/>
-        </w:rPr>
-        <w:t>System</w:t>
+        <w:t>Database</w:t>
       </w:r>
       <w:proofErr w:type="spellEnd"/>
       <w:r>
-        <w:rPr>
-          <w:rFonts w:asciiTheme="minorHAnsi" w:hAnsiTheme="minorHAnsi"/>
-        </w:rPr>
-        <w:t xml:space="preserve"> View</w:t>
-      </w:r>
-      <w:bookmarkEnd w:id="60"/>
+        <w:t xml:space="preserve"> y Server Web.</w:t>
+      </w:r>
     </w:p>
     <w:p>
       <w:pPr>
         <w:spacing w:after="0" w:line="240" w:lineRule="auto"/>
       </w:pPr>
-      <w:r>
-        <w:t xml:space="preserve">Esta vista describe los subsistemas en interacción: Local App, </w:t>
-      </w:r>
-      <w:proofErr w:type="spellStart"/>
-      <w:r>
-        <w:t>Database</w:t>
-      </w:r>
-      <w:proofErr w:type="spellEnd"/>
-      <w:r>
-        <w:t xml:space="preserve"> y Server Web.</w:t>
-      </w:r>
     </w:p>
     <w:p>
       <w:pPr>
-        <w:spacing w:after="0" w:line="240" w:lineRule="auto"/>
-      </w:pPr>
-    </w:p>
-    <w:p>
-      <w:pPr>
         <w:keepNext/>
         <w:spacing w:after="0" w:line="240" w:lineRule="auto"/>
       </w:pPr>
@@ -17900,7 +17909,7 @@
         <w:rPr>
           <w:rFonts w:eastAsia="Times New Roman"/>
           <w:noProof/>
-          <w:lang w:eastAsia="es-ES"/>
+          <w:lang w:eastAsia="ja-JP"/>
         </w:rPr>
         <w:drawing>
           <wp:inline distT="0" distB="0" distL="0" distR="0" wp14:anchorId="26AEB506" wp14:editId="17635F87">
@@ -17960,19 +17969,32 @@
       <w:r>
         <w:t xml:space="preserve">Figura </w:t>
       </w:r>
-      <w:fldSimple w:instr=" SEQ Figura \* ARABIC ">
-        <w:r>
-          <w:rPr>
-            <w:noProof/>
-          </w:rPr>
-          <w:t>2</w:t>
-        </w:r>
-      </w:fldSimple>
+      <w:r>
+        <w:fldChar w:fldCharType="begin"/>
+      </w:r>
+      <w:r>
+        <w:instrText xml:space="preserve"> SEQ Figura \* ARABIC </w:instrText>
+      </w:r>
+      <w:r>
+        <w:fldChar w:fldCharType="separate"/>
+      </w:r>
+      <w:r>
+        <w:rPr>
+          <w:noProof/>
+        </w:rPr>
+        <w:t>2</w:t>
+      </w:r>
+      <w:r>
+        <w:rPr>
+          <w:noProof/>
+        </w:rPr>
+        <w:fldChar w:fldCharType="end"/>
+      </w:r>
       <w:r>
         <w:t xml:space="preserve"> – Vista general del sistema</w:t>
       </w:r>
     </w:p>
-    <w:bookmarkStart w:id="61" w:name="BKM_C0BBFB0F_456D_4b45_8E09_FA992130CB4C"/>
+    <w:bookmarkStart w:id="60" w:name="BKM_C0BBFB0F_456D_4b45_8E09_FA992130CB4C"/>
     <w:p>
       <w:pPr>
         <w:pStyle w:val="Ttulo3"/>
@@ -18020,14 +18042,14 @@
         </w:rPr>
         <w:fldChar w:fldCharType="separate"/>
       </w:r>
-      <w:bookmarkStart w:id="62" w:name="_Toc353201238"/>
+      <w:bookmarkStart w:id="61" w:name="_Toc353201238"/>
       <w:r>
         <w:rPr>
           <w:rFonts w:asciiTheme="minorHAnsi" w:eastAsia="Times New Roman" w:hAnsiTheme="minorHAnsi"/>
         </w:rPr>
         <w:t>Database</w:t>
       </w:r>
-      <w:bookmarkEnd w:id="62"/>
+      <w:bookmarkEnd w:id="61"/>
       <w:r>
         <w:rPr>
           <w:rFonts w:asciiTheme="minorHAnsi" w:hAnsiTheme="minorHAnsi"/>
@@ -19707,9 +19729,9 @@
         </w:rPr>
         <w:t xml:space="preserve"> </w:t>
       </w:r>
-      <w:bookmarkEnd w:id="61"/>
+      <w:bookmarkEnd w:id="60"/>
     </w:p>
-    <w:bookmarkStart w:id="63" w:name="BKM_8BEE870D_C2B1_4bdf_843F_DD0523ABFA7B"/>
+    <w:bookmarkStart w:id="62" w:name="BKM_8BEE870D_C2B1_4bdf_843F_DD0523ABFA7B"/>
     <w:p>
       <w:pPr>
         <w:pStyle w:val="Ttulo3"/>
@@ -19757,14 +19779,14 @@
         </w:rPr>
         <w:fldChar w:fldCharType="separate"/>
       </w:r>
-      <w:bookmarkStart w:id="64" w:name="_Toc353201239"/>
+      <w:bookmarkStart w:id="63" w:name="_Toc353201239"/>
       <w:r>
         <w:rPr>
           <w:rFonts w:asciiTheme="minorHAnsi" w:eastAsia="Times New Roman" w:hAnsiTheme="minorHAnsi"/>
         </w:rPr>
         <w:t>Local App</w:t>
       </w:r>
-      <w:bookmarkEnd w:id="64"/>
+      <w:bookmarkEnd w:id="63"/>
       <w:r>
         <w:rPr>
           <w:rFonts w:asciiTheme="minorHAnsi" w:hAnsiTheme="minorHAnsi"/>
@@ -20801,8 +20823,8 @@
         </w:tc>
       </w:tr>
     </w:tbl>
-    <w:bookmarkStart w:id="65" w:name="BKM_4AF10FA8_D456_4856_AABA_BE06A15AB19A"/>
-    <w:bookmarkEnd w:id="63"/>
+    <w:bookmarkStart w:id="64" w:name="BKM_4AF10FA8_D456_4856_AABA_BE06A15AB19A"/>
+    <w:bookmarkEnd w:id="62"/>
     <w:p>
       <w:pPr>
         <w:pStyle w:val="Ttulo3"/>
@@ -20851,7 +20873,7 @@
         </w:rPr>
         <w:fldChar w:fldCharType="separate"/>
       </w:r>
-      <w:bookmarkStart w:id="66" w:name="_Toc353201240"/>
+      <w:bookmarkStart w:id="65" w:name="_Toc353201240"/>
       <w:r>
         <w:rPr>
           <w:rFonts w:asciiTheme="minorHAnsi" w:hAnsiTheme="minorHAnsi"/>
@@ -20864,7 +20886,7 @@
         </w:rPr>
         <w:t xml:space="preserve"> Web</w:t>
       </w:r>
-      <w:bookmarkEnd w:id="66"/>
+      <w:bookmarkEnd w:id="65"/>
       <w:r>
         <w:rPr>
           <w:rFonts w:asciiTheme="minorHAnsi" w:hAnsiTheme="minorHAnsi"/>
@@ -21743,25 +21765,25 @@
           <w:rFonts w:asciiTheme="minorHAnsi" w:hAnsiTheme="minorHAnsi"/>
         </w:rPr>
       </w:pPr>
-      <w:bookmarkStart w:id="67" w:name="h.spis0yuh3qjs" w:colFirst="0" w:colLast="0"/>
-      <w:bookmarkStart w:id="68" w:name="_Toc353201241"/>
-      <w:bookmarkEnd w:id="65"/>
+      <w:bookmarkStart w:id="66" w:name="h.spis0yuh3qjs" w:colFirst="0" w:colLast="0"/>
+      <w:bookmarkStart w:id="67" w:name="_Toc353201241"/>
+      <w:bookmarkEnd w:id="64"/>
+      <w:bookmarkEnd w:id="66"/>
+      <w:proofErr w:type="spellStart"/>
+      <w:r>
+        <w:rPr>
+          <w:rFonts w:asciiTheme="minorHAnsi" w:hAnsiTheme="minorHAnsi"/>
+        </w:rPr>
+        <w:t>DataBase</w:t>
+      </w:r>
+      <w:proofErr w:type="spellEnd"/>
+      <w:r>
+        <w:rPr>
+          <w:rFonts w:asciiTheme="minorHAnsi" w:hAnsiTheme="minorHAnsi"/>
+        </w:rPr>
+        <w:t xml:space="preserve"> View</w:t>
+      </w:r>
       <w:bookmarkEnd w:id="67"/>
-      <w:proofErr w:type="spellStart"/>
-      <w:r>
-        <w:rPr>
-          <w:rFonts w:asciiTheme="minorHAnsi" w:hAnsiTheme="minorHAnsi"/>
-        </w:rPr>
-        <w:t>DataBase</w:t>
-      </w:r>
-      <w:proofErr w:type="spellEnd"/>
-      <w:r>
-        <w:rPr>
-          <w:rFonts w:asciiTheme="minorHAnsi" w:hAnsiTheme="minorHAnsi"/>
-        </w:rPr>
-        <w:t xml:space="preserve"> View</w:t>
-      </w:r>
-      <w:bookmarkEnd w:id="68"/>
     </w:p>
     <w:p>
       <w:pPr>
@@ -21780,7 +21802,7 @@
       <w:r>
         <w:rPr>
           <w:noProof/>
-          <w:lang w:eastAsia="es-ES"/>
+          <w:lang w:eastAsia="ja-JP"/>
         </w:rPr>
         <w:drawing>
           <wp:inline distT="0" distB="0" distL="0" distR="0" wp14:anchorId="5A54884C" wp14:editId="77FDA5AC">
@@ -21825,14 +21847,27 @@
       <w:r>
         <w:t xml:space="preserve">Figura </w:t>
       </w:r>
-      <w:fldSimple w:instr=" SEQ Figura \* ARABIC ">
-        <w:r>
-          <w:rPr>
-            <w:noProof/>
-          </w:rPr>
-          <w:t>3</w:t>
-        </w:r>
-      </w:fldSimple>
+      <w:r>
+        <w:fldChar w:fldCharType="begin"/>
+      </w:r>
+      <w:r>
+        <w:instrText xml:space="preserve"> SEQ Figura \* ARABIC </w:instrText>
+      </w:r>
+      <w:r>
+        <w:fldChar w:fldCharType="separate"/>
+      </w:r>
+      <w:r>
+        <w:rPr>
+          <w:noProof/>
+        </w:rPr>
+        <w:t>3</w:t>
+      </w:r>
+      <w:r>
+        <w:rPr>
+          <w:noProof/>
+        </w:rPr>
+        <w:fldChar w:fldCharType="end"/>
+      </w:r>
       <w:r>
         <w:t xml:space="preserve"> – Vista </w:t>
       </w:r>
@@ -21848,17 +21883,17 @@
           <w:rFonts w:asciiTheme="minorHAnsi" w:hAnsiTheme="minorHAnsi"/>
         </w:rPr>
       </w:pPr>
-      <w:bookmarkStart w:id="69" w:name="h.7beep7m6um0g" w:colFirst="0" w:colLast="0"/>
-      <w:bookmarkStart w:id="70" w:name="_Toc353201242"/>
+      <w:bookmarkStart w:id="68" w:name="h.7beep7m6um0g" w:colFirst="0" w:colLast="0"/>
+      <w:bookmarkStart w:id="69" w:name="_Toc353201242"/>
+      <w:bookmarkEnd w:id="68"/>
+      <w:proofErr w:type="spellStart"/>
+      <w:r>
+        <w:rPr>
+          <w:rFonts w:asciiTheme="minorHAnsi" w:hAnsiTheme="minorHAnsi"/>
+        </w:rPr>
+        <w:t>Customer</w:t>
+      </w:r>
       <w:bookmarkEnd w:id="69"/>
-      <w:proofErr w:type="spellStart"/>
-      <w:r>
-        <w:rPr>
-          <w:rFonts w:asciiTheme="minorHAnsi" w:hAnsiTheme="minorHAnsi"/>
-        </w:rPr>
-        <w:t>Customer</w:t>
-      </w:r>
-      <w:bookmarkEnd w:id="70"/>
       <w:proofErr w:type="spellEnd"/>
     </w:p>
     <w:p>
@@ -22211,16 +22246,16 @@
           <w:rFonts w:asciiTheme="minorHAnsi" w:hAnsiTheme="minorHAnsi"/>
         </w:rPr>
       </w:pPr>
-      <w:bookmarkStart w:id="71" w:name="h.hu1dkxbjistj" w:colFirst="0" w:colLast="0"/>
-      <w:bookmarkStart w:id="72" w:name="_Toc353201243"/>
+      <w:bookmarkStart w:id="70" w:name="h.hu1dkxbjistj" w:colFirst="0" w:colLast="0"/>
+      <w:bookmarkStart w:id="71" w:name="_Toc353201243"/>
+      <w:bookmarkEnd w:id="70"/>
+      <w:r>
+        <w:rPr>
+          <w:rFonts w:asciiTheme="minorHAnsi" w:hAnsiTheme="minorHAnsi"/>
+        </w:rPr>
+        <w:t>Place</w:t>
+      </w:r>
       <w:bookmarkEnd w:id="71"/>
-      <w:r>
-        <w:rPr>
-          <w:rFonts w:asciiTheme="minorHAnsi" w:hAnsiTheme="minorHAnsi"/>
-        </w:rPr>
-        <w:t>Place</w:t>
-      </w:r>
-      <w:bookmarkEnd w:id="72"/>
     </w:p>
     <w:p>
       <w:pPr>
@@ -22713,17 +22748,17 @@
           <w:rFonts w:asciiTheme="minorHAnsi" w:hAnsiTheme="minorHAnsi"/>
         </w:rPr>
       </w:pPr>
-      <w:bookmarkStart w:id="73" w:name="h.kqq30aq3ncy4" w:colFirst="0" w:colLast="0"/>
-      <w:bookmarkStart w:id="74" w:name="_Toc353201244"/>
+      <w:bookmarkStart w:id="72" w:name="h.kqq30aq3ncy4" w:colFirst="0" w:colLast="0"/>
+      <w:bookmarkStart w:id="73" w:name="_Toc353201244"/>
+      <w:bookmarkEnd w:id="72"/>
+      <w:proofErr w:type="spellStart"/>
+      <w:r>
+        <w:rPr>
+          <w:rFonts w:asciiTheme="minorHAnsi" w:hAnsiTheme="minorHAnsi"/>
+        </w:rPr>
+        <w:t>Movie</w:t>
+      </w:r>
       <w:bookmarkEnd w:id="73"/>
-      <w:proofErr w:type="spellStart"/>
-      <w:r>
-        <w:rPr>
-          <w:rFonts w:asciiTheme="minorHAnsi" w:hAnsiTheme="minorHAnsi"/>
-        </w:rPr>
-        <w:t>Movie</w:t>
-      </w:r>
-      <w:bookmarkEnd w:id="74"/>
       <w:proofErr w:type="spellEnd"/>
     </w:p>
     <w:p>
@@ -23091,17 +23126,17 @@
           <w:rFonts w:asciiTheme="minorHAnsi" w:hAnsiTheme="minorHAnsi"/>
         </w:rPr>
       </w:pPr>
-      <w:bookmarkStart w:id="75" w:name="h.isyiawg800io" w:colFirst="0" w:colLast="0"/>
-      <w:bookmarkStart w:id="76" w:name="_Toc353201245"/>
+      <w:bookmarkStart w:id="74" w:name="h.isyiawg800io" w:colFirst="0" w:colLast="0"/>
+      <w:bookmarkStart w:id="75" w:name="_Toc353201245"/>
+      <w:bookmarkEnd w:id="74"/>
+      <w:proofErr w:type="spellStart"/>
+      <w:r>
+        <w:rPr>
+          <w:rFonts w:asciiTheme="minorHAnsi" w:hAnsiTheme="minorHAnsi"/>
+        </w:rPr>
+        <w:t>Session</w:t>
+      </w:r>
       <w:bookmarkEnd w:id="75"/>
-      <w:proofErr w:type="spellStart"/>
-      <w:r>
-        <w:rPr>
-          <w:rFonts w:asciiTheme="minorHAnsi" w:hAnsiTheme="minorHAnsi"/>
-        </w:rPr>
-        <w:t>Session</w:t>
-      </w:r>
-      <w:bookmarkEnd w:id="76"/>
       <w:proofErr w:type="spellEnd"/>
     </w:p>
     <w:p>
@@ -23735,17 +23770,17 @@
           <w:rFonts w:asciiTheme="minorHAnsi" w:hAnsiTheme="minorHAnsi"/>
         </w:rPr>
       </w:pPr>
-      <w:bookmarkStart w:id="77" w:name="h.imum3ietyc7b" w:colFirst="0" w:colLast="0"/>
-      <w:bookmarkStart w:id="78" w:name="_Toc353201246"/>
+      <w:bookmarkStart w:id="76" w:name="h.imum3ietyc7b" w:colFirst="0" w:colLast="0"/>
+      <w:bookmarkStart w:id="77" w:name="_Toc353201246"/>
+      <w:bookmarkEnd w:id="76"/>
+      <w:proofErr w:type="spellStart"/>
+      <w:r>
+        <w:rPr>
+          <w:rFonts w:asciiTheme="minorHAnsi" w:hAnsiTheme="minorHAnsi"/>
+        </w:rPr>
+        <w:t>Type</w:t>
+      </w:r>
       <w:bookmarkEnd w:id="77"/>
-      <w:proofErr w:type="spellStart"/>
-      <w:r>
-        <w:rPr>
-          <w:rFonts w:asciiTheme="minorHAnsi" w:hAnsiTheme="minorHAnsi"/>
-        </w:rPr>
-        <w:t>Type</w:t>
-      </w:r>
-      <w:bookmarkEnd w:id="78"/>
       <w:proofErr w:type="spellEnd"/>
     </w:p>
     <w:p>
@@ -24104,17 +24139,17 @@
           <w:rFonts w:asciiTheme="minorHAnsi" w:hAnsiTheme="minorHAnsi"/>
         </w:rPr>
       </w:pPr>
-      <w:bookmarkStart w:id="79" w:name="h.19kvni6wq4rb" w:colFirst="0" w:colLast="0"/>
-      <w:bookmarkStart w:id="80" w:name="_Toc353201247"/>
+      <w:bookmarkStart w:id="78" w:name="h.19kvni6wq4rb" w:colFirst="0" w:colLast="0"/>
+      <w:bookmarkStart w:id="79" w:name="_Toc353201247"/>
+      <w:bookmarkEnd w:id="78"/>
+      <w:proofErr w:type="spellStart"/>
+      <w:r>
+        <w:rPr>
+          <w:rFonts w:asciiTheme="minorHAnsi" w:hAnsiTheme="minorHAnsi"/>
+        </w:rPr>
+        <w:t>SystemUser</w:t>
+      </w:r>
       <w:bookmarkEnd w:id="79"/>
-      <w:proofErr w:type="spellStart"/>
-      <w:r>
-        <w:rPr>
-          <w:rFonts w:asciiTheme="minorHAnsi" w:hAnsiTheme="minorHAnsi"/>
-        </w:rPr>
-        <w:t>SystemUser</w:t>
-      </w:r>
-      <w:bookmarkEnd w:id="80"/>
       <w:proofErr w:type="spellEnd"/>
     </w:p>
     <w:p>
@@ -24225,8 +24260,8 @@
         </w:rPr>
         <w:t>:</w:t>
       </w:r>
-      <w:bookmarkStart w:id="81" w:name="h.wryickg6aqna" w:colFirst="0" w:colLast="0"/>
-      <w:bookmarkEnd w:id="81"/>
+      <w:bookmarkStart w:id="80" w:name="h.wryickg6aqna" w:colFirst="0" w:colLast="0"/>
+      <w:bookmarkEnd w:id="80"/>
     </w:p>
     <w:p>
       <w:pPr>
@@ -24235,18 +24270,18 @@
           <w:rFonts w:asciiTheme="minorHAnsi" w:hAnsiTheme="minorHAnsi"/>
         </w:rPr>
       </w:pPr>
-      <w:bookmarkStart w:id="82" w:name="h.w07ohr7u9972" w:colFirst="0" w:colLast="0"/>
-      <w:bookmarkStart w:id="83" w:name="h.8xei5agi092i" w:colFirst="0" w:colLast="0"/>
-      <w:bookmarkStart w:id="84" w:name="_Toc353201248"/>
+      <w:bookmarkStart w:id="81" w:name="h.w07ohr7u9972" w:colFirst="0" w:colLast="0"/>
+      <w:bookmarkStart w:id="82" w:name="h.8xei5agi092i" w:colFirst="0" w:colLast="0"/>
+      <w:bookmarkStart w:id="83" w:name="_Toc353201248"/>
+      <w:bookmarkEnd w:id="81"/>
       <w:bookmarkEnd w:id="82"/>
+      <w:r>
+        <w:rPr>
+          <w:rFonts w:asciiTheme="minorHAnsi" w:hAnsiTheme="minorHAnsi"/>
+        </w:rPr>
+        <w:t>Local App View</w:t>
+      </w:r>
       <w:bookmarkEnd w:id="83"/>
-      <w:r>
-        <w:rPr>
-          <w:rFonts w:asciiTheme="minorHAnsi" w:hAnsiTheme="minorHAnsi"/>
-        </w:rPr>
-        <w:t>Local App View</w:t>
-      </w:r>
-      <w:bookmarkEnd w:id="84"/>
     </w:p>
     <w:p>
       <w:pPr>
@@ -24264,7 +24299,7 @@
       <w:r>
         <w:rPr>
           <w:noProof/>
-          <w:lang w:eastAsia="es-ES"/>
+          <w:lang w:eastAsia="ja-JP"/>
         </w:rPr>
         <w:drawing>
           <wp:inline distT="0" distB="0" distL="0" distR="0" wp14:anchorId="58C99E0F" wp14:editId="49C198EA">
@@ -24309,14 +24344,27 @@
       <w:r>
         <w:t xml:space="preserve">Figura </w:t>
       </w:r>
-      <w:fldSimple w:instr=" SEQ Figura \* ARABIC ">
-        <w:r>
-          <w:rPr>
-            <w:noProof/>
-          </w:rPr>
-          <w:t>4</w:t>
-        </w:r>
-      </w:fldSimple>
+      <w:r>
+        <w:fldChar w:fldCharType="begin"/>
+      </w:r>
+      <w:r>
+        <w:instrText xml:space="preserve"> SEQ Figura \* ARABIC </w:instrText>
+      </w:r>
+      <w:r>
+        <w:fldChar w:fldCharType="separate"/>
+      </w:r>
+      <w:r>
+        <w:rPr>
+          <w:noProof/>
+        </w:rPr>
+        <w:t>4</w:t>
+      </w:r>
+      <w:r>
+        <w:rPr>
+          <w:noProof/>
+        </w:rPr>
+        <w:fldChar w:fldCharType="end"/>
+      </w:r>
       <w:r>
         <w:t xml:space="preserve"> – Vista sobre la aplicación local</w:t>
       </w:r>
@@ -24334,9 +24382,9 @@
           <w:rFonts w:asciiTheme="minorHAnsi" w:hAnsiTheme="minorHAnsi"/>
         </w:rPr>
       </w:pPr>
-      <w:bookmarkStart w:id="85" w:name="h.pgicbko8ei8z" w:colFirst="0" w:colLast="0"/>
-      <w:bookmarkStart w:id="86" w:name="_Toc353201249"/>
-      <w:bookmarkEnd w:id="85"/>
+      <w:bookmarkStart w:id="84" w:name="h.pgicbko8ei8z" w:colFirst="0" w:colLast="0"/>
+      <w:bookmarkStart w:id="85" w:name="_Toc353201249"/>
+      <w:bookmarkEnd w:id="84"/>
       <w:proofErr w:type="spellStart"/>
       <w:r>
         <w:rPr>
@@ -24345,11 +24393,11 @@
         <w:lastRenderedPageBreak/>
         <w:t>DatabaseControl</w:t>
       </w:r>
-      <w:bookmarkStart w:id="87" w:name="h.1sbgnhhip8w" w:colFirst="0" w:colLast="0"/>
-      <w:bookmarkStart w:id="88" w:name="h.iahoj2s05mk2" w:colFirst="0" w:colLast="0"/>
+      <w:bookmarkStart w:id="86" w:name="h.1sbgnhhip8w" w:colFirst="0" w:colLast="0"/>
+      <w:bookmarkStart w:id="87" w:name="h.iahoj2s05mk2" w:colFirst="0" w:colLast="0"/>
+      <w:bookmarkEnd w:id="85"/>
+      <w:bookmarkEnd w:id="86"/>
       <w:bookmarkEnd w:id="87"/>
-      <w:bookmarkEnd w:id="88"/>
-      <w:bookmarkEnd w:id="86"/>
       <w:proofErr w:type="spellEnd"/>
     </w:p>
     <w:p>
@@ -24362,12 +24410,12 @@
         </w:rPr>
         <w:t>Componente que contiene los programas que interactúan con la base de datos.</w:t>
       </w:r>
-      <w:bookmarkStart w:id="89" w:name="h.z1fce5p1xki1" w:colFirst="0" w:colLast="0"/>
-      <w:bookmarkStart w:id="90" w:name="h.earcs3a99com" w:colFirst="0" w:colLast="0"/>
-      <w:bookmarkStart w:id="91" w:name="h.k5ze9b4d7n57" w:colFirst="0" w:colLast="0"/>
+      <w:bookmarkStart w:id="88" w:name="h.z1fce5p1xki1" w:colFirst="0" w:colLast="0"/>
+      <w:bookmarkStart w:id="89" w:name="h.earcs3a99com" w:colFirst="0" w:colLast="0"/>
+      <w:bookmarkStart w:id="90" w:name="h.k5ze9b4d7n57" w:colFirst="0" w:colLast="0"/>
+      <w:bookmarkEnd w:id="88"/>
       <w:bookmarkEnd w:id="89"/>
       <w:bookmarkEnd w:id="90"/>
-      <w:bookmarkEnd w:id="91"/>
     </w:p>
     <w:p>
       <w:pPr>
@@ -24377,8 +24425,8 @@
           <w:rFonts w:asciiTheme="minorHAnsi" w:hAnsiTheme="minorHAnsi"/>
         </w:rPr>
       </w:pPr>
-      <w:bookmarkStart w:id="92" w:name="h.82psfzfz9wgd" w:colFirst="0" w:colLast="0"/>
-      <w:bookmarkEnd w:id="92"/>
+      <w:bookmarkStart w:id="91" w:name="h.82psfzfz9wgd" w:colFirst="0" w:colLast="0"/>
+      <w:bookmarkEnd w:id="91"/>
       <w:proofErr w:type="spellStart"/>
       <w:r>
         <w:rPr>
@@ -25213,7 +25261,7 @@
           <w:rFonts w:asciiTheme="minorHAnsi" w:hAnsiTheme="minorHAnsi"/>
         </w:rPr>
       </w:pPr>
-      <w:bookmarkStart w:id="93" w:name="_Toc353201250"/>
+      <w:bookmarkStart w:id="92" w:name="_Toc353201250"/>
       <w:proofErr w:type="spellStart"/>
       <w:r>
         <w:rPr>
@@ -25221,8 +25269,8 @@
         </w:rPr>
         <w:t>DatabaseHandler</w:t>
       </w:r>
-      <w:bookmarkStart w:id="94" w:name="h.yo684ohb8oa5" w:colFirst="0" w:colLast="0"/>
-      <w:bookmarkEnd w:id="94"/>
+      <w:bookmarkStart w:id="93" w:name="h.yo684ohb8oa5" w:colFirst="0" w:colLast="0"/>
+      <w:bookmarkEnd w:id="92"/>
       <w:bookmarkEnd w:id="93"/>
       <w:proofErr w:type="spellEnd"/>
     </w:p>
@@ -25230,22 +25278,22 @@
       <w:pPr>
         <w:spacing w:line="240" w:lineRule="auto"/>
       </w:pPr>
-      <w:bookmarkStart w:id="95" w:name="h.63q1rz6u9de8" w:colFirst="0" w:colLast="0"/>
+      <w:bookmarkStart w:id="94" w:name="h.63q1rz6u9de8" w:colFirst="0" w:colLast="0"/>
+      <w:bookmarkEnd w:id="94"/>
+      <w:r>
+        <w:rPr>
+          <w:rFonts w:eastAsia="Times New Roman"/>
+        </w:rPr>
+        <w:t>Programa encargado de realizar las interacciones directas con la base de datos.</w:t>
+      </w:r>
+      <w:bookmarkStart w:id="95" w:name="h.7gajkmqnqgo8" w:colFirst="0" w:colLast="0"/>
+      <w:bookmarkStart w:id="96" w:name="h.cn5g0eklvvpr" w:colFirst="0" w:colLast="0"/>
+      <w:bookmarkStart w:id="97" w:name="h.1xtq6s1wjg8o" w:colFirst="0" w:colLast="0"/>
+      <w:bookmarkStart w:id="98" w:name="h.4uda4xs4s7r0" w:colFirst="0" w:colLast="0"/>
       <w:bookmarkEnd w:id="95"/>
-      <w:r>
-        <w:rPr>
-          <w:rFonts w:eastAsia="Times New Roman"/>
-        </w:rPr>
-        <w:t>Programa encargado de realizar las interacciones directas con la base de datos.</w:t>
-      </w:r>
-      <w:bookmarkStart w:id="96" w:name="h.7gajkmqnqgo8" w:colFirst="0" w:colLast="0"/>
-      <w:bookmarkStart w:id="97" w:name="h.cn5g0eklvvpr" w:colFirst="0" w:colLast="0"/>
-      <w:bookmarkStart w:id="98" w:name="h.1xtq6s1wjg8o" w:colFirst="0" w:colLast="0"/>
-      <w:bookmarkStart w:id="99" w:name="h.4uda4xs4s7r0" w:colFirst="0" w:colLast="0"/>
       <w:bookmarkEnd w:id="96"/>
       <w:bookmarkEnd w:id="97"/>
       <w:bookmarkEnd w:id="98"/>
-      <w:bookmarkEnd w:id="99"/>
     </w:p>
     <w:p>
       <w:pPr>
@@ -25255,8 +25303,8 @@
           <w:rFonts w:asciiTheme="minorHAnsi" w:eastAsia="Times New Roman" w:hAnsiTheme="minorHAnsi"/>
         </w:rPr>
       </w:pPr>
-      <w:bookmarkStart w:id="100" w:name="h.711b4kkyvqcp" w:colFirst="0" w:colLast="0"/>
-      <w:bookmarkEnd w:id="100"/>
+      <w:bookmarkStart w:id="99" w:name="h.711b4kkyvqcp" w:colFirst="0" w:colLast="0"/>
+      <w:bookmarkEnd w:id="99"/>
       <w:proofErr w:type="spellStart"/>
       <w:r>
         <w:rPr>
@@ -26115,8 +26163,8 @@
         </w:rPr>
         <w:t xml:space="preserve"> </w:t>
       </w:r>
-      <w:bookmarkStart w:id="101" w:name="h.ttl383yznkpb" w:colFirst="0" w:colLast="0"/>
-      <w:bookmarkEnd w:id="101"/>
+      <w:bookmarkStart w:id="100" w:name="h.ttl383yznkpb" w:colFirst="0" w:colLast="0"/>
+      <w:bookmarkEnd w:id="100"/>
     </w:p>
     <w:p>
       <w:pPr>
@@ -26126,7 +26174,7 @@
           <w:rFonts w:asciiTheme="minorHAnsi" w:hAnsiTheme="minorHAnsi"/>
         </w:rPr>
       </w:pPr>
-      <w:bookmarkStart w:id="102" w:name="_Toc353201251"/>
+      <w:bookmarkStart w:id="101" w:name="_Toc353201251"/>
       <w:proofErr w:type="spellStart"/>
       <w:r>
         <w:rPr>
@@ -26134,8 +26182,8 @@
         </w:rPr>
         <w:t>DatabaseManagement</w:t>
       </w:r>
-      <w:bookmarkStart w:id="103" w:name="h.95wth9glqjrh" w:colFirst="0" w:colLast="0"/>
-      <w:bookmarkEnd w:id="103"/>
+      <w:bookmarkStart w:id="102" w:name="h.95wth9glqjrh" w:colFirst="0" w:colLast="0"/>
+      <w:bookmarkEnd w:id="101"/>
       <w:bookmarkEnd w:id="102"/>
       <w:proofErr w:type="spellEnd"/>
     </w:p>
@@ -26143,28 +26191,28 @@
       <w:pPr>
         <w:spacing w:line="240" w:lineRule="auto"/>
       </w:pPr>
-      <w:bookmarkStart w:id="104" w:name="h.tzipfy9pj6cf" w:colFirst="0" w:colLast="0"/>
+      <w:bookmarkStart w:id="103" w:name="h.tzipfy9pj6cf" w:colFirst="0" w:colLast="0"/>
+      <w:bookmarkEnd w:id="103"/>
+      <w:r>
+        <w:rPr>
+          <w:rFonts w:eastAsia="Times New Roman"/>
+        </w:rPr>
+        <w:t>Componente utilizado por el administrador, se encarga de realizar las actualizaciones de datos</w:t>
+      </w:r>
+      <w:bookmarkStart w:id="104" w:name="h.xvdyglb4g7wn" w:colFirst="0" w:colLast="0"/>
+      <w:bookmarkStart w:id="105" w:name="h.av0befzk67l" w:colFirst="0" w:colLast="0"/>
       <w:bookmarkEnd w:id="104"/>
+      <w:bookmarkEnd w:id="105"/>
       <w:r>
         <w:rPr>
           <w:rFonts w:eastAsia="Times New Roman"/>
         </w:rPr>
-        <w:t>Componente utilizado por el administrador, se encarga de realizar las actualizaciones de datos</w:t>
-      </w:r>
-      <w:bookmarkStart w:id="105" w:name="h.xvdyglb4g7wn" w:colFirst="0" w:colLast="0"/>
-      <w:bookmarkStart w:id="106" w:name="h.av0befzk67l" w:colFirst="0" w:colLast="0"/>
-      <w:bookmarkEnd w:id="105"/>
+        <w:t>.</w:t>
+      </w:r>
+      <w:bookmarkStart w:id="106" w:name="h.iksjsz6zeczm" w:colFirst="0" w:colLast="0"/>
+      <w:bookmarkStart w:id="107" w:name="h.rul86qutsovw" w:colFirst="0" w:colLast="0"/>
       <w:bookmarkEnd w:id="106"/>
-      <w:r>
-        <w:rPr>
-          <w:rFonts w:eastAsia="Times New Roman"/>
-        </w:rPr>
-        <w:t>.</w:t>
-      </w:r>
-      <w:bookmarkStart w:id="107" w:name="h.iksjsz6zeczm" w:colFirst="0" w:colLast="0"/>
-      <w:bookmarkStart w:id="108" w:name="h.rul86qutsovw" w:colFirst="0" w:colLast="0"/>
       <w:bookmarkEnd w:id="107"/>
-      <w:bookmarkEnd w:id="108"/>
     </w:p>
     <w:p>
       <w:pPr>
@@ -26174,8 +26222,8 @@
           <w:rFonts w:asciiTheme="minorHAnsi" w:eastAsia="Times New Roman" w:hAnsiTheme="minorHAnsi"/>
         </w:rPr>
       </w:pPr>
-      <w:bookmarkStart w:id="109" w:name="h.7o4yhj289e6r" w:colFirst="0" w:colLast="0"/>
-      <w:bookmarkEnd w:id="109"/>
+      <w:bookmarkStart w:id="108" w:name="h.7o4yhj289e6r" w:colFirst="0" w:colLast="0"/>
+      <w:bookmarkEnd w:id="108"/>
       <w:proofErr w:type="spellStart"/>
       <w:r>
         <w:rPr>
@@ -26364,10 +26412,29 @@
               <w:spacing w:after="0" w:line="240" w:lineRule="auto"/>
               <w:ind w:left="60"/>
               <w:rPr>
-                <w:b/>
                 <w:color w:val="000000" w:themeColor="text1"/>
               </w:rPr>
             </w:pPr>
+            <w:r>
+              <w:rPr>
+                <w:bCs/>
+              </w:rPr>
+              <w:t xml:space="preserve">Recibe la petición de iniciar el programa por parte del </w:t>
+            </w:r>
+            <w:proofErr w:type="spellStart"/>
+            <w:r>
+              <w:rPr>
+                <w:bCs/>
+              </w:rPr>
+              <w:t>login</w:t>
+            </w:r>
+            <w:proofErr w:type="spellEnd"/>
+            <w:r>
+              <w:rPr>
+                <w:bCs/>
+              </w:rPr>
+              <w:t>.</w:t>
+            </w:r>
           </w:p>
         </w:tc>
       </w:tr>
@@ -26494,8 +26561,8 @@
         </w:rPr>
         <w:t xml:space="preserve"> </w:t>
       </w:r>
-      <w:bookmarkStart w:id="110" w:name="h.4bglniva0yy" w:colFirst="0" w:colLast="0"/>
-      <w:bookmarkEnd w:id="110"/>
+      <w:bookmarkStart w:id="109" w:name="h.4bglniva0yy" w:colFirst="0" w:colLast="0"/>
+      <w:bookmarkEnd w:id="109"/>
       <w:r>
         <w:rPr>
           <w:rFonts w:eastAsia="Times New Roman" w:cs="Times New Roman"/>
@@ -26511,7 +26578,7 @@
           <w:rFonts w:asciiTheme="minorHAnsi" w:hAnsiTheme="minorHAnsi"/>
         </w:rPr>
       </w:pPr>
-      <w:bookmarkStart w:id="111" w:name="_Toc353201252"/>
+      <w:bookmarkStart w:id="110" w:name="_Toc353201252"/>
       <w:proofErr w:type="spellStart"/>
       <w:r>
         <w:rPr>
@@ -26525,8 +26592,8 @@
         </w:rPr>
         <w:t>nUtility</w:t>
       </w:r>
-      <w:bookmarkStart w:id="112" w:name="h.ovtixxoyrm7r" w:colFirst="0" w:colLast="0"/>
-      <w:bookmarkEnd w:id="112"/>
+      <w:bookmarkStart w:id="111" w:name="h.ovtixxoyrm7r" w:colFirst="0" w:colLast="0"/>
+      <w:bookmarkEnd w:id="110"/>
       <w:bookmarkEnd w:id="111"/>
       <w:proofErr w:type="spellEnd"/>
       <w:r>
@@ -26540,22 +26607,22 @@
       <w:pPr>
         <w:spacing w:line="240" w:lineRule="auto"/>
       </w:pPr>
-      <w:bookmarkStart w:id="113" w:name="h.4jntb2lt2pl6" w:colFirst="0" w:colLast="0"/>
+      <w:bookmarkStart w:id="112" w:name="h.4jntb2lt2pl6" w:colFirst="0" w:colLast="0"/>
+      <w:bookmarkEnd w:id="112"/>
+      <w:r>
+        <w:rPr>
+          <w:rFonts w:eastAsia="Times New Roman"/>
+        </w:rPr>
+        <w:t>Pantalla de log para controlar si entran empleados de taquilla o el administrador.</w:t>
+      </w:r>
+      <w:bookmarkStart w:id="113" w:name="h.q5ij3uvi7tmo" w:colFirst="0" w:colLast="0"/>
+      <w:bookmarkStart w:id="114" w:name="h.i6hmn3o06ljo" w:colFirst="0" w:colLast="0"/>
+      <w:bookmarkStart w:id="115" w:name="h.6qnsh96d6m6t" w:colFirst="0" w:colLast="0"/>
+      <w:bookmarkStart w:id="116" w:name="h.ywprb77us92q" w:colFirst="0" w:colLast="0"/>
       <w:bookmarkEnd w:id="113"/>
-      <w:r>
-        <w:rPr>
-          <w:rFonts w:eastAsia="Times New Roman"/>
-        </w:rPr>
-        <w:t>Pantalla de log para controlar si entran empleados de taquilla o el administrador.</w:t>
-      </w:r>
-      <w:bookmarkStart w:id="114" w:name="h.q5ij3uvi7tmo" w:colFirst="0" w:colLast="0"/>
-      <w:bookmarkStart w:id="115" w:name="h.i6hmn3o06ljo" w:colFirst="0" w:colLast="0"/>
-      <w:bookmarkStart w:id="116" w:name="h.6qnsh96d6m6t" w:colFirst="0" w:colLast="0"/>
-      <w:bookmarkStart w:id="117" w:name="h.ywprb77us92q" w:colFirst="0" w:colLast="0"/>
       <w:bookmarkEnd w:id="114"/>
       <w:bookmarkEnd w:id="115"/>
       <w:bookmarkEnd w:id="116"/>
-      <w:bookmarkEnd w:id="117"/>
       <w:r>
         <w:rPr>
           <w:rFonts w:eastAsia="Times New Roman"/>
@@ -26571,8 +26638,8 @@
           <w:rFonts w:asciiTheme="minorHAnsi" w:hAnsiTheme="minorHAnsi"/>
         </w:rPr>
       </w:pPr>
-      <w:bookmarkStart w:id="118" w:name="h.41bjkbea2xm8" w:colFirst="0" w:colLast="0"/>
-      <w:bookmarkEnd w:id="118"/>
+      <w:bookmarkStart w:id="117" w:name="h.41bjkbea2xm8" w:colFirst="0" w:colLast="0"/>
+      <w:bookmarkEnd w:id="117"/>
       <w:proofErr w:type="spellStart"/>
       <w:r>
         <w:rPr>
@@ -26752,6 +26819,12 @@
                 <w:color w:val="000000" w:themeColor="text1"/>
               </w:rPr>
             </w:pPr>
+            <w:r>
+              <w:rPr>
+                <w:bCs/>
+              </w:rPr>
+              <w:t>Pide a BD que compruebe si el usuario es correcto.</w:t>
+            </w:r>
           </w:p>
         </w:tc>
       </w:tr>
@@ -26843,6 +26916,7 @@
                 <w:color w:val="000000" w:themeColor="text1"/>
                 <w:sz w:val="24"/>
               </w:rPr>
+              <w:lastRenderedPageBreak/>
               <w:t>Port SS-</w:t>
             </w:r>
             <w:proofErr w:type="spellStart"/>
@@ -26877,6 +26951,26 @@
                 <w:color w:val="000000" w:themeColor="text1"/>
               </w:rPr>
             </w:pPr>
+            <w:r>
+              <w:rPr>
+                <w:bCs/>
+              </w:rPr>
+              <w:t xml:space="preserve">Llamará al </w:t>
+            </w:r>
+            <w:proofErr w:type="spellStart"/>
+            <w:r>
+              <w:rPr>
+                <w:bCs/>
+              </w:rPr>
+              <w:t>Start</w:t>
+            </w:r>
+            <w:proofErr w:type="spellEnd"/>
+            <w:r>
+              <w:rPr>
+                <w:bCs/>
+              </w:rPr>
+              <w:t xml:space="preserve"> del módulo que gestiona la venta de entradas.</w:t>
+            </w:r>
           </w:p>
         </w:tc>
       </w:tr>
@@ -26907,7 +27001,6 @@
                 <w:color w:val="000000" w:themeColor="text1"/>
                 <w:sz w:val="24"/>
               </w:rPr>
-              <w:lastRenderedPageBreak/>
               <w:t xml:space="preserve">Port </w:t>
             </w:r>
             <w:proofErr w:type="spellStart"/>
@@ -26951,6 +27044,24 @@
                 <w:color w:val="000000" w:themeColor="text1"/>
               </w:rPr>
             </w:pPr>
+            <w:r>
+              <w:rPr>
+                <w:bCs/>
+              </w:rPr>
+              <w:t xml:space="preserve">Recibe la petición de </w:t>
+            </w:r>
+            <w:r>
+              <w:rPr>
+                <w:bCs/>
+              </w:rPr>
+              <w:t>i</w:t>
+            </w:r>
+            <w:r>
+              <w:rPr>
+                <w:bCs/>
+              </w:rPr>
+              <w:t>nicio de la aplicación.</w:t>
+            </w:r>
           </w:p>
         </w:tc>
       </w:tr>
@@ -26968,8 +27079,8 @@
         </w:rPr>
         <w:t xml:space="preserve"> </w:t>
       </w:r>
-      <w:bookmarkStart w:id="119" w:name="h.dtb3sgcrch8k" w:colFirst="0" w:colLast="0"/>
-      <w:bookmarkEnd w:id="119"/>
+      <w:bookmarkStart w:id="118" w:name="h.dtb3sgcrch8k" w:colFirst="0" w:colLast="0"/>
+      <w:bookmarkEnd w:id="118"/>
     </w:p>
     <w:p>
       <w:pPr>
@@ -26979,7 +27090,7 @@
           <w:rFonts w:asciiTheme="minorHAnsi" w:hAnsiTheme="minorHAnsi"/>
         </w:rPr>
       </w:pPr>
-      <w:bookmarkStart w:id="120" w:name="_Toc353201253"/>
+      <w:bookmarkStart w:id="119" w:name="_Toc353201253"/>
       <w:proofErr w:type="spellStart"/>
       <w:r>
         <w:rPr>
@@ -26987,8 +27098,8 @@
         </w:rPr>
         <w:t>SellingApplication</w:t>
       </w:r>
-      <w:bookmarkStart w:id="121" w:name="h.y2l9n9300xaq" w:colFirst="0" w:colLast="0"/>
-      <w:bookmarkEnd w:id="121"/>
+      <w:bookmarkStart w:id="120" w:name="h.y2l9n9300xaq" w:colFirst="0" w:colLast="0"/>
+      <w:bookmarkEnd w:id="119"/>
       <w:bookmarkEnd w:id="120"/>
       <w:proofErr w:type="spellEnd"/>
       <w:r>
@@ -27002,8 +27113,8 @@
       <w:pPr>
         <w:spacing w:line="240" w:lineRule="auto"/>
       </w:pPr>
-      <w:bookmarkStart w:id="122" w:name="h.iuh6nkhg3nve" w:colFirst="0" w:colLast="0"/>
-      <w:bookmarkEnd w:id="122"/>
+      <w:bookmarkStart w:id="121" w:name="h.iuh6nkhg3nve" w:colFirst="0" w:colLast="0"/>
+      <w:bookmarkEnd w:id="121"/>
       <w:r>
         <w:rPr>
           <w:rFonts w:eastAsia="Times New Roman"/>
@@ -27031,10 +27142,10 @@
           <w:rFonts w:asciiTheme="minorHAnsi" w:hAnsiTheme="minorHAnsi"/>
         </w:rPr>
       </w:pPr>
-      <w:bookmarkStart w:id="123" w:name="h.pd9qf6aru1d1" w:colFirst="0" w:colLast="0"/>
-      <w:bookmarkStart w:id="124" w:name="h.wdqddq4zsi4c" w:colFirst="0" w:colLast="0"/>
+      <w:bookmarkStart w:id="122" w:name="h.pd9qf6aru1d1" w:colFirst="0" w:colLast="0"/>
+      <w:bookmarkStart w:id="123" w:name="h.wdqddq4zsi4c" w:colFirst="0" w:colLast="0"/>
+      <w:bookmarkEnd w:id="122"/>
       <w:bookmarkEnd w:id="123"/>
-      <w:bookmarkEnd w:id="124"/>
       <w:proofErr w:type="spellStart"/>
       <w:r>
         <w:rPr>
@@ -27214,6 +27325,12 @@
                 <w:color w:val="000000" w:themeColor="text1"/>
               </w:rPr>
             </w:pPr>
+            <w:r>
+              <w:rPr>
+                <w:bCs/>
+              </w:rPr>
+              <w:t>Manda una petición para comprobar qué asientos están libres.</w:t>
+            </w:r>
           </w:p>
         </w:tc>
       </w:tr>
@@ -27278,6 +27395,12 @@
                 <w:color w:val="000000" w:themeColor="text1"/>
               </w:rPr>
             </w:pPr>
+            <w:r>
+              <w:rPr>
+                <w:bCs/>
+              </w:rPr>
+              <w:t>Manda una petición para validar una entrada comprada online.</w:t>
+            </w:r>
           </w:p>
         </w:tc>
       </w:tr>
@@ -27342,6 +27465,12 @@
                 <w:color w:val="000000" w:themeColor="text1"/>
               </w:rPr>
             </w:pPr>
+            <w:r>
+              <w:rPr>
+                <w:bCs/>
+              </w:rPr>
+              <w:t>Envía los datos de una venta a la BD</w:t>
+            </w:r>
           </w:p>
         </w:tc>
       </w:tr>
@@ -27406,6 +27535,26 @@
                 <w:color w:val="000000" w:themeColor="text1"/>
               </w:rPr>
             </w:pPr>
+            <w:r>
+              <w:rPr>
+                <w:bCs/>
+              </w:rPr>
+              <w:t xml:space="preserve">Recibe la petición de comenzar la aplicación de venta de entradas desde el </w:t>
+            </w:r>
+            <w:proofErr w:type="spellStart"/>
+            <w:r>
+              <w:rPr>
+                <w:bCs/>
+              </w:rPr>
+              <w:t>login</w:t>
+            </w:r>
+            <w:proofErr w:type="spellEnd"/>
+            <w:r>
+              <w:rPr>
+                <w:bCs/>
+              </w:rPr>
+              <w:t>.</w:t>
+            </w:r>
           </w:p>
         </w:tc>
       </w:tr>
@@ -27432,7 +27581,7 @@
           <w:rFonts w:asciiTheme="minorHAnsi" w:hAnsiTheme="minorHAnsi"/>
         </w:rPr>
       </w:pPr>
-      <w:bookmarkStart w:id="125" w:name="_Toc353201254"/>
+      <w:bookmarkStart w:id="124" w:name="_Toc353201254"/>
       <w:proofErr w:type="spellStart"/>
       <w:r>
         <w:rPr>
@@ -27440,31 +27589,31 @@
         </w:rPr>
         <w:t>SellerManagement</w:t>
       </w:r>
-      <w:bookmarkEnd w:id="125"/>
+      <w:bookmarkEnd w:id="124"/>
       <w:proofErr w:type="spellEnd"/>
     </w:p>
     <w:p>
       <w:pPr>
         <w:spacing w:line="240" w:lineRule="auto"/>
       </w:pPr>
-      <w:bookmarkStart w:id="126" w:name="h.ruwsvj8azu7l" w:colFirst="0" w:colLast="0"/>
-      <w:bookmarkStart w:id="127" w:name="h.3ft7zswtcqnz" w:colFirst="0" w:colLast="0"/>
+      <w:bookmarkStart w:id="125" w:name="h.ruwsvj8azu7l" w:colFirst="0" w:colLast="0"/>
+      <w:bookmarkStart w:id="126" w:name="h.3ft7zswtcqnz" w:colFirst="0" w:colLast="0"/>
+      <w:bookmarkEnd w:id="125"/>
       <w:bookmarkEnd w:id="126"/>
+      <w:r>
+        <w:rPr>
+          <w:rFonts w:eastAsia="Times New Roman"/>
+        </w:rPr>
+        <w:t>Menú</w:t>
+      </w:r>
+      <w:r>
+        <w:rPr>
+          <w:rFonts w:eastAsia="Times New Roman"/>
+        </w:rPr>
+        <w:t xml:space="preserve"> que trata las opciones a las que puede optar un vendedor en taquilla</w:t>
+      </w:r>
+      <w:bookmarkStart w:id="127" w:name="h.lclpxo454kh" w:colFirst="0" w:colLast="0"/>
       <w:bookmarkEnd w:id="127"/>
-      <w:r>
-        <w:rPr>
-          <w:rFonts w:eastAsia="Times New Roman"/>
-        </w:rPr>
-        <w:t>Menú</w:t>
-      </w:r>
-      <w:r>
-        <w:rPr>
-          <w:rFonts w:eastAsia="Times New Roman"/>
-        </w:rPr>
-        <w:t xml:space="preserve"> que trata las opciones a las que puede optar un vendedor en taquilla</w:t>
-      </w:r>
-      <w:bookmarkStart w:id="128" w:name="h.lclpxo454kh" w:colFirst="0" w:colLast="0"/>
-      <w:bookmarkEnd w:id="128"/>
       <w:r>
         <w:rPr>
           <w:rFonts w:eastAsia="Times New Roman"/>
@@ -27480,8 +27629,8 @@
           <w:rFonts w:asciiTheme="minorHAnsi" w:eastAsia="Times New Roman" w:hAnsiTheme="minorHAnsi"/>
         </w:rPr>
       </w:pPr>
-      <w:bookmarkStart w:id="129" w:name="h.e9ag5dtfqacz" w:colFirst="0" w:colLast="0"/>
-      <w:bookmarkEnd w:id="129"/>
+      <w:bookmarkStart w:id="128" w:name="h.e9ag5dtfqacz" w:colFirst="0" w:colLast="0"/>
+      <w:bookmarkEnd w:id="128"/>
       <w:proofErr w:type="spellStart"/>
       <w:r>
         <w:rPr>
@@ -27661,6 +27810,12 @@
                 <w:color w:val="000000" w:themeColor="text1"/>
               </w:rPr>
             </w:pPr>
+            <w:r>
+              <w:rPr>
+                <w:bCs/>
+              </w:rPr>
+              <w:t>Manda una petición para comprobar entradas compradas por internet.</w:t>
+            </w:r>
           </w:p>
         </w:tc>
       </w:tr>
@@ -27806,6 +27961,26 @@
                 <w:color w:val="000000" w:themeColor="text1"/>
               </w:rPr>
             </w:pPr>
+            <w:r>
+              <w:rPr>
+                <w:bCs/>
+              </w:rPr>
+              <w:t xml:space="preserve">Recibe la petición de inicio del </w:t>
+            </w:r>
+            <w:proofErr w:type="spellStart"/>
+            <w:r>
+              <w:rPr>
+                <w:bCs/>
+              </w:rPr>
+              <w:t>login</w:t>
+            </w:r>
+            <w:proofErr w:type="spellEnd"/>
+            <w:r>
+              <w:rPr>
+                <w:bCs/>
+              </w:rPr>
+              <w:t>.</w:t>
+            </w:r>
           </w:p>
         </w:tc>
       </w:tr>
@@ -27823,8 +27998,8 @@
         </w:rPr>
         <w:t xml:space="preserve"> </w:t>
       </w:r>
-      <w:bookmarkStart w:id="130" w:name="h.9dnurowntjq1" w:colFirst="0" w:colLast="0"/>
-      <w:bookmarkEnd w:id="130"/>
+      <w:bookmarkStart w:id="129" w:name="h.9dnurowntjq1" w:colFirst="0" w:colLast="0"/>
+      <w:bookmarkEnd w:id="129"/>
       <w:r>
         <w:rPr>
           <w:rFonts w:eastAsia="Times New Roman" w:cs="Times New Roman"/>
@@ -27840,7 +28015,7 @@
           <w:rFonts w:asciiTheme="minorHAnsi" w:hAnsiTheme="minorHAnsi"/>
         </w:rPr>
       </w:pPr>
-      <w:bookmarkStart w:id="131" w:name="_Toc353201255"/>
+      <w:bookmarkStart w:id="130" w:name="_Toc353201255"/>
       <w:proofErr w:type="spellStart"/>
       <w:r>
         <w:rPr>
@@ -27848,25 +28023,25 @@
         </w:rPr>
         <w:t>TicketChecking</w:t>
       </w:r>
-      <w:bookmarkEnd w:id="131"/>
+      <w:bookmarkEnd w:id="130"/>
       <w:proofErr w:type="spellEnd"/>
     </w:p>
     <w:p>
       <w:pPr>
         <w:spacing w:line="240" w:lineRule="auto"/>
       </w:pPr>
-      <w:bookmarkStart w:id="132" w:name="h.mxo9t4aqkt1t" w:colFirst="0" w:colLast="0"/>
-      <w:bookmarkStart w:id="133" w:name="h.tefzmhbxzi9w" w:colFirst="0" w:colLast="0"/>
+      <w:bookmarkStart w:id="131" w:name="h.mxo9t4aqkt1t" w:colFirst="0" w:colLast="0"/>
+      <w:bookmarkStart w:id="132" w:name="h.tefzmhbxzi9w" w:colFirst="0" w:colLast="0"/>
+      <w:bookmarkEnd w:id="131"/>
       <w:bookmarkEnd w:id="132"/>
+      <w:r>
+        <w:rPr>
+          <w:rFonts w:eastAsia="Times New Roman"/>
+        </w:rPr>
+        <w:t>Encapsula las acciones que comprueban si las entradas compradas por internet son verdaderas.</w:t>
+      </w:r>
+      <w:bookmarkStart w:id="133" w:name="h.rz3snvney99x" w:colFirst="0" w:colLast="0"/>
       <w:bookmarkEnd w:id="133"/>
-      <w:r>
-        <w:rPr>
-          <w:rFonts w:eastAsia="Times New Roman"/>
-        </w:rPr>
-        <w:t>Encapsula las acciones que comprueban si las entradas compradas por internet son verdaderas.</w:t>
-      </w:r>
-      <w:bookmarkStart w:id="134" w:name="h.rz3snvney99x" w:colFirst="0" w:colLast="0"/>
-      <w:bookmarkEnd w:id="134"/>
     </w:p>
     <w:p>
       <w:pPr>
@@ -27876,8 +28051,8 @@
           <w:rFonts w:asciiTheme="minorHAnsi" w:eastAsia="Times New Roman" w:hAnsiTheme="minorHAnsi"/>
         </w:rPr>
       </w:pPr>
-      <w:bookmarkStart w:id="135" w:name="h.g0p4a8a1fmjb" w:colFirst="0" w:colLast="0"/>
-      <w:bookmarkEnd w:id="135"/>
+      <w:bookmarkStart w:id="134" w:name="h.g0p4a8a1fmjb" w:colFirst="0" w:colLast="0"/>
+      <w:bookmarkEnd w:id="134"/>
       <w:proofErr w:type="spellStart"/>
       <w:r>
         <w:rPr>
@@ -28061,6 +28236,12 @@
                 <w:color w:val="000000" w:themeColor="text1"/>
               </w:rPr>
             </w:pPr>
+            <w:r>
+              <w:rPr>
+                <w:bCs/>
+              </w:rPr>
+              <w:t>Recibe la llamada para comprobar una entrada comprada por internet.</w:t>
+            </w:r>
           </w:p>
         </w:tc>
       </w:tr>
@@ -28150,8 +28331,8 @@
         </w:rPr>
         <w:t xml:space="preserve"> </w:t>
       </w:r>
-      <w:bookmarkStart w:id="136" w:name="h.rtefa6ezhcjl" w:colFirst="0" w:colLast="0"/>
-      <w:bookmarkEnd w:id="136"/>
+      <w:bookmarkStart w:id="135" w:name="h.rtefa6ezhcjl" w:colFirst="0" w:colLast="0"/>
+      <w:bookmarkEnd w:id="135"/>
     </w:p>
     <w:p>
       <w:pPr>
@@ -28161,7 +28342,7 @@
           <w:rFonts w:asciiTheme="minorHAnsi" w:hAnsiTheme="minorHAnsi"/>
         </w:rPr>
       </w:pPr>
-      <w:bookmarkStart w:id="137" w:name="_Toc353201256"/>
+      <w:bookmarkStart w:id="136" w:name="_Toc353201256"/>
       <w:proofErr w:type="spellStart"/>
       <w:r>
         <w:rPr>
@@ -28169,8 +28350,8 @@
         </w:rPr>
         <w:t>TicketSelling</w:t>
       </w:r>
-      <w:bookmarkStart w:id="138" w:name="h.8rno7oqo986l" w:colFirst="0" w:colLast="0"/>
-      <w:bookmarkEnd w:id="138"/>
+      <w:bookmarkStart w:id="137" w:name="h.8rno7oqo986l" w:colFirst="0" w:colLast="0"/>
+      <w:bookmarkEnd w:id="136"/>
       <w:bookmarkEnd w:id="137"/>
       <w:proofErr w:type="spellEnd"/>
     </w:p>
@@ -28178,8 +28359,8 @@
       <w:pPr>
         <w:spacing w:line="240" w:lineRule="auto"/>
       </w:pPr>
-      <w:bookmarkStart w:id="139" w:name="h.i6rpb1c3ddja" w:colFirst="0" w:colLast="0"/>
-      <w:bookmarkEnd w:id="139"/>
+      <w:bookmarkStart w:id="138" w:name="h.i6rpb1c3ddja" w:colFirst="0" w:colLast="0"/>
+      <w:bookmarkEnd w:id="138"/>
       <w:r>
         <w:rPr>
           <w:rFonts w:eastAsia="Times New Roman"/>
@@ -28201,10 +28382,10 @@
           <w:rFonts w:asciiTheme="minorHAnsi" w:eastAsia="Times New Roman" w:hAnsiTheme="minorHAnsi"/>
         </w:rPr>
       </w:pPr>
-      <w:bookmarkStart w:id="140" w:name="h.qpp3as6rhe82" w:colFirst="0" w:colLast="0"/>
-      <w:bookmarkStart w:id="141" w:name="h.eoqmxkgbzsmw" w:colFirst="0" w:colLast="0"/>
+      <w:bookmarkStart w:id="139" w:name="h.qpp3as6rhe82" w:colFirst="0" w:colLast="0"/>
+      <w:bookmarkStart w:id="140" w:name="h.eoqmxkgbzsmw" w:colFirst="0" w:colLast="0"/>
+      <w:bookmarkEnd w:id="139"/>
       <w:bookmarkEnd w:id="140"/>
-      <w:bookmarkEnd w:id="141"/>
       <w:proofErr w:type="spellStart"/>
       <w:r>
         <w:rPr>
@@ -28381,6 +28562,12 @@
                 <w:color w:val="000000" w:themeColor="text1"/>
               </w:rPr>
             </w:pPr>
+            <w:r>
+              <w:rPr>
+                <w:bCs/>
+              </w:rPr>
+              <w:t>Pide a BD los asientos disponibles para la sesión.</w:t>
+            </w:r>
           </w:p>
         </w:tc>
       </w:tr>
@@ -28513,6 +28700,14 @@
                 <w:color w:val="000000" w:themeColor="text1"/>
               </w:rPr>
             </w:pPr>
+            <w:r>
+              <w:rPr>
+                <w:bCs/>
+              </w:rPr>
+              <w:t>Recibe la petición de iniciar una venta en taquilla.</w:t>
+            </w:r>
+            <w:bookmarkStart w:id="141" w:name="_GoBack"/>
+            <w:bookmarkEnd w:id="141"/>
           </w:p>
         </w:tc>
       </w:tr>
@@ -28564,7 +28759,7 @@
       <w:r>
         <w:rPr>
           <w:noProof/>
-          <w:lang w:eastAsia="es-ES"/>
+          <w:lang w:eastAsia="ja-JP"/>
         </w:rPr>
         <w:drawing>
           <wp:inline distT="0" distB="0" distL="0" distR="0" wp14:anchorId="23141F54" wp14:editId="56029695">
@@ -28609,14 +28804,27 @@
       <w:r>
         <w:t xml:space="preserve">Figura </w:t>
       </w:r>
-      <w:fldSimple w:instr=" SEQ Figura \* ARABIC ">
-        <w:r>
-          <w:rPr>
-            <w:noProof/>
-          </w:rPr>
-          <w:t>5</w:t>
-        </w:r>
-      </w:fldSimple>
+      <w:r>
+        <w:fldChar w:fldCharType="begin"/>
+      </w:r>
+      <w:r>
+        <w:instrText xml:space="preserve"> SEQ Figura \* ARABIC </w:instrText>
+      </w:r>
+      <w:r>
+        <w:fldChar w:fldCharType="separate"/>
+      </w:r>
+      <w:r>
+        <w:rPr>
+          <w:noProof/>
+        </w:rPr>
+        <w:t>5</w:t>
+      </w:r>
+      <w:r>
+        <w:rPr>
+          <w:noProof/>
+        </w:rPr>
+        <w:fldChar w:fldCharType="end"/>
+      </w:r>
       <w:r>
         <w:t xml:space="preserve"> – Vista sobre el servidor web</w:t>
       </w:r>
@@ -28684,6 +28892,7 @@
         <w:rPr>
           <w:rFonts w:asciiTheme="minorHAnsi" w:eastAsia="Times New Roman" w:hAnsiTheme="minorHAnsi"/>
         </w:rPr>
+        <w:lastRenderedPageBreak/>
         <w:t>Embedded</w:t>
       </w:r>
       <w:proofErr w:type="spellEnd"/>
@@ -35432,7 +35641,7 @@
       <w:r>
         <w:rPr>
           <w:noProof/>
-          <w:lang w:eastAsia="es-ES"/>
+          <w:lang w:eastAsia="ja-JP"/>
         </w:rPr>
         <w:lastRenderedPageBreak/>
         <w:drawing>
@@ -36202,7 +36411,7 @@
       <w:rPr>
         <w:noProof/>
       </w:rPr>
-      <w:t>2</w:t>
+      <w:t>19</w:t>
     </w:r>
     <w:r>
       <w:fldChar w:fldCharType="end"/>
@@ -42081,793 +42290,6 @@
 </w:styles>
 </file>
 
-<file path=word/glossary/document.xml><?xml version="1.0" encoding="utf-8"?>
-<w:glossaryDocument xmlns:wpc="http://schemas.microsoft.com/office/word/2010/wordprocessingCanvas" xmlns:mc="http://schemas.openxmlformats.org/markup-compatibility/2006" xmlns:o="urn:schemas-microsoft-com:office:office" xmlns:r="http://schemas.openxmlformats.org/officeDocument/2006/relationships" xmlns:m="http://schemas.openxmlformats.org/officeDocument/2006/math" xmlns:v="urn:schemas-microsoft-com:vml" xmlns:wp14="http://schemas.microsoft.com/office/word/2010/wordprocessingDrawing" xmlns:wp="http://schemas.openxmlformats.org/drawingml/2006/wordprocessingDrawing" xmlns:w10="urn:schemas-microsoft-com:office:word" xmlns:w="http://schemas.openxmlformats.org/wordprocessingml/2006/main" xmlns:w14="http://schemas.microsoft.com/office/word/2010/wordml" xmlns:wpg="http://schemas.microsoft.com/office/word/2010/wordprocessingGroup" xmlns:wpi="http://schemas.microsoft.com/office/word/2010/wordprocessingInk" xmlns:wne="http://schemas.microsoft.com/office/word/2006/wordml" xmlns:wps="http://schemas.microsoft.com/office/word/2010/wordprocessingShape" mc:Ignorable="w14 wp14"/>
-</file>
-
-<file path=word/glossary/fontTable.xml><?xml version="1.0" encoding="utf-8"?>
-<w:fonts xmlns:mc="http://schemas.openxmlformats.org/markup-compatibility/2006" xmlns:r="http://schemas.openxmlformats.org/officeDocument/2006/relationships" xmlns:w="http://schemas.openxmlformats.org/wordprocessingml/2006/main" xmlns:w14="http://schemas.microsoft.com/office/word/2010/wordml" mc:Ignorable="w14">
-  <w:font w:name="Trebuchet MS">
-    <w:panose1 w:val="020B0603020202020204"/>
-    <w:charset w:val="00"/>
-    <w:family w:val="swiss"/>
-    <w:pitch w:val="variable"/>
-    <w:sig w:usb0="00000287" w:usb1="00000000" w:usb2="00000000" w:usb3="00000000" w:csb0="0000009F" w:csb1="00000000"/>
-  </w:font>
-  <w:font w:name="Symbol">
-    <w:panose1 w:val="05050102010706020507"/>
-    <w:charset w:val="02"/>
-    <w:family w:val="roman"/>
-    <w:pitch w:val="variable"/>
-    <w:sig w:usb0="00000000" w:usb1="10000000" w:usb2="00000000" w:usb3="00000000" w:csb0="80000000" w:csb1="00000000"/>
-  </w:font>
-  <w:font w:name="Times New Roman">
-    <w:panose1 w:val="02020603050405020304"/>
-    <w:charset w:val="00"/>
-    <w:family w:val="roman"/>
-    <w:pitch w:val="variable"/>
-    <w:sig w:usb0="E0002AFF" w:usb1="C0007841" w:usb2="00000009" w:usb3="00000000" w:csb0="000001FF" w:csb1="00000000"/>
-  </w:font>
-  <w:font w:name="Courier New">
-    <w:panose1 w:val="02070309020205020404"/>
-    <w:charset w:val="00"/>
-    <w:family w:val="modern"/>
-    <w:pitch w:val="fixed"/>
-    <w:sig w:usb0="E0002AFF" w:usb1="C0007843" w:usb2="00000009" w:usb3="00000000" w:csb0="000001FF" w:csb1="00000000"/>
-  </w:font>
-  <w:font w:name="Wingdings">
-    <w:panose1 w:val="05000000000000000000"/>
-    <w:charset w:val="02"/>
-    <w:family w:val="auto"/>
-    <w:pitch w:val="variable"/>
-    <w:sig w:usb0="00000000" w:usb1="10000000" w:usb2="00000000" w:usb3="00000000" w:csb0="80000000" w:csb1="00000000"/>
-  </w:font>
-  <w:font w:name="Calibri">
-    <w:panose1 w:val="020F0502020204030204"/>
-    <w:charset w:val="00"/>
-    <w:family w:val="swiss"/>
-    <w:pitch w:val="variable"/>
-    <w:sig w:usb0="E00002FF" w:usb1="4000ACFF" w:usb2="00000001" w:usb3="00000000" w:csb0="0000019F" w:csb1="00000000"/>
-  </w:font>
-  <w:font w:name="Cambria">
-    <w:panose1 w:val="02040503050406030204"/>
-    <w:charset w:val="00"/>
-    <w:family w:val="roman"/>
-    <w:pitch w:val="variable"/>
-    <w:sig w:usb0="E00002FF" w:usb1="400004FF" w:usb2="00000000" w:usb3="00000000" w:csb0="0000019F" w:csb1="00000000"/>
-  </w:font>
-  <w:font w:name="Tahoma">
-    <w:panose1 w:val="020B0604030504040204"/>
-    <w:charset w:val="00"/>
-    <w:family w:val="swiss"/>
-    <w:notTrueType/>
-    <w:pitch w:val="variable"/>
-    <w:sig w:usb0="00000003" w:usb1="00000000" w:usb2="00000000" w:usb3="00000000" w:csb0="00000001" w:csb1="00000000"/>
-  </w:font>
-  <w:font w:name="Arial">
-    <w:panose1 w:val="020B0604020202020204"/>
-    <w:charset w:val="00"/>
-    <w:family w:val="swiss"/>
-    <w:pitch w:val="variable"/>
-    <w:sig w:usb0="E0002AFF" w:usb1="C0007843" w:usb2="00000009" w:usb3="00000000" w:csb0="000001FF" w:csb1="00000000"/>
-  </w:font>
-</w:fonts>
-</file>
-
-<file path=word/glossary/settings.xml><?xml version="1.0" encoding="utf-8"?>
-<w:settings xmlns:mc="http://schemas.openxmlformats.org/markup-compatibility/2006" xmlns:o="urn:schemas-microsoft-com:office:office" xmlns:r="http://schemas.openxmlformats.org/officeDocument/2006/relationships" xmlns:m="http://schemas.openxmlformats.org/officeDocument/2006/math" xmlns:v="urn:schemas-microsoft-com:vml" xmlns:w10="urn:schemas-microsoft-com:office:word" xmlns:w="http://schemas.openxmlformats.org/wordprocessingml/2006/main" xmlns:w14="http://schemas.microsoft.com/office/word/2010/wordml" xmlns:sl="http://schemas.openxmlformats.org/schemaLibrary/2006/main" mc:Ignorable="w14">
-  <w:view w:val="normal"/>
-  <w:defaultTabStop w:val="708"/>
-  <w:hyphenationZone w:val="425"/>
-  <w:characterSpacingControl w:val="doNotCompress"/>
-  <w:compat>
-    <w:useFELayout/>
-    <w:compatSetting w:name="compatibilityMode" w:uri="http://schemas.microsoft.com/office/word" w:val="14"/>
-    <w:compatSetting w:name="overrideTableStyleFontSizeAndJustification" w:uri="http://schemas.microsoft.com/office/word" w:val="1"/>
-    <w:compatSetting w:name="enableOpenTypeFeatures" w:uri="http://schemas.microsoft.com/office/word" w:val="1"/>
-    <w:compatSetting w:name="doNotFlipMirrorIndents" w:uri="http://schemas.microsoft.com/office/word" w:val="1"/>
-  </w:compat>
-  <w:rsids>
-    <w:rsidRoot w:val="007B45F6"/>
-    <w:rsid w:val="007B45F6"/>
-    <w:rsid w:val="00927EB3"/>
-    <w:rsid w:val="00F93BD9"/>
-  </w:rsids>
-  <m:mathPr>
-    <m:mathFont m:val="Cambria Math"/>
-    <m:brkBin m:val="before"/>
-    <m:brkBinSub m:val="--"/>
-    <m:smallFrac m:val="0"/>
-    <m:dispDef/>
-    <m:lMargin m:val="0"/>
-    <m:rMargin m:val="0"/>
-    <m:defJc m:val="centerGroup"/>
-    <m:wrapIndent m:val="1440"/>
-    <m:intLim m:val="subSup"/>
-    <m:naryLim m:val="undOvr"/>
-  </m:mathPr>
-  <w:themeFontLang w:val="es-ES"/>
-  <w:clrSchemeMapping w:bg1="light1" w:t1="dark1" w:bg2="light2" w:t2="dark2" w:accent1="accent1" w:accent2="accent2" w:accent3="accent3" w:accent4="accent4" w:accent5="accent5" w:accent6="accent6" w:hyperlink="hyperlink" w:followedHyperlink="followedHyperlink"/>
-  <w:decimalSymbol w:val=","/>
-  <w:listSeparator w:val=";"/>
-</w:settings>
-</file>
-
-<file path=word/glossary/styles.xml><?xml version="1.0" encoding="utf-8"?>
-<w:styles xmlns:mc="http://schemas.openxmlformats.org/markup-compatibility/2006" xmlns:r="http://schemas.openxmlformats.org/officeDocument/2006/relationships" xmlns:w="http://schemas.openxmlformats.org/wordprocessingml/2006/main" xmlns:w14="http://schemas.microsoft.com/office/word/2010/wordml" mc:Ignorable="w14">
-  <w:docDefaults>
-    <w:rPrDefault>
-      <w:rPr>
-        <w:rFonts w:asciiTheme="minorHAnsi" w:eastAsiaTheme="minorEastAsia" w:hAnsiTheme="minorHAnsi" w:cstheme="minorBidi"/>
-        <w:sz w:val="22"/>
-        <w:szCs w:val="22"/>
-        <w:lang w:val="es-ES" w:eastAsia="es-ES" w:bidi="ar-SA"/>
-      </w:rPr>
-    </w:rPrDefault>
-    <w:pPrDefault>
-      <w:pPr>
-        <w:spacing w:after="200" w:line="276" w:lineRule="auto"/>
-      </w:pPr>
-    </w:pPrDefault>
-  </w:docDefaults>
-  <w:latentStyles w:defLockedState="0" w:defUIPriority="99" w:defSemiHidden="1" w:defUnhideWhenUsed="1" w:defQFormat="0" w:count="267">
-    <w:lsdException w:name="Normal" w:semiHidden="0" w:uiPriority="0" w:unhideWhenUsed="0" w:qFormat="1"/>
-    <w:lsdException w:name="heading 1" w:semiHidden="0" w:uiPriority="9" w:unhideWhenUsed="0" w:qFormat="1"/>
-    <w:lsdException w:name="heading 2" w:uiPriority="9" w:qFormat="1"/>
-    <w:lsdException w:name="heading 3" w:uiPriority="9" w:qFormat="1"/>
-    <w:lsdException w:name="heading 4" w:uiPriority="9" w:qFormat="1"/>
-    <w:lsdException w:name="heading 5" w:uiPriority="9" w:qFormat="1"/>
-    <w:lsdException w:name="heading 6" w:uiPriority="9" w:qFormat="1"/>
-    <w:lsdException w:name="heading 7" w:uiPriority="9" w:qFormat="1"/>
-    <w:lsdException w:name="heading 8" w:uiPriority="9" w:qFormat="1"/>
-    <w:lsdException w:name="heading 9" w:uiPriority="9" w:qFormat="1"/>
-    <w:lsdException w:name="toc 1" w:uiPriority="39"/>
-    <w:lsdException w:name="toc 2" w:uiPriority="39"/>
-    <w:lsdException w:name="toc 3" w:uiPriority="39"/>
-    <w:lsdException w:name="toc 4" w:uiPriority="39"/>
-    <w:lsdException w:name="toc 5" w:uiPriority="39"/>
-    <w:lsdException w:name="toc 6" w:uiPriority="39"/>
-    <w:lsdException w:name="toc 7" w:uiPriority="39"/>
-    <w:lsdException w:name="toc 8" w:uiPriority="39"/>
-    <w:lsdException w:name="toc 9" w:uiPriority="39"/>
-    <w:lsdException w:name="caption" w:uiPriority="35" w:qFormat="1"/>
-    <w:lsdException w:name="Title" w:semiHidden="0" w:uiPriority="10" w:unhideWhenUsed="0" w:qFormat="1"/>
-    <w:lsdException w:name="Default Paragraph Font" w:uiPriority="1"/>
-    <w:lsdException w:name="Subtitle" w:semiHidden="0" w:uiPriority="11" w:unhideWhenUsed="0" w:qFormat="1"/>
-    <w:lsdException w:name="Strong" w:semiHidden="0" w:uiPriority="22" w:unhideWhenUsed="0" w:qFormat="1"/>
-    <w:lsdException w:name="Emphasis" w:semiHidden="0" w:uiPriority="20" w:unhideWhenUsed="0" w:qFormat="1"/>
-    <w:lsdException w:name="Table Grid" w:semiHidden="0" w:uiPriority="59" w:unhideWhenUsed="0"/>
-    <w:lsdException w:name="Placeholder Text" w:unhideWhenUsed="0"/>
-    <w:lsdException w:name="No Spacing" w:semiHidden="0" w:uiPriority="1" w:unhideWhenUsed="0" w:qFormat="1"/>
-    <w:lsdException w:name="Light Shading" w:semiHidden="0" w:uiPriority="60" w:unhideWhenUsed="0"/>
-    <w:lsdException w:name="Light List" w:semiHidden="0" w:uiPriority="61" w:unhideWhenUsed="0"/>
-    <w:lsdException w:name="Light Grid" w:semiHidden="0" w:uiPriority="62" w:unhideWhenUsed="0"/>
-    <w:lsdException w:name="Medium Shading 1" w:semiHidden="0" w:uiPriority="63" w:unhideWhenUsed="0"/>
-    <w:lsdException w:name="Medium Shading 2" w:semiHidden="0" w:uiPriority="64" w:unhideWhenUsed="0"/>
-    <w:lsdException w:name="Medium List 1" w:semiHidden="0" w:uiPriority="65" w:unhideWhenUsed="0"/>
-    <w:lsdException w:name="Medium List 2" w:semiHidden="0" w:uiPriority="66" w:unhideWhenUsed="0"/>
-    <w:lsdException w:name="Medium Grid 1" w:semiHidden="0" w:uiPriority="67" w:unhideWhenUsed="0"/>
-    <w:lsdException w:name="Medium Grid 2" w:semiHidden="0" w:uiPriority="68" w:unhideWhenUsed="0"/>
-    <w:lsdException w:name="Medium Grid 3" w:semiHidden="0" w:uiPriority="69" w:unhideWhenUsed="0"/>
-    <w:lsdException w:name="Dark List" w:semiHidden="0" w:uiPriority="70" w:unhideWhenUsed="0"/>
-    <w:lsdException w:name="Colorful Shading" w:semiHidden="0" w:uiPriority="71" w:unhideWhenUsed="0"/>
-    <w:lsdException w:name="Colorful List" w:semiHidden="0" w:uiPriority="72" w:unhideWhenUsed="0"/>
-    <w:lsdException w:name="Colorful Grid" w:semiHidden="0" w:uiPriority="73" w:unhideWhenUsed="0"/>
-    <w:lsdException w:name="Light Shading Accent 1" w:semiHidden="0" w:uiPriority="60" w:unhideWhenUsed="0"/>
-    <w:lsdException w:name="Light List Accent 1" w:semiHidden="0" w:uiPriority="61" w:unhideWhenUsed="0"/>
-    <w:lsdException w:name="Light Grid Accent 1" w:semiHidden="0" w:uiPriority="62" w:unhideWhenUsed="0"/>
-    <w:lsdException w:name="Medium Shading 1 Accent 1" w:semiHidden="0" w:uiPriority="63" w:unhideWhenUsed="0"/>
-    <w:lsdException w:name="Medium Shading 2 Accent 1" w:semiHidden="0" w:uiPriority="64" w:unhideWhenUsed="0"/>
-    <w:lsdException w:name="Medium List 1 Accent 1" w:semiHidden="0" w:uiPriority="65" w:unhideWhenUsed="0"/>
-    <w:lsdException w:name="Revision" w:unhideWhenUsed="0"/>
-    <w:lsdException w:name="List Paragraph" w:semiHidden="0" w:uiPriority="34" w:unhideWhenUsed="0" w:qFormat="1"/>
-    <w:lsdException w:name="Quote" w:semiHidden="0" w:uiPriority="29" w:unhideWhenUsed="0" w:qFormat="1"/>
-    <w:lsdException w:name="Intense Quote" w:semiHidden="0" w:uiPriority="30" w:unhideWhenUsed="0" w:qFormat="1"/>
-    <w:lsdException w:name="Medium List 2 Accent 1" w:semiHidden="0" w:uiPriority="66" w:unhideWhenUsed="0"/>
-    <w:lsdException w:name="Medium Grid 1 Accent 1" w:semiHidden="0" w:uiPriority="67" w:unhideWhenUsed="0"/>
-    <w:lsdException w:name="Medium Grid 2 Accent 1" w:semiHidden="0" w:uiPriority="68" w:unhideWhenUsed="0"/>
-    <w:lsdException w:name="Medium Grid 3 Accent 1" w:semiHidden="0" w:uiPriority="69" w:unhideWhenUsed="0"/>
-    <w:lsdException w:name="Dark List Accent 1" w:semiHidden="0" w:uiPriority="70" w:unhideWhenUsed="0"/>
-    <w:lsdException w:name="Colorful Shading Accent 1" w:semiHidden="0" w:uiPriority="71" w:unhideWhenUsed="0"/>
-    <w:lsdException w:name="Colorful List Accent 1" w:semiHidden="0" w:uiPriority="72" w:unhideWhenUsed="0"/>
-    <w:lsdException w:name="Colorful Grid Accent 1" w:semiHidden="0" w:uiPriority="73" w:unhideWhenUsed="0"/>
-    <w:lsdException w:name="Light Shading Accent 2" w:semiHidden="0" w:uiPriority="60" w:unhideWhenUsed="0"/>
-    <w:lsdException w:name="Light List Accent 2" w:semiHidden="0" w:uiPriority="61" w:unhideWhenUsed="0"/>
-    <w:lsdException w:name="Light Grid Accent 2" w:semiHidden="0" w:uiPriority="62" w:unhideWhenUsed="0"/>
-    <w:lsdException w:name="Medium Shading 1 Accent 2" w:semiHidden="0" w:uiPriority="63" w:unhideWhenUsed="0"/>
-    <w:lsdException w:name="Medium Shading 2 Accent 2" w:semiHidden="0" w:uiPriority="64" w:unhideWhenUsed="0"/>
-    <w:lsdException w:name="Medium List 1 Accent 2" w:semiHidden="0" w:uiPriority="65" w:unhideWhenUsed="0"/>
-    <w:lsdException w:name="Medium List 2 Accent 2" w:semiHidden="0" w:uiPriority="66" w:unhideWhenUsed="0"/>
-    <w:lsdException w:name="Medium Grid 1 Accent 2" w:semiHidden="0" w:uiPriority="67" w:unhideWhenUsed="0"/>
-    <w:lsdException w:name="Medium Grid 2 Accent 2" w:semiHidden="0" w:uiPriority="68" w:unhideWhenUsed="0"/>
-    <w:lsdException w:name="Medium Grid 3 Accent 2" w:semiHidden="0" w:uiPriority="69" w:unhideWhenUsed="0"/>
-    <w:lsdException w:name="Dark List Accent 2" w:semiHidden="0" w:uiPriority="70" w:unhideWhenUsed="0"/>
-    <w:lsdException w:name="Colorful Shading Accent 2" w:semiHidden="0" w:uiPriority="71" w:unhideWhenUsed="0"/>
-    <w:lsdException w:name="Colorful List Accent 2" w:semiHidden="0" w:uiPriority="72" w:unhideWhenUsed="0"/>
-    <w:lsdException w:name="Colorful Grid Accent 2" w:semiHidden="0" w:uiPriority="73" w:unhideWhenUsed="0"/>
-    <w:lsdException w:name="Light Shading Accent 3" w:semiHidden="0" w:uiPriority="60" w:unhideWhenUsed="0"/>
-    <w:lsdException w:name="Light List Accent 3" w:semiHidden="0" w:uiPriority="61" w:unhideWhenUsed="0"/>
-    <w:lsdException w:name="Light Grid Accent 3" w:semiHidden="0" w:uiPriority="62" w:unhideWhenUsed="0"/>
-    <w:lsdException w:name="Medium Shading 1 Accent 3" w:semiHidden="0" w:uiPriority="63" w:unhideWhenUsed="0"/>
-    <w:lsdException w:name="Medium Shading 2 Accent 3" w:semiHidden="0" w:uiPriority="64" w:unhideWhenUsed="0"/>
-    <w:lsdException w:name="Medium List 1 Accent 3" w:semiHidden="0" w:uiPriority="65" w:unhideWhenUsed="0"/>
-    <w:lsdException w:name="Medium List 2 Accent 3" w:semiHidden="0" w:uiPriority="66" w:unhideWhenUsed="0"/>
-    <w:lsdException w:name="Medium Grid 1 Accent 3" w:semiHidden="0" w:uiPriority="67" w:unhideWhenUsed="0"/>
-    <w:lsdException w:name="Medium Grid 2 Accent 3" w:semiHidden="0" w:uiPriority="68" w:unhideWhenUsed="0"/>
-    <w:lsdException w:name="Medium Grid 3 Accent 3" w:semiHidden="0" w:uiPriority="69" w:unhideWhenUsed="0"/>
-    <w:lsdException w:name="Dark List Accent 3" w:semiHidden="0" w:uiPriority="70" w:unhideWhenUsed="0"/>
-    <w:lsdException w:name="Colorful Shading Accent 3" w:semiHidden="0" w:uiPriority="71" w:unhideWhenUsed="0"/>
-    <w:lsdException w:name="Colorful List Accent 3" w:semiHidden="0" w:uiPriority="72" w:unhideWhenUsed="0"/>
-    <w:lsdException w:name="Colorful Grid Accent 3" w:semiHidden="0" w:uiPriority="73" w:unhideWhenUsed="0"/>
-    <w:lsdException w:name="Light Shading Accent 4" w:semiHidden="0" w:uiPriority="60" w:unhideWhenUsed="0"/>
-    <w:lsdException w:name="Light List Accent 4" w:semiHidden="0" w:uiPriority="61" w:unhideWhenUsed="0"/>
-    <w:lsdException w:name="Light Grid Accent 4" w:semiHidden="0" w:uiPriority="62" w:unhideWhenUsed="0"/>
-    <w:lsdException w:name="Medium Shading 1 Accent 4" w:semiHidden="0" w:uiPriority="63" w:unhideWhenUsed="0"/>
-    <w:lsdException w:name="Medium Shading 2 Accent 4" w:semiHidden="0" w:uiPriority="64" w:unhideWhenUsed="0"/>
-    <w:lsdException w:name="Medium List 1 Accent 4" w:semiHidden="0" w:uiPriority="65" w:unhideWhenUsed="0"/>
-    <w:lsdException w:name="Medium List 2 Accent 4" w:semiHidden="0" w:uiPriority="66" w:unhideWhenUsed="0"/>
-    <w:lsdException w:name="Medium Grid 1 Accent 4" w:semiHidden="0" w:uiPriority="67" w:unhideWhenUsed="0"/>
-    <w:lsdException w:name="Medium Grid 2 Accent 4" w:semiHidden="0" w:uiPriority="68" w:unhideWhenUsed="0"/>
-    <w:lsdException w:name="Medium Grid 3 Accent 4" w:semiHidden="0" w:uiPriority="69" w:unhideWhenUsed="0"/>
-    <w:lsdException w:name="Dark List Accent 4" w:semiHidden="0" w:uiPriority="70" w:unhideWhenUsed="0"/>
-    <w:lsdException w:name="Colorful Shading Accent 4" w:semiHidden="0" w:uiPriority="71" w:unhideWhenUsed="0"/>
-    <w:lsdException w:name="Colorful List Accent 4" w:semiHidden="0" w:uiPriority="72" w:unhideWhenUsed="0"/>
-    <w:lsdException w:name="Colorful Grid Accent 4" w:semiHidden="0" w:uiPriority="73" w:unhideWhenUsed="0"/>
-    <w:lsdException w:name="Light Shading Accent 5" w:semiHidden="0" w:uiPriority="60" w:unhideWhenUsed="0"/>
-    <w:lsdException w:name="Light List Accent 5" w:semiHidden="0" w:uiPriority="61" w:unhideWhenUsed="0"/>
-    <w:lsdException w:name="Light Grid Accent 5" w:semiHidden="0" w:uiPriority="62" w:unhideWhenUsed="0"/>
-    <w:lsdException w:name="Medium Shading 1 Accent 5" w:semiHidden="0" w:uiPriority="63" w:unhideWhenUsed="0"/>
-    <w:lsdException w:name="Medium Shading 2 Accent 5" w:semiHidden="0" w:uiPriority="64" w:unhideWhenUsed="0"/>
-    <w:lsdException w:name="Medium List 1 Accent 5" w:semiHidden="0" w:uiPriority="65" w:unhideWhenUsed="0"/>
-    <w:lsdException w:name="Medium List 2 Accent 5" w:semiHidden="0" w:uiPriority="66" w:unhideWhenUsed="0"/>
-    <w:lsdException w:name="Medium Grid 1 Accent 5" w:semiHidden="0" w:uiPriority="67" w:unhideWhenUsed="0"/>
-    <w:lsdException w:name="Medium Grid 2 Accent 5" w:semiHidden="0" w:uiPriority="68" w:unhideWhenUsed="0"/>
-    <w:lsdException w:name="Medium Grid 3 Accent 5" w:semiHidden="0" w:uiPriority="69" w:unhideWhenUsed="0"/>
-    <w:lsdException w:name="Dark List Accent 5" w:semiHidden="0" w:uiPriority="70" w:unhideWhenUsed="0"/>
-    <w:lsdException w:name="Colorful Shading Accent 5" w:semiHidden="0" w:uiPriority="71" w:unhideWhenUsed="0"/>
-    <w:lsdException w:name="Colorful List Accent 5" w:semiHidden="0" w:uiPriority="72" w:unhideWhenUsed="0"/>
-    <w:lsdException w:name="Colorful Grid Accent 5" w:semiHidden="0" w:uiPriority="73" w:unhideWhenUsed="0"/>
-    <w:lsdException w:name="Light Shading Accent 6" w:semiHidden="0" w:uiPriority="60" w:unhideWhenUsed="0"/>
-    <w:lsdException w:name="Light List Accent 6" w:semiHidden="0" w:uiPriority="61" w:unhideWhenUsed="0"/>
-    <w:lsdException w:name="Light Grid Accent 6" w:semiHidden="0" w:uiPriority="62" w:unhideWhenUsed="0"/>
-    <w:lsdException w:name="Medium Shading 1 Accent 6" w:semiHidden="0" w:uiPriority="63" w:unhideWhenUsed="0"/>
-    <w:lsdException w:name="Medium Shading 2 Accent 6" w:semiHidden="0" w:uiPriority="64" w:unhideWhenUsed="0"/>
-    <w:lsdException w:name="Medium List 1 Accent 6" w:semiHidden="0" w:uiPriority="65" w:unhideWhenUsed="0"/>
-    <w:lsdException w:name="Medium List 2 Accent 6" w:semiHidden="0" w:uiPriority="66" w:unhideWhenUsed="0"/>
-    <w:lsdException w:name="Medium Grid 1 Accent 6" w:semiHidden="0" w:uiPriority="67" w:unhideWhenUsed="0"/>
-    <w:lsdException w:name="Medium Grid 2 Accent 6" w:semiHidden="0" w:uiPriority="68" w:unhideWhenUsed="0"/>
-    <w:lsdException w:name="Medium Grid 3 Accent 6" w:semiHidden="0" w:uiPriority="69" w:unhideWhenUsed="0"/>
-    <w:lsdException w:name="Dark List Accent 6" w:semiHidden="0" w:uiPriority="70" w:unhideWhenUsed="0"/>
-    <w:lsdException w:name="Colorful Shading Accent 6" w:semiHidden="0" w:uiPriority="71" w:unhideWhenUsed="0"/>
-    <w:lsdException w:name="Colorful List Accent 6" w:semiHidden="0" w:uiPriority="72" w:unhideWhenUsed="0"/>
-    <w:lsdException w:name="Colorful Grid Accent 6" w:semiHidden="0" w:uiPriority="73" w:unhideWhenUsed="0"/>
-    <w:lsdException w:name="Subtle Emphasis" w:semiHidden="0" w:uiPriority="19" w:unhideWhenUsed="0" w:qFormat="1"/>
-    <w:lsdException w:name="Intense Emphasis" w:semiHidden="0" w:uiPriority="21" w:unhideWhenUsed="0" w:qFormat="1"/>
-    <w:lsdException w:name="Subtle Reference" w:semiHidden="0" w:uiPriority="31" w:unhideWhenUsed="0" w:qFormat="1"/>
-    <w:lsdException w:name="Intense Reference" w:semiHidden="0" w:uiPriority="32" w:unhideWhenUsed="0" w:qFormat="1"/>
-    <w:lsdException w:name="Book Title" w:semiHidden="0" w:uiPriority="33" w:unhideWhenUsed="0" w:qFormat="1"/>
-    <w:lsdException w:name="Bibliography" w:uiPriority="37"/>
-    <w:lsdException w:name="TOC Heading" w:uiPriority="39" w:qFormat="1"/>
-  </w:latentStyles>
-  <w:style w:type="paragraph" w:default="1" w:styleId="Normal">
-    <w:name w:val="Normal"/>
-    <w:qFormat/>
-  </w:style>
-  <w:style w:type="character" w:default="1" w:styleId="Fuentedeprrafopredeter">
-    <w:name w:val="Default Paragraph Font"/>
-    <w:uiPriority w:val="1"/>
-    <w:semiHidden/>
-    <w:unhideWhenUsed/>
-  </w:style>
-  <w:style w:type="table" w:default="1" w:styleId="Tablanormal">
-    <w:name w:val="Normal Table"/>
-    <w:uiPriority w:val="99"/>
-    <w:semiHidden/>
-    <w:unhideWhenUsed/>
-    <w:tblPr>
-      <w:tblInd w:w="0" w:type="dxa"/>
-      <w:tblCellMar>
-        <w:top w:w="0" w:type="dxa"/>
-        <w:left w:w="108" w:type="dxa"/>
-        <w:bottom w:w="0" w:type="dxa"/>
-        <w:right w:w="108" w:type="dxa"/>
-      </w:tblCellMar>
-    </w:tblPr>
-  </w:style>
-  <w:style w:type="numbering" w:default="1" w:styleId="Sinlista">
-    <w:name w:val="No List"/>
-    <w:uiPriority w:val="99"/>
-    <w:semiHidden/>
-    <w:unhideWhenUsed/>
-  </w:style>
-  <w:style w:type="paragraph" w:customStyle="1" w:styleId="07A7A130D1654E9DB089A6D82CCC6F3C">
-    <w:name w:val="07A7A130D1654E9DB089A6D82CCC6F3C"/>
-    <w:rsid w:val="007B45F6"/>
-  </w:style>
-  <w:style w:type="paragraph" w:customStyle="1" w:styleId="151967E030244B8E84A3AA12CAA733EC">
-    <w:name w:val="151967E030244B8E84A3AA12CAA733EC"/>
-    <w:rsid w:val="007B45F6"/>
-  </w:style>
-  <w:style w:type="paragraph" w:customStyle="1" w:styleId="AC489E9569724F98827FD3DEDFFD8F71">
-    <w:name w:val="AC489E9569724F98827FD3DEDFFD8F71"/>
-    <w:rsid w:val="007B45F6"/>
-  </w:style>
-  <w:style w:type="paragraph" w:customStyle="1" w:styleId="F21802F459254F1DA2CD4413C7CB11D4">
-    <w:name w:val="F21802F459254F1DA2CD4413C7CB11D4"/>
-    <w:rsid w:val="007B45F6"/>
-  </w:style>
-  <w:style w:type="paragraph" w:customStyle="1" w:styleId="C024DB31CF8F4527A32EC980F2C0FC3B">
-    <w:name w:val="C024DB31CF8F4527A32EC980F2C0FC3B"/>
-    <w:rsid w:val="007B45F6"/>
-  </w:style>
-  <w:style w:type="paragraph" w:customStyle="1" w:styleId="159926F8D9B24D9994BEFDD64B773864">
-    <w:name w:val="159926F8D9B24D9994BEFDD64B773864"/>
-    <w:rsid w:val="007B45F6"/>
-  </w:style>
-  <w:style w:type="paragraph" w:customStyle="1" w:styleId="8717714A367B40D3B1516E2340286E98">
-    <w:name w:val="8717714A367B40D3B1516E2340286E98"/>
-    <w:rsid w:val="007B45F6"/>
-  </w:style>
-  <w:style w:type="paragraph" w:customStyle="1" w:styleId="DAF2A7C533344C7BB830DAC005A31692">
-    <w:name w:val="DAF2A7C533344C7BB830DAC005A31692"/>
-    <w:rsid w:val="007B45F6"/>
-  </w:style>
-  <w:style w:type="paragraph" w:customStyle="1" w:styleId="2B0EB740368F4F26A374D3F233C4F1E8">
-    <w:name w:val="2B0EB740368F4F26A374D3F233C4F1E8"/>
-    <w:rsid w:val="007B45F6"/>
-  </w:style>
-  <w:style w:type="paragraph" w:customStyle="1" w:styleId="A72CB2142E7D4AECBD473F9FBC1CFCF3">
-    <w:name w:val="A72CB2142E7D4AECBD473F9FBC1CFCF3"/>
-    <w:rsid w:val="007B45F6"/>
-  </w:style>
-  <w:style w:type="paragraph" w:customStyle="1" w:styleId="EF1B57390E0A46AF90910EB6B7B4698C">
-    <w:name w:val="EF1B57390E0A46AF90910EB6B7B4698C"/>
-    <w:rsid w:val="007B45F6"/>
-  </w:style>
-  <w:style w:type="paragraph" w:customStyle="1" w:styleId="B4FFBC91D2BE4972A52C8B6E92ADA96E">
-    <w:name w:val="B4FFBC91D2BE4972A52C8B6E92ADA96E"/>
-    <w:rsid w:val="00F93BD9"/>
-  </w:style>
-  <w:style w:type="paragraph" w:customStyle="1" w:styleId="06733644FC6741F385D559782463BFEC">
-    <w:name w:val="06733644FC6741F385D559782463BFEC"/>
-    <w:rsid w:val="00F93BD9"/>
-  </w:style>
-  <w:style w:type="paragraph" w:customStyle="1" w:styleId="D1B414477A1449C1B74626017B824064">
-    <w:name w:val="D1B414477A1449C1B74626017B824064"/>
-    <w:rsid w:val="00F93BD9"/>
-  </w:style>
-  <w:style w:type="paragraph" w:customStyle="1" w:styleId="8A344F017BBD4BA194DFDC864695164C">
-    <w:name w:val="8A344F017BBD4BA194DFDC864695164C"/>
-    <w:rsid w:val="00F93BD9"/>
-  </w:style>
-  <w:style w:type="paragraph" w:customStyle="1" w:styleId="83C651FDA16141849508CBD83B6DD616">
-    <w:name w:val="83C651FDA16141849508CBD83B6DD616"/>
-    <w:rsid w:val="00F93BD9"/>
-  </w:style>
-  <w:style w:type="paragraph" w:customStyle="1" w:styleId="529D5578F2E0429FBA6E395E22E712D8">
-    <w:name w:val="529D5578F2E0429FBA6E395E22E712D8"/>
-    <w:rsid w:val="00F93BD9"/>
-  </w:style>
-  <w:style w:type="paragraph" w:customStyle="1" w:styleId="F125BF25707140058D9DECA6F6C24AC0">
-    <w:name w:val="F125BF25707140058D9DECA6F6C24AC0"/>
-    <w:rsid w:val="00F93BD9"/>
-  </w:style>
-  <w:style w:type="paragraph" w:customStyle="1" w:styleId="A944B034E53A4AFEA55EE33B76BDF576">
-    <w:name w:val="A944B034E53A4AFEA55EE33B76BDF576"/>
-    <w:rsid w:val="00F93BD9"/>
-  </w:style>
-  <w:style w:type="paragraph" w:customStyle="1" w:styleId="52AB8DECEFEF4FAB8590B913B16E98B0">
-    <w:name w:val="52AB8DECEFEF4FAB8590B913B16E98B0"/>
-    <w:rsid w:val="00F93BD9"/>
-  </w:style>
-  <w:style w:type="paragraph" w:customStyle="1" w:styleId="7076839C001D4F01B633A6A933F2D57A">
-    <w:name w:val="7076839C001D4F01B633A6A933F2D57A"/>
-    <w:rsid w:val="00F93BD9"/>
-  </w:style>
-  <w:style w:type="paragraph" w:customStyle="1" w:styleId="828A7D8185624DD29776CAF357679B5E">
-    <w:name w:val="828A7D8185624DD29776CAF357679B5E"/>
-    <w:rsid w:val="00F93BD9"/>
-  </w:style>
-  <w:style w:type="paragraph" w:customStyle="1" w:styleId="61A57E0F46284A1181E73CF8B99B1A0F">
-    <w:name w:val="61A57E0F46284A1181E73CF8B99B1A0F"/>
-    <w:rsid w:val="00F93BD9"/>
-  </w:style>
-  <w:style w:type="paragraph" w:customStyle="1" w:styleId="47473D99B62147E0BA6E7A4C7701E949">
-    <w:name w:val="47473D99B62147E0BA6E7A4C7701E949"/>
-    <w:rsid w:val="00F93BD9"/>
-  </w:style>
-  <w:style w:type="paragraph" w:customStyle="1" w:styleId="752ADD9D41904E7F905DCAF07792C2BA">
-    <w:name w:val="752ADD9D41904E7F905DCAF07792C2BA"/>
-    <w:rsid w:val="00F93BD9"/>
-  </w:style>
-  <w:style w:type="paragraph" w:customStyle="1" w:styleId="F5AAACF435BB4C5089E4C6B4E56D551A">
-    <w:name w:val="F5AAACF435BB4C5089E4C6B4E56D551A"/>
-    <w:rsid w:val="00F93BD9"/>
-  </w:style>
-  <w:style w:type="paragraph" w:customStyle="1" w:styleId="51AD2009D1324A0A802BDE4CC9F29589">
-    <w:name w:val="51AD2009D1324A0A802BDE4CC9F29589"/>
-    <w:rsid w:val="00F93BD9"/>
-  </w:style>
-  <w:style w:type="paragraph" w:customStyle="1" w:styleId="E4E67BBA70094AE3BB9F6599B7D0570D">
-    <w:name w:val="E4E67BBA70094AE3BB9F6599B7D0570D"/>
-    <w:rsid w:val="00F93BD9"/>
-  </w:style>
-  <w:style w:type="paragraph" w:customStyle="1" w:styleId="A94A71363CF346E6A5BA1F49A37805DF">
-    <w:name w:val="A94A71363CF346E6A5BA1F49A37805DF"/>
-    <w:rsid w:val="00F93BD9"/>
-  </w:style>
-  <w:style w:type="paragraph" w:customStyle="1" w:styleId="3E3991E9066B4475AB15D72B7E401975">
-    <w:name w:val="3E3991E9066B4475AB15D72B7E401975"/>
-    <w:rsid w:val="00F93BD9"/>
-  </w:style>
-  <w:style w:type="paragraph" w:customStyle="1" w:styleId="310F4BAA23444261B47B7EA3DE8217BE">
-    <w:name w:val="310F4BAA23444261B47B7EA3DE8217BE"/>
-    <w:rsid w:val="00F93BD9"/>
-  </w:style>
-  <w:style w:type="paragraph" w:customStyle="1" w:styleId="DA18682FBCC64B4D88C8A77870C3F5CC">
-    <w:name w:val="DA18682FBCC64B4D88C8A77870C3F5CC"/>
-    <w:rsid w:val="00F93BD9"/>
-  </w:style>
-  <w:style w:type="paragraph" w:customStyle="1" w:styleId="CC73339ED00D4C0981BAB56B4ADDB3BF">
-    <w:name w:val="CC73339ED00D4C0981BAB56B4ADDB3BF"/>
-    <w:rsid w:val="00F93BD9"/>
-  </w:style>
-  <w:style w:type="paragraph" w:customStyle="1" w:styleId="84823C6E3B744CC8A0BE4392D521EE2F">
-    <w:name w:val="84823C6E3B744CC8A0BE4392D521EE2F"/>
-    <w:rsid w:val="00F93BD9"/>
-  </w:style>
-  <w:style w:type="paragraph" w:customStyle="1" w:styleId="8473CC59C89F48CABA38C5DD1C4CB2C4">
-    <w:name w:val="8473CC59C89F48CABA38C5DD1C4CB2C4"/>
-    <w:rsid w:val="00F93BD9"/>
-  </w:style>
-  <w:style w:type="paragraph" w:customStyle="1" w:styleId="19F433A3916041E994496F839F1CF01B">
-    <w:name w:val="19F433A3916041E994496F839F1CF01B"/>
-    <w:rsid w:val="00F93BD9"/>
-  </w:style>
-</w:styles>
-</file>
-
-<file path=word/glossary/stylesWithEffects.xml><?xml version="1.0" encoding="utf-8"?>
-<w:styles xmlns:wpc="http://schemas.microsoft.com/office/word/2010/wordprocessingCanvas" xmlns:mc="http://schemas.openxmlformats.org/markup-compatibility/2006" xmlns:o="urn:schemas-microsoft-com:office:office" xmlns:r="http://schemas.openxmlformats.org/officeDocument/2006/relationships" xmlns:m="http://schemas.openxmlformats.org/officeDocument/2006/math" xmlns:v="urn:schemas-microsoft-com:vml" xmlns:wp14="http://schemas.microsoft.com/office/word/2010/wordprocessingDrawing" xmlns:wp="http://schemas.openxmlformats.org/drawingml/2006/wordprocessingDrawing" xmlns:w10="urn:schemas-microsoft-com:office:word" xmlns:w="http://schemas.openxmlformats.org/wordprocessingml/2006/main" xmlns:w14="http://schemas.microsoft.com/office/word/2010/wordml" xmlns:wpg="http://schemas.microsoft.com/office/word/2010/wordprocessingGroup" xmlns:wpi="http://schemas.microsoft.com/office/word/2010/wordprocessingInk" xmlns:wne="http://schemas.microsoft.com/office/word/2006/wordml" xmlns:wps="http://schemas.microsoft.com/office/word/2010/wordprocessingShape" mc:Ignorable="w14 wp14">
-  <w:docDefaults>
-    <w:rPrDefault>
-      <w:rPr>
-        <w:rFonts w:asciiTheme="minorHAnsi" w:eastAsiaTheme="minorEastAsia" w:hAnsiTheme="minorHAnsi" w:cstheme="minorBidi"/>
-        <w:sz w:val="22"/>
-        <w:szCs w:val="22"/>
-        <w:lang w:val="es-ES" w:eastAsia="es-ES" w:bidi="ar-SA"/>
-      </w:rPr>
-    </w:rPrDefault>
-    <w:pPrDefault>
-      <w:pPr>
-        <w:spacing w:after="200" w:line="276" w:lineRule="auto"/>
-      </w:pPr>
-    </w:pPrDefault>
-  </w:docDefaults>
-  <w:latentStyles w:defLockedState="0" w:defUIPriority="99" w:defSemiHidden="1" w:defUnhideWhenUsed="1" w:defQFormat="0" w:count="267">
-    <w:lsdException w:name="Normal" w:semiHidden="0" w:uiPriority="0" w:unhideWhenUsed="0" w:qFormat="1"/>
-    <w:lsdException w:name="heading 1" w:semiHidden="0" w:uiPriority="9" w:unhideWhenUsed="0" w:qFormat="1"/>
-    <w:lsdException w:name="heading 2" w:uiPriority="9" w:qFormat="1"/>
-    <w:lsdException w:name="heading 3" w:uiPriority="9" w:qFormat="1"/>
-    <w:lsdException w:name="heading 4" w:uiPriority="9" w:qFormat="1"/>
-    <w:lsdException w:name="heading 5" w:uiPriority="9" w:qFormat="1"/>
-    <w:lsdException w:name="heading 6" w:uiPriority="9" w:qFormat="1"/>
-    <w:lsdException w:name="heading 7" w:uiPriority="9" w:qFormat="1"/>
-    <w:lsdException w:name="heading 8" w:uiPriority="9" w:qFormat="1"/>
-    <w:lsdException w:name="heading 9" w:uiPriority="9" w:qFormat="1"/>
-    <w:lsdException w:name="toc 1" w:uiPriority="39"/>
-    <w:lsdException w:name="toc 2" w:uiPriority="39"/>
-    <w:lsdException w:name="toc 3" w:uiPriority="39"/>
-    <w:lsdException w:name="toc 4" w:uiPriority="39"/>
-    <w:lsdException w:name="toc 5" w:uiPriority="39"/>
-    <w:lsdException w:name="toc 6" w:uiPriority="39"/>
-    <w:lsdException w:name="toc 7" w:uiPriority="39"/>
-    <w:lsdException w:name="toc 8" w:uiPriority="39"/>
-    <w:lsdException w:name="toc 9" w:uiPriority="39"/>
-    <w:lsdException w:name="caption" w:uiPriority="35" w:qFormat="1"/>
-    <w:lsdException w:name="Title" w:semiHidden="0" w:uiPriority="10" w:unhideWhenUsed="0" w:qFormat="1"/>
-    <w:lsdException w:name="Default Paragraph Font" w:uiPriority="1"/>
-    <w:lsdException w:name="Subtitle" w:semiHidden="0" w:uiPriority="11" w:unhideWhenUsed="0" w:qFormat="1"/>
-    <w:lsdException w:name="Strong" w:semiHidden="0" w:uiPriority="22" w:unhideWhenUsed="0" w:qFormat="1"/>
-    <w:lsdException w:name="Emphasis" w:semiHidden="0" w:uiPriority="20" w:unhideWhenUsed="0" w:qFormat="1"/>
-    <w:lsdException w:name="Table Grid" w:semiHidden="0" w:uiPriority="59" w:unhideWhenUsed="0"/>
-    <w:lsdException w:name="Placeholder Text" w:unhideWhenUsed="0"/>
-    <w:lsdException w:name="No Spacing" w:semiHidden="0" w:uiPriority="1" w:unhideWhenUsed="0" w:qFormat="1"/>
-    <w:lsdException w:name="Light Shading" w:semiHidden="0" w:uiPriority="60" w:unhideWhenUsed="0"/>
-    <w:lsdException w:name="Light List" w:semiHidden="0" w:uiPriority="61" w:unhideWhenUsed="0"/>
-    <w:lsdException w:name="Light Grid" w:semiHidden="0" w:uiPriority="62" w:unhideWhenUsed="0"/>
-    <w:lsdException w:name="Medium Shading 1" w:semiHidden="0" w:uiPriority="63" w:unhideWhenUsed="0"/>
-    <w:lsdException w:name="Medium Shading 2" w:semiHidden="0" w:uiPriority="64" w:unhideWhenUsed="0"/>
-    <w:lsdException w:name="Medium List 1" w:semiHidden="0" w:uiPriority="65" w:unhideWhenUsed="0"/>
-    <w:lsdException w:name="Medium List 2" w:semiHidden="0" w:uiPriority="66" w:unhideWhenUsed="0"/>
-    <w:lsdException w:name="Medium Grid 1" w:semiHidden="0" w:uiPriority="67" w:unhideWhenUsed="0"/>
-    <w:lsdException w:name="Medium Grid 2" w:semiHidden="0" w:uiPriority="68" w:unhideWhenUsed="0"/>
-    <w:lsdException w:name="Medium Grid 3" w:semiHidden="0" w:uiPriority="69" w:unhideWhenUsed="0"/>
-    <w:lsdException w:name="Dark List" w:semiHidden="0" w:uiPriority="70" w:unhideWhenUsed="0"/>
-    <w:lsdException w:name="Colorful Shading" w:semiHidden="0" w:uiPriority="71" w:unhideWhenUsed="0"/>
-    <w:lsdException w:name="Colorful List" w:semiHidden="0" w:uiPriority="72" w:unhideWhenUsed="0"/>
-    <w:lsdException w:name="Colorful Grid" w:semiHidden="0" w:uiPriority="73" w:unhideWhenUsed="0"/>
-    <w:lsdException w:name="Light Shading Accent 1" w:semiHidden="0" w:uiPriority="60" w:unhideWhenUsed="0"/>
-    <w:lsdException w:name="Light List Accent 1" w:semiHidden="0" w:uiPriority="61" w:unhideWhenUsed="0"/>
-    <w:lsdException w:name="Light Grid Accent 1" w:semiHidden="0" w:uiPriority="62" w:unhideWhenUsed="0"/>
-    <w:lsdException w:name="Medium Shading 1 Accent 1" w:semiHidden="0" w:uiPriority="63" w:unhideWhenUsed="0"/>
-    <w:lsdException w:name="Medium Shading 2 Accent 1" w:semiHidden="0" w:uiPriority="64" w:unhideWhenUsed="0"/>
-    <w:lsdException w:name="Medium List 1 Accent 1" w:semiHidden="0" w:uiPriority="65" w:unhideWhenUsed="0"/>
-    <w:lsdException w:name="Revision" w:unhideWhenUsed="0"/>
-    <w:lsdException w:name="List Paragraph" w:semiHidden="0" w:uiPriority="34" w:unhideWhenUsed="0" w:qFormat="1"/>
-    <w:lsdException w:name="Quote" w:semiHidden="0" w:uiPriority="29" w:unhideWhenUsed="0" w:qFormat="1"/>
-    <w:lsdException w:name="Intense Quote" w:semiHidden="0" w:uiPriority="30" w:unhideWhenUsed="0" w:qFormat="1"/>
-    <w:lsdException w:name="Medium List 2 Accent 1" w:semiHidden="0" w:uiPriority="66" w:unhideWhenUsed="0"/>
-    <w:lsdException w:name="Medium Grid 1 Accent 1" w:semiHidden="0" w:uiPriority="67" w:unhideWhenUsed="0"/>
-    <w:lsdException w:name="Medium Grid 2 Accent 1" w:semiHidden="0" w:uiPriority="68" w:unhideWhenUsed="0"/>
-    <w:lsdException w:name="Medium Grid 3 Accent 1" w:semiHidden="0" w:uiPriority="69" w:unhideWhenUsed="0"/>
-    <w:lsdException w:name="Dark List Accent 1" w:semiHidden="0" w:uiPriority="70" w:unhideWhenUsed="0"/>
-    <w:lsdException w:name="Colorful Shading Accent 1" w:semiHidden="0" w:uiPriority="71" w:unhideWhenUsed="0"/>
-    <w:lsdException w:name="Colorful List Accent 1" w:semiHidden="0" w:uiPriority="72" w:unhideWhenUsed="0"/>
-    <w:lsdException w:name="Colorful Grid Accent 1" w:semiHidden="0" w:uiPriority="73" w:unhideWhenUsed="0"/>
-    <w:lsdException w:name="Light Shading Accent 2" w:semiHidden="0" w:uiPriority="60" w:unhideWhenUsed="0"/>
-    <w:lsdException w:name="Light List Accent 2" w:semiHidden="0" w:uiPriority="61" w:unhideWhenUsed="0"/>
-    <w:lsdException w:name="Light Grid Accent 2" w:semiHidden="0" w:uiPriority="62" w:unhideWhenUsed="0"/>
-    <w:lsdException w:name="Medium Shading 1 Accent 2" w:semiHidden="0" w:uiPriority="63" w:unhideWhenUsed="0"/>
-    <w:lsdException w:name="Medium Shading 2 Accent 2" w:semiHidden="0" w:uiPriority="64" w:unhideWhenUsed="0"/>
-    <w:lsdException w:name="Medium List 1 Accent 2" w:semiHidden="0" w:uiPriority="65" w:unhideWhenUsed="0"/>
-    <w:lsdException w:name="Medium List 2 Accent 2" w:semiHidden="0" w:uiPriority="66" w:unhideWhenUsed="0"/>
-    <w:lsdException w:name="Medium Grid 1 Accent 2" w:semiHidden="0" w:uiPriority="67" w:unhideWhenUsed="0"/>
-    <w:lsdException w:name="Medium Grid 2 Accent 2" w:semiHidden="0" w:uiPriority="68" w:unhideWhenUsed="0"/>
-    <w:lsdException w:name="Medium Grid 3 Accent 2" w:semiHidden="0" w:uiPriority="69" w:unhideWhenUsed="0"/>
-    <w:lsdException w:name="Dark List Accent 2" w:semiHidden="0" w:uiPriority="70" w:unhideWhenUsed="0"/>
-    <w:lsdException w:name="Colorful Shading Accent 2" w:semiHidden="0" w:uiPriority="71" w:unhideWhenUsed="0"/>
-    <w:lsdException w:name="Colorful List Accent 2" w:semiHidden="0" w:uiPriority="72" w:unhideWhenUsed="0"/>
-    <w:lsdException w:name="Colorful Grid Accent 2" w:semiHidden="0" w:uiPriority="73" w:unhideWhenUsed="0"/>
-    <w:lsdException w:name="Light Shading Accent 3" w:semiHidden="0" w:uiPriority="60" w:unhideWhenUsed="0"/>
-    <w:lsdException w:name="Light List Accent 3" w:semiHidden="0" w:uiPriority="61" w:unhideWhenUsed="0"/>
-    <w:lsdException w:name="Light Grid Accent 3" w:semiHidden="0" w:uiPriority="62" w:unhideWhenUsed="0"/>
-    <w:lsdException w:name="Medium Shading 1 Accent 3" w:semiHidden="0" w:uiPriority="63" w:unhideWhenUsed="0"/>
-    <w:lsdException w:name="Medium Shading 2 Accent 3" w:semiHidden="0" w:uiPriority="64" w:unhideWhenUsed="0"/>
-    <w:lsdException w:name="Medium List 1 Accent 3" w:semiHidden="0" w:uiPriority="65" w:unhideWhenUsed="0"/>
-    <w:lsdException w:name="Medium List 2 Accent 3" w:semiHidden="0" w:uiPriority="66" w:unhideWhenUsed="0"/>
-    <w:lsdException w:name="Medium Grid 1 Accent 3" w:semiHidden="0" w:uiPriority="67" w:unhideWhenUsed="0"/>
-    <w:lsdException w:name="Medium Grid 2 Accent 3" w:semiHidden="0" w:uiPriority="68" w:unhideWhenUsed="0"/>
-    <w:lsdException w:name="Medium Grid 3 Accent 3" w:semiHidden="0" w:uiPriority="69" w:unhideWhenUsed="0"/>
-    <w:lsdException w:name="Dark List Accent 3" w:semiHidden="0" w:uiPriority="70" w:unhideWhenUsed="0"/>
-    <w:lsdException w:name="Colorful Shading Accent 3" w:semiHidden="0" w:uiPriority="71" w:unhideWhenUsed="0"/>
-    <w:lsdException w:name="Colorful List Accent 3" w:semiHidden="0" w:uiPriority="72" w:unhideWhenUsed="0"/>
-    <w:lsdException w:name="Colorful Grid Accent 3" w:semiHidden="0" w:uiPriority="73" w:unhideWhenUsed="0"/>
-    <w:lsdException w:name="Light Shading Accent 4" w:semiHidden="0" w:uiPriority="60" w:unhideWhenUsed="0"/>
-    <w:lsdException w:name="Light List Accent 4" w:semiHidden="0" w:uiPriority="61" w:unhideWhenUsed="0"/>
-    <w:lsdException w:name="Light Grid Accent 4" w:semiHidden="0" w:uiPriority="62" w:unhideWhenUsed="0"/>
-    <w:lsdException w:name="Medium Shading 1 Accent 4" w:semiHidden="0" w:uiPriority="63" w:unhideWhenUsed="0"/>
-    <w:lsdException w:name="Medium Shading 2 Accent 4" w:semiHidden="0" w:uiPriority="64" w:unhideWhenUsed="0"/>
-    <w:lsdException w:name="Medium List 1 Accent 4" w:semiHidden="0" w:uiPriority="65" w:unhideWhenUsed="0"/>
-    <w:lsdException w:name="Medium List 2 Accent 4" w:semiHidden="0" w:uiPriority="66" w:unhideWhenUsed="0"/>
-    <w:lsdException w:name="Medium Grid 1 Accent 4" w:semiHidden="0" w:uiPriority="67" w:unhideWhenUsed="0"/>
-    <w:lsdException w:name="Medium Grid 2 Accent 4" w:semiHidden="0" w:uiPriority="68" w:unhideWhenUsed="0"/>
-    <w:lsdException w:name="Medium Grid 3 Accent 4" w:semiHidden="0" w:uiPriority="69" w:unhideWhenUsed="0"/>
-    <w:lsdException w:name="Dark List Accent 4" w:semiHidden="0" w:uiPriority="70" w:unhideWhenUsed="0"/>
-    <w:lsdException w:name="Colorful Shading Accent 4" w:semiHidden="0" w:uiPriority="71" w:unhideWhenUsed="0"/>
-    <w:lsdException w:name="Colorful List Accent 4" w:semiHidden="0" w:uiPriority="72" w:unhideWhenUsed="0"/>
-    <w:lsdException w:name="Colorful Grid Accent 4" w:semiHidden="0" w:uiPriority="73" w:unhideWhenUsed="0"/>
-    <w:lsdException w:name="Light Shading Accent 5" w:semiHidden="0" w:uiPriority="60" w:unhideWhenUsed="0"/>
-    <w:lsdException w:name="Light List Accent 5" w:semiHidden="0" w:uiPriority="61" w:unhideWhenUsed="0"/>
-    <w:lsdException w:name="Light Grid Accent 5" w:semiHidden="0" w:uiPriority="62" w:unhideWhenUsed="0"/>
-    <w:lsdException w:name="Medium Shading 1 Accent 5" w:semiHidden="0" w:uiPriority="63" w:unhideWhenUsed="0"/>
-    <w:lsdException w:name="Medium Shading 2 Accent 5" w:semiHidden="0" w:uiPriority="64" w:unhideWhenUsed="0"/>
-    <w:lsdException w:name="Medium List 1 Accent 5" w:semiHidden="0" w:uiPriority="65" w:unhideWhenUsed="0"/>
-    <w:lsdException w:name="Medium List 2 Accent 5" w:semiHidden="0" w:uiPriority="66" w:unhideWhenUsed="0"/>
-    <w:lsdException w:name="Medium Grid 1 Accent 5" w:semiHidden="0" w:uiPriority="67" w:unhideWhenUsed="0"/>
-    <w:lsdException w:name="Medium Grid 2 Accent 5" w:semiHidden="0" w:uiPriority="68" w:unhideWhenUsed="0"/>
-    <w:lsdException w:name="Medium Grid 3 Accent 5" w:semiHidden="0" w:uiPriority="69" w:unhideWhenUsed="0"/>
-    <w:lsdException w:name="Dark List Accent 5" w:semiHidden="0" w:uiPriority="70" w:unhideWhenUsed="0"/>
-    <w:lsdException w:name="Colorful Shading Accent 5" w:semiHidden="0" w:uiPriority="71" w:unhideWhenUsed="0"/>
-    <w:lsdException w:name="Colorful List Accent 5" w:semiHidden="0" w:uiPriority="72" w:unhideWhenUsed="0"/>
-    <w:lsdException w:name="Colorful Grid Accent 5" w:semiHidden="0" w:uiPriority="73" w:unhideWhenUsed="0"/>
-    <w:lsdException w:name="Light Shading Accent 6" w:semiHidden="0" w:uiPriority="60" w:unhideWhenUsed="0"/>
-    <w:lsdException w:name="Light List Accent 6" w:semiHidden="0" w:uiPriority="61" w:unhideWhenUsed="0"/>
-    <w:lsdException w:name="Light Grid Accent 6" w:semiHidden="0" w:uiPriority="62" w:unhideWhenUsed="0"/>
-    <w:lsdException w:name="Medium Shading 1 Accent 6" w:semiHidden="0" w:uiPriority="63" w:unhideWhenUsed="0"/>
-    <w:lsdException w:name="Medium Shading 2 Accent 6" w:semiHidden="0" w:uiPriority="64" w:unhideWhenUsed="0"/>
-    <w:lsdException w:name="Medium List 1 Accent 6" w:semiHidden="0" w:uiPriority="65" w:unhideWhenUsed="0"/>
-    <w:lsdException w:name="Medium List 2 Accent 6" w:semiHidden="0" w:uiPriority="66" w:unhideWhenUsed="0"/>
-    <w:lsdException w:name="Medium Grid 1 Accent 6" w:semiHidden="0" w:uiPriority="67" w:unhideWhenUsed="0"/>
-    <w:lsdException w:name="Medium Grid 2 Accent 6" w:semiHidden="0" w:uiPriority="68" w:unhideWhenUsed="0"/>
-    <w:lsdException w:name="Medium Grid 3 Accent 6" w:semiHidden="0" w:uiPriority="69" w:unhideWhenUsed="0"/>
-    <w:lsdException w:name="Dark List Accent 6" w:semiHidden="0" w:uiPriority="70" w:unhideWhenUsed="0"/>
-    <w:lsdException w:name="Colorful Shading Accent 6" w:semiHidden="0" w:uiPriority="71" w:unhideWhenUsed="0"/>
-    <w:lsdException w:name="Colorful List Accent 6" w:semiHidden="0" w:uiPriority="72" w:unhideWhenUsed="0"/>
-    <w:lsdException w:name="Colorful Grid Accent 6" w:semiHidden="0" w:uiPriority="73" w:unhideWhenUsed="0"/>
-    <w:lsdException w:name="Subtle Emphasis" w:semiHidden="0" w:uiPriority="19" w:unhideWhenUsed="0" w:qFormat="1"/>
-    <w:lsdException w:name="Intense Emphasis" w:semiHidden="0" w:uiPriority="21" w:unhideWhenUsed="0" w:qFormat="1"/>
-    <w:lsdException w:name="Subtle Reference" w:semiHidden="0" w:uiPriority="31" w:unhideWhenUsed="0" w:qFormat="1"/>
-    <w:lsdException w:name="Intense Reference" w:semiHidden="0" w:uiPriority="32" w:unhideWhenUsed="0" w:qFormat="1"/>
-    <w:lsdException w:name="Book Title" w:semiHidden="0" w:uiPriority="33" w:unhideWhenUsed="0" w:qFormat="1"/>
-    <w:lsdException w:name="Bibliography" w:uiPriority="37"/>
-    <w:lsdException w:name="TOC Heading" w:uiPriority="39" w:qFormat="1"/>
-  </w:latentStyles>
-  <w:style w:type="paragraph" w:default="1" w:styleId="Normal">
-    <w:name w:val="Normal"/>
-    <w:qFormat/>
-  </w:style>
-  <w:style w:type="character" w:default="1" w:styleId="Fuentedeprrafopredeter">
-    <w:name w:val="Default Paragraph Font"/>
-    <w:uiPriority w:val="1"/>
-    <w:semiHidden/>
-    <w:unhideWhenUsed/>
-  </w:style>
-  <w:style w:type="table" w:default="1" w:styleId="Tablanormal">
-    <w:name w:val="Normal Table"/>
-    <w:uiPriority w:val="99"/>
-    <w:semiHidden/>
-    <w:unhideWhenUsed/>
-    <w:tblPr>
-      <w:tblInd w:w="0" w:type="dxa"/>
-      <w:tblCellMar>
-        <w:top w:w="0" w:type="dxa"/>
-        <w:left w:w="108" w:type="dxa"/>
-        <w:bottom w:w="0" w:type="dxa"/>
-        <w:right w:w="108" w:type="dxa"/>
-      </w:tblCellMar>
-    </w:tblPr>
-  </w:style>
-  <w:style w:type="numbering" w:default="1" w:styleId="Sinlista">
-    <w:name w:val="No List"/>
-    <w:uiPriority w:val="99"/>
-    <w:semiHidden/>
-    <w:unhideWhenUsed/>
-  </w:style>
-  <w:style w:type="paragraph" w:customStyle="1" w:styleId="07A7A130D1654E9DB089A6D82CCC6F3C">
-    <w:name w:val="07A7A130D1654E9DB089A6D82CCC6F3C"/>
-    <w:rsid w:val="007B45F6"/>
-  </w:style>
-  <w:style w:type="paragraph" w:customStyle="1" w:styleId="151967E030244B8E84A3AA12CAA733EC">
-    <w:name w:val="151967E030244B8E84A3AA12CAA733EC"/>
-    <w:rsid w:val="007B45F6"/>
-  </w:style>
-  <w:style w:type="paragraph" w:customStyle="1" w:styleId="AC489E9569724F98827FD3DEDFFD8F71">
-    <w:name w:val="AC489E9569724F98827FD3DEDFFD8F71"/>
-    <w:rsid w:val="007B45F6"/>
-  </w:style>
-  <w:style w:type="paragraph" w:customStyle="1" w:styleId="F21802F459254F1DA2CD4413C7CB11D4">
-    <w:name w:val="F21802F459254F1DA2CD4413C7CB11D4"/>
-    <w:rsid w:val="007B45F6"/>
-  </w:style>
-  <w:style w:type="paragraph" w:customStyle="1" w:styleId="C024DB31CF8F4527A32EC980F2C0FC3B">
-    <w:name w:val="C024DB31CF8F4527A32EC980F2C0FC3B"/>
-    <w:rsid w:val="007B45F6"/>
-  </w:style>
-  <w:style w:type="paragraph" w:customStyle="1" w:styleId="159926F8D9B24D9994BEFDD64B773864">
-    <w:name w:val="159926F8D9B24D9994BEFDD64B773864"/>
-    <w:rsid w:val="007B45F6"/>
-  </w:style>
-  <w:style w:type="paragraph" w:customStyle="1" w:styleId="8717714A367B40D3B1516E2340286E98">
-    <w:name w:val="8717714A367B40D3B1516E2340286E98"/>
-    <w:rsid w:val="007B45F6"/>
-  </w:style>
-  <w:style w:type="paragraph" w:customStyle="1" w:styleId="DAF2A7C533344C7BB830DAC005A31692">
-    <w:name w:val="DAF2A7C533344C7BB830DAC005A31692"/>
-    <w:rsid w:val="007B45F6"/>
-  </w:style>
-  <w:style w:type="paragraph" w:customStyle="1" w:styleId="2B0EB740368F4F26A374D3F233C4F1E8">
-    <w:name w:val="2B0EB740368F4F26A374D3F233C4F1E8"/>
-    <w:rsid w:val="007B45F6"/>
-  </w:style>
-  <w:style w:type="paragraph" w:customStyle="1" w:styleId="A72CB2142E7D4AECBD473F9FBC1CFCF3">
-    <w:name w:val="A72CB2142E7D4AECBD473F9FBC1CFCF3"/>
-    <w:rsid w:val="007B45F6"/>
-  </w:style>
-  <w:style w:type="paragraph" w:customStyle="1" w:styleId="EF1B57390E0A46AF90910EB6B7B4698C">
-    <w:name w:val="EF1B57390E0A46AF90910EB6B7B4698C"/>
-    <w:rsid w:val="007B45F6"/>
-  </w:style>
-  <w:style w:type="paragraph" w:customStyle="1" w:styleId="B4FFBC91D2BE4972A52C8B6E92ADA96E">
-    <w:name w:val="B4FFBC91D2BE4972A52C8B6E92ADA96E"/>
-    <w:rsid w:val="00F93BD9"/>
-  </w:style>
-  <w:style w:type="paragraph" w:customStyle="1" w:styleId="06733644FC6741F385D559782463BFEC">
-    <w:name w:val="06733644FC6741F385D559782463BFEC"/>
-    <w:rsid w:val="00F93BD9"/>
-  </w:style>
-  <w:style w:type="paragraph" w:customStyle="1" w:styleId="D1B414477A1449C1B74626017B824064">
-    <w:name w:val="D1B414477A1449C1B74626017B824064"/>
-    <w:rsid w:val="00F93BD9"/>
-  </w:style>
-  <w:style w:type="paragraph" w:customStyle="1" w:styleId="8A344F017BBD4BA194DFDC864695164C">
-    <w:name w:val="8A344F017BBD4BA194DFDC864695164C"/>
-    <w:rsid w:val="00F93BD9"/>
-  </w:style>
-  <w:style w:type="paragraph" w:customStyle="1" w:styleId="83C651FDA16141849508CBD83B6DD616">
-    <w:name w:val="83C651FDA16141849508CBD83B6DD616"/>
-    <w:rsid w:val="00F93BD9"/>
-  </w:style>
-  <w:style w:type="paragraph" w:customStyle="1" w:styleId="529D5578F2E0429FBA6E395E22E712D8">
-    <w:name w:val="529D5578F2E0429FBA6E395E22E712D8"/>
-    <w:rsid w:val="00F93BD9"/>
-  </w:style>
-  <w:style w:type="paragraph" w:customStyle="1" w:styleId="F125BF25707140058D9DECA6F6C24AC0">
-    <w:name w:val="F125BF25707140058D9DECA6F6C24AC0"/>
-    <w:rsid w:val="00F93BD9"/>
-  </w:style>
-  <w:style w:type="paragraph" w:customStyle="1" w:styleId="A944B034E53A4AFEA55EE33B76BDF576">
-    <w:name w:val="A944B034E53A4AFEA55EE33B76BDF576"/>
-    <w:rsid w:val="00F93BD9"/>
-  </w:style>
-  <w:style w:type="paragraph" w:customStyle="1" w:styleId="52AB8DECEFEF4FAB8590B913B16E98B0">
-    <w:name w:val="52AB8DECEFEF4FAB8590B913B16E98B0"/>
-    <w:rsid w:val="00F93BD9"/>
-  </w:style>
-  <w:style w:type="paragraph" w:customStyle="1" w:styleId="7076839C001D4F01B633A6A933F2D57A">
-    <w:name w:val="7076839C001D4F01B633A6A933F2D57A"/>
-    <w:rsid w:val="00F93BD9"/>
-  </w:style>
-  <w:style w:type="paragraph" w:customStyle="1" w:styleId="828A7D8185624DD29776CAF357679B5E">
-    <w:name w:val="828A7D8185624DD29776CAF357679B5E"/>
-    <w:rsid w:val="00F93BD9"/>
-  </w:style>
-  <w:style w:type="paragraph" w:customStyle="1" w:styleId="61A57E0F46284A1181E73CF8B99B1A0F">
-    <w:name w:val="61A57E0F46284A1181E73CF8B99B1A0F"/>
-    <w:rsid w:val="00F93BD9"/>
-  </w:style>
-  <w:style w:type="paragraph" w:customStyle="1" w:styleId="47473D99B62147E0BA6E7A4C7701E949">
-    <w:name w:val="47473D99B62147E0BA6E7A4C7701E949"/>
-    <w:rsid w:val="00F93BD9"/>
-  </w:style>
-  <w:style w:type="paragraph" w:customStyle="1" w:styleId="752ADD9D41904E7F905DCAF07792C2BA">
-    <w:name w:val="752ADD9D41904E7F905DCAF07792C2BA"/>
-    <w:rsid w:val="00F93BD9"/>
-  </w:style>
-  <w:style w:type="paragraph" w:customStyle="1" w:styleId="F5AAACF435BB4C5089E4C6B4E56D551A">
-    <w:name w:val="F5AAACF435BB4C5089E4C6B4E56D551A"/>
-    <w:rsid w:val="00F93BD9"/>
-  </w:style>
-  <w:style w:type="paragraph" w:customStyle="1" w:styleId="51AD2009D1324A0A802BDE4CC9F29589">
-    <w:name w:val="51AD2009D1324A0A802BDE4CC9F29589"/>
-    <w:rsid w:val="00F93BD9"/>
-  </w:style>
-  <w:style w:type="paragraph" w:customStyle="1" w:styleId="E4E67BBA70094AE3BB9F6599B7D0570D">
-    <w:name w:val="E4E67BBA70094AE3BB9F6599B7D0570D"/>
-    <w:rsid w:val="00F93BD9"/>
-  </w:style>
-  <w:style w:type="paragraph" w:customStyle="1" w:styleId="A94A71363CF346E6A5BA1F49A37805DF">
-    <w:name w:val="A94A71363CF346E6A5BA1F49A37805DF"/>
-    <w:rsid w:val="00F93BD9"/>
-  </w:style>
-  <w:style w:type="paragraph" w:customStyle="1" w:styleId="3E3991E9066B4475AB15D72B7E401975">
-    <w:name w:val="3E3991E9066B4475AB15D72B7E401975"/>
-    <w:rsid w:val="00F93BD9"/>
-  </w:style>
-  <w:style w:type="paragraph" w:customStyle="1" w:styleId="310F4BAA23444261B47B7EA3DE8217BE">
-    <w:name w:val="310F4BAA23444261B47B7EA3DE8217BE"/>
-    <w:rsid w:val="00F93BD9"/>
-  </w:style>
-  <w:style w:type="paragraph" w:customStyle="1" w:styleId="DA18682FBCC64B4D88C8A77870C3F5CC">
-    <w:name w:val="DA18682FBCC64B4D88C8A77870C3F5CC"/>
-    <w:rsid w:val="00F93BD9"/>
-  </w:style>
-  <w:style w:type="paragraph" w:customStyle="1" w:styleId="CC73339ED00D4C0981BAB56B4ADDB3BF">
-    <w:name w:val="CC73339ED00D4C0981BAB56B4ADDB3BF"/>
-    <w:rsid w:val="00F93BD9"/>
-  </w:style>
-  <w:style w:type="paragraph" w:customStyle="1" w:styleId="84823C6E3B744CC8A0BE4392D521EE2F">
-    <w:name w:val="84823C6E3B744CC8A0BE4392D521EE2F"/>
-    <w:rsid w:val="00F93BD9"/>
-  </w:style>
-  <w:style w:type="paragraph" w:customStyle="1" w:styleId="8473CC59C89F48CABA38C5DD1C4CB2C4">
-    <w:name w:val="8473CC59C89F48CABA38C5DD1C4CB2C4"/>
-    <w:rsid w:val="00F93BD9"/>
-  </w:style>
-  <w:style w:type="paragraph" w:customStyle="1" w:styleId="19F433A3916041E994496F839F1CF01B">
-    <w:name w:val="19F433A3916041E994496F839F1CF01B"/>
-    <w:rsid w:val="00F93BD9"/>
-  </w:style>
-</w:styles>
-</file>
-
-<file path=word/glossary/webSettings.xml><?xml version="1.0" encoding="utf-8"?>
-<w:webSettings xmlns:mc="http://schemas.openxmlformats.org/markup-compatibility/2006" xmlns:r="http://schemas.openxmlformats.org/officeDocument/2006/relationships" xmlns:w="http://schemas.openxmlformats.org/wordprocessingml/2006/main" xmlns:w14="http://schemas.microsoft.com/office/word/2010/wordml" mc:Ignorable="w14">
-  <w:optimizeForBrowser/>
-  <w:allowPNG/>
-</w:webSettings>
-</file>
-
 <file path=word/theme/theme1.xml><?xml version="1.0" encoding="utf-8"?>
 <a:theme xmlns:a="http://schemas.openxmlformats.org/drawingml/2006/main" name="Tema de Office">
   <a:themeElements>
@@ -43177,7 +42599,7 @@
 </file>
 
 <file path=customXml/itemProps2.xml><?xml version="1.0" encoding="utf-8"?>
-<ds:datastoreItem xmlns:ds="http://schemas.openxmlformats.org/officeDocument/2006/customXml" ds:itemID="{F0AA18A0-D07C-439C-A9F9-1EE586E1D888}">
+<ds:datastoreItem xmlns:ds="http://schemas.openxmlformats.org/officeDocument/2006/customXml" ds:itemID="{B9F1B9FC-E7B0-4A15-B820-DAE865B4AFC7}">
   <ds:schemaRefs>
     <ds:schemaRef ds:uri="http://schemas.openxmlformats.org/officeDocument/2006/bibliography"/>
   </ds:schemaRefs>

</xml_diff>

<commit_message>
Documento final con modificación de tabla
</commit_message>
<xml_diff>
--- a/.ssh/AS-TrabajoFinal.docx
+++ b/.ssh/AS-TrabajoFinal.docx
@@ -56,7 +56,7 @@
                     <w:rFonts w:eastAsiaTheme="majorEastAsia" w:cstheme="majorBidi"/>
                     <w:caps/>
                     <w:noProof/>
-                    <w:lang w:eastAsia="ja-JP"/>
+                    <w:lang w:eastAsia="es-ES"/>
                   </w:rPr>
                   <w:drawing>
                     <wp:inline distT="0" distB="0" distL="0" distR="0" wp14:anchorId="35CF7E70" wp14:editId="7432715D">
@@ -311,7 +311,7 @@
               <w:noProof/>
               <w:sz w:val="44"/>
               <w:szCs w:val="44"/>
-              <w:lang w:eastAsia="ja-JP"/>
+              <w:lang w:eastAsia="es-ES"/>
             </w:rPr>
             <w:drawing>
               <wp:inline distT="0" distB="0" distL="0" distR="0" wp14:anchorId="4E340574" wp14:editId="3CC218F8">
@@ -12956,7 +12956,7 @@
       <w:r>
         <w:rPr>
           <w:noProof/>
-          <w:lang w:eastAsia="ja-JP"/>
+          <w:lang w:eastAsia="es-ES"/>
         </w:rPr>
         <w:drawing>
           <wp:inline distT="0" distB="0" distL="0" distR="0" wp14:anchorId="7D44B629" wp14:editId="500D3B74">
@@ -13018,27 +13018,14 @@
       <w:r>
         <w:t xml:space="preserve">Figura </w:t>
       </w:r>
-      <w:r>
-        <w:fldChar w:fldCharType="begin"/>
-      </w:r>
-      <w:r>
-        <w:instrText xml:space="preserve"> SEQ Figura \* ARABIC </w:instrText>
-      </w:r>
-      <w:r>
-        <w:fldChar w:fldCharType="separate"/>
-      </w:r>
-      <w:r>
-        <w:rPr>
-          <w:noProof/>
-        </w:rPr>
-        <w:t>1</w:t>
-      </w:r>
-      <w:r>
-        <w:rPr>
-          <w:noProof/>
-        </w:rPr>
-        <w:fldChar w:fldCharType="end"/>
-      </w:r>
+      <w:fldSimple w:instr=" SEQ Figura \* ARABIC ">
+        <w:r>
+          <w:rPr>
+            <w:noProof/>
+          </w:rPr>
+          <w:t>1</w:t>
+        </w:r>
+      </w:fldSimple>
       <w:r>
         <w:t xml:space="preserve"> – Modelo de negocio</w:t>
       </w:r>
@@ -13136,6 +13123,22 @@
           <w:szCs w:val="22"/>
         </w:rPr>
         <w:t xml:space="preserve">Con toda la información anterior se procederá a definir los escenarios de calidad que influencian esta arquitectura. </w:t>
+      </w:r>
+    </w:p>
+    <w:p>
+      <w:pPr>
+        <w:spacing w:line="240" w:lineRule="auto"/>
+      </w:pPr>
+      <w:r>
+        <w:t>En las pr</w:t>
+      </w:r>
+      <w:bookmarkStart w:id="56" w:name="_GoBack"/>
+      <w:bookmarkEnd w:id="56"/>
+      <w:r>
+        <w:t>óximas páginas se muestra una tabla con la li</w:t>
+      </w:r>
+      <w:r>
+        <w:t>sta de escenarios identificados.</w:t>
       </w:r>
     </w:p>
     <w:p>
@@ -13150,14 +13153,6 @@
           <w:titlePg/>
           <w:docGrid w:linePitch="299"/>
         </w:sectPr>
-      </w:pPr>
-      <w:r>
-        <w:t>En las próximas páginas se muestra una tabla con la lista de escenarios identificados.</w:t>
-      </w:r>
-    </w:p>
-    <w:p>
-      <w:pPr>
-        <w:spacing w:line="240" w:lineRule="auto"/>
       </w:pPr>
     </w:p>
     <w:tbl>
@@ -13178,22 +13173,23 @@
         <w:tblLook w:val="0000" w:firstRow="0" w:lastRow="0" w:firstColumn="0" w:lastColumn="0" w:noHBand="0" w:noVBand="0"/>
       </w:tblPr>
       <w:tblGrid>
-        <w:gridCol w:w="1231"/>
-        <w:gridCol w:w="1846"/>
-        <w:gridCol w:w="1476"/>
+        <w:gridCol w:w="996"/>
+        <w:gridCol w:w="1939"/>
+        <w:gridCol w:w="1619"/>
         <w:gridCol w:w="1500"/>
         <w:gridCol w:w="1701"/>
-        <w:gridCol w:w="1986"/>
-        <w:gridCol w:w="1984"/>
-        <w:gridCol w:w="1482"/>
+        <w:gridCol w:w="2126"/>
+        <w:gridCol w:w="2126"/>
+        <w:gridCol w:w="1199"/>
       </w:tblGrid>
       <w:tr>
         <w:trPr>
           <w:trHeight w:val="20"/>
+          <w:tblHeader/>
         </w:trPr>
         <w:tc>
           <w:tcPr>
-            <w:tcW w:w="466" w:type="pct"/>
+            <w:tcW w:w="377" w:type="pct"/>
             <w:shd w:val="clear" w:color="auto" w:fill="auto"/>
             <w:tcMar>
               <w:top w:w="100" w:type="dxa"/>
@@ -13220,13 +13216,14 @@
                 <w:sz w:val="20"/>
                 <w:szCs w:val="20"/>
               </w:rPr>
+              <w:lastRenderedPageBreak/>
               <w:t>Escenario</w:t>
             </w:r>
           </w:p>
         </w:tc>
         <w:tc>
           <w:tcPr>
-            <w:tcW w:w="699" w:type="pct"/>
+            <w:tcW w:w="734" w:type="pct"/>
             <w:shd w:val="clear" w:color="auto" w:fill="auto"/>
             <w:tcMar>
               <w:top w:w="100" w:type="dxa"/>
@@ -13258,7 +13255,7 @@
         </w:tc>
         <w:tc>
           <w:tcPr>
-            <w:tcW w:w="559" w:type="pct"/>
+            <w:tcW w:w="613" w:type="pct"/>
             <w:shd w:val="clear" w:color="auto" w:fill="auto"/>
             <w:tcMar>
               <w:top w:w="100" w:type="dxa"/>
@@ -13354,7 +13351,7 @@
         </w:tc>
         <w:tc>
           <w:tcPr>
-            <w:tcW w:w="752" w:type="pct"/>
+            <w:tcW w:w="805" w:type="pct"/>
             <w:shd w:val="clear" w:color="auto" w:fill="auto"/>
             <w:tcMar>
               <w:top w:w="100" w:type="dxa"/>
@@ -13386,7 +13383,7 @@
         </w:tc>
         <w:tc>
           <w:tcPr>
-            <w:tcW w:w="751" w:type="pct"/>
+            <w:tcW w:w="805" w:type="pct"/>
             <w:shd w:val="clear" w:color="auto" w:fill="auto"/>
             <w:tcMar>
               <w:top w:w="100" w:type="dxa"/>
@@ -13418,7 +13415,7 @@
         </w:tc>
         <w:tc>
           <w:tcPr>
-            <w:tcW w:w="561" w:type="pct"/>
+            <w:tcW w:w="454" w:type="pct"/>
             <w:shd w:val="clear" w:color="auto" w:fill="auto"/>
             <w:tcMar>
               <w:top w:w="100" w:type="dxa"/>
@@ -13454,7 +13451,7 @@
         </w:trPr>
         <w:tc>
           <w:tcPr>
-            <w:tcW w:w="466" w:type="pct"/>
+            <w:tcW w:w="377" w:type="pct"/>
             <w:shd w:val="clear" w:color="auto" w:fill="auto"/>
             <w:tcMar>
               <w:top w:w="100" w:type="dxa"/>
@@ -13486,7 +13483,7 @@
         </w:tc>
         <w:tc>
           <w:tcPr>
-            <w:tcW w:w="699" w:type="pct"/>
+            <w:tcW w:w="734" w:type="pct"/>
             <w:shd w:val="clear" w:color="auto" w:fill="auto"/>
             <w:tcMar>
               <w:top w:w="100" w:type="dxa"/>
@@ -13523,7 +13520,7 @@
         </w:tc>
         <w:tc>
           <w:tcPr>
-            <w:tcW w:w="559" w:type="pct"/>
+            <w:tcW w:w="613" w:type="pct"/>
             <w:shd w:val="clear" w:color="auto" w:fill="auto"/>
             <w:tcMar>
               <w:top w:w="100" w:type="dxa"/>
@@ -13628,7 +13625,7 @@
         </w:tc>
         <w:tc>
           <w:tcPr>
-            <w:tcW w:w="752" w:type="pct"/>
+            <w:tcW w:w="805" w:type="pct"/>
             <w:shd w:val="clear" w:color="auto" w:fill="auto"/>
             <w:tcMar>
               <w:top w:w="100" w:type="dxa"/>
@@ -13663,7 +13660,7 @@
         </w:tc>
         <w:tc>
           <w:tcPr>
-            <w:tcW w:w="751" w:type="pct"/>
+            <w:tcW w:w="805" w:type="pct"/>
             <w:shd w:val="clear" w:color="auto" w:fill="auto"/>
             <w:tcMar>
               <w:top w:w="100" w:type="dxa"/>
@@ -13698,7 +13695,7 @@
         </w:tc>
         <w:tc>
           <w:tcPr>
-            <w:tcW w:w="561" w:type="pct"/>
+            <w:tcW w:w="454" w:type="pct"/>
             <w:shd w:val="clear" w:color="auto" w:fill="auto"/>
             <w:tcMar>
               <w:top w:w="100" w:type="dxa"/>
@@ -13733,7 +13730,7 @@
         </w:trPr>
         <w:tc>
           <w:tcPr>
-            <w:tcW w:w="466" w:type="pct"/>
+            <w:tcW w:w="377" w:type="pct"/>
             <w:shd w:val="clear" w:color="auto" w:fill="auto"/>
             <w:tcMar>
               <w:top w:w="100" w:type="dxa"/>
@@ -13765,7 +13762,7 @@
         </w:tc>
         <w:tc>
           <w:tcPr>
-            <w:tcW w:w="699" w:type="pct"/>
+            <w:tcW w:w="734" w:type="pct"/>
             <w:shd w:val="clear" w:color="auto" w:fill="auto"/>
             <w:tcMar>
               <w:top w:w="100" w:type="dxa"/>
@@ -13802,7 +13799,7 @@
         </w:tc>
         <w:tc>
           <w:tcPr>
-            <w:tcW w:w="559" w:type="pct"/>
+            <w:tcW w:w="613" w:type="pct"/>
             <w:shd w:val="clear" w:color="auto" w:fill="auto"/>
             <w:tcMar>
               <w:top w:w="100" w:type="dxa"/>
@@ -13907,7 +13904,7 @@
         </w:tc>
         <w:tc>
           <w:tcPr>
-            <w:tcW w:w="752" w:type="pct"/>
+            <w:tcW w:w="805" w:type="pct"/>
             <w:shd w:val="clear" w:color="auto" w:fill="auto"/>
             <w:tcMar>
               <w:top w:w="100" w:type="dxa"/>
@@ -13942,7 +13939,7 @@
         </w:tc>
         <w:tc>
           <w:tcPr>
-            <w:tcW w:w="751" w:type="pct"/>
+            <w:tcW w:w="805" w:type="pct"/>
             <w:shd w:val="clear" w:color="auto" w:fill="auto"/>
             <w:tcMar>
               <w:top w:w="100" w:type="dxa"/>
@@ -13977,7 +13974,7 @@
         </w:tc>
         <w:tc>
           <w:tcPr>
-            <w:tcW w:w="561" w:type="pct"/>
+            <w:tcW w:w="454" w:type="pct"/>
             <w:shd w:val="clear" w:color="auto" w:fill="auto"/>
             <w:tcMar>
               <w:top w:w="100" w:type="dxa"/>
@@ -14012,7 +14009,7 @@
         </w:trPr>
         <w:tc>
           <w:tcPr>
-            <w:tcW w:w="466" w:type="pct"/>
+            <w:tcW w:w="377" w:type="pct"/>
             <w:shd w:val="clear" w:color="auto" w:fill="auto"/>
             <w:tcMar>
               <w:top w:w="100" w:type="dxa"/>
@@ -14044,7 +14041,7 @@
         </w:tc>
         <w:tc>
           <w:tcPr>
-            <w:tcW w:w="699" w:type="pct"/>
+            <w:tcW w:w="734" w:type="pct"/>
             <w:shd w:val="clear" w:color="auto" w:fill="auto"/>
             <w:tcMar>
               <w:top w:w="100" w:type="dxa"/>
@@ -14081,7 +14078,7 @@
         </w:tc>
         <w:tc>
           <w:tcPr>
-            <w:tcW w:w="559" w:type="pct"/>
+            <w:tcW w:w="613" w:type="pct"/>
             <w:shd w:val="clear" w:color="auto" w:fill="auto"/>
             <w:tcMar>
               <w:top w:w="100" w:type="dxa"/>
@@ -14186,7 +14183,7 @@
         </w:tc>
         <w:tc>
           <w:tcPr>
-            <w:tcW w:w="752" w:type="pct"/>
+            <w:tcW w:w="805" w:type="pct"/>
             <w:shd w:val="clear" w:color="auto" w:fill="auto"/>
             <w:tcMar>
               <w:top w:w="100" w:type="dxa"/>
@@ -14221,7 +14218,7 @@
         </w:tc>
         <w:tc>
           <w:tcPr>
-            <w:tcW w:w="751" w:type="pct"/>
+            <w:tcW w:w="805" w:type="pct"/>
             <w:shd w:val="clear" w:color="auto" w:fill="auto"/>
             <w:tcMar>
               <w:top w:w="100" w:type="dxa"/>
@@ -14256,7 +14253,7 @@
         </w:tc>
         <w:tc>
           <w:tcPr>
-            <w:tcW w:w="561" w:type="pct"/>
+            <w:tcW w:w="454" w:type="pct"/>
             <w:shd w:val="clear" w:color="auto" w:fill="auto"/>
             <w:tcMar>
               <w:top w:w="100" w:type="dxa"/>
@@ -14291,7 +14288,7 @@
         </w:trPr>
         <w:tc>
           <w:tcPr>
-            <w:tcW w:w="466" w:type="pct"/>
+            <w:tcW w:w="377" w:type="pct"/>
             <w:shd w:val="clear" w:color="auto" w:fill="auto"/>
             <w:tcMar>
               <w:top w:w="100" w:type="dxa"/>
@@ -14323,7 +14320,7 @@
         </w:tc>
         <w:tc>
           <w:tcPr>
-            <w:tcW w:w="699" w:type="pct"/>
+            <w:tcW w:w="734" w:type="pct"/>
             <w:shd w:val="clear" w:color="auto" w:fill="auto"/>
             <w:tcMar>
               <w:top w:w="100" w:type="dxa"/>
@@ -14360,7 +14357,7 @@
         </w:tc>
         <w:tc>
           <w:tcPr>
-            <w:tcW w:w="559" w:type="pct"/>
+            <w:tcW w:w="613" w:type="pct"/>
             <w:shd w:val="clear" w:color="auto" w:fill="auto"/>
             <w:tcMar>
               <w:top w:w="100" w:type="dxa"/>
@@ -14465,7 +14462,7 @@
         </w:tc>
         <w:tc>
           <w:tcPr>
-            <w:tcW w:w="752" w:type="pct"/>
+            <w:tcW w:w="805" w:type="pct"/>
             <w:shd w:val="clear" w:color="auto" w:fill="auto"/>
             <w:tcMar>
               <w:top w:w="100" w:type="dxa"/>
@@ -14500,7 +14497,7 @@
         </w:tc>
         <w:tc>
           <w:tcPr>
-            <w:tcW w:w="751" w:type="pct"/>
+            <w:tcW w:w="805" w:type="pct"/>
             <w:shd w:val="clear" w:color="auto" w:fill="auto"/>
             <w:tcMar>
               <w:top w:w="100" w:type="dxa"/>
@@ -14535,7 +14532,7 @@
         </w:tc>
         <w:tc>
           <w:tcPr>
-            <w:tcW w:w="561" w:type="pct"/>
+            <w:tcW w:w="454" w:type="pct"/>
             <w:shd w:val="clear" w:color="auto" w:fill="auto"/>
             <w:tcMar>
               <w:top w:w="100" w:type="dxa"/>
@@ -14570,7 +14567,7 @@
         </w:trPr>
         <w:tc>
           <w:tcPr>
-            <w:tcW w:w="466" w:type="pct"/>
+            <w:tcW w:w="377" w:type="pct"/>
             <w:shd w:val="clear" w:color="auto" w:fill="auto"/>
             <w:tcMar>
               <w:top w:w="100" w:type="dxa"/>
@@ -14602,7 +14599,7 @@
         </w:tc>
         <w:tc>
           <w:tcPr>
-            <w:tcW w:w="699" w:type="pct"/>
+            <w:tcW w:w="734" w:type="pct"/>
             <w:shd w:val="clear" w:color="auto" w:fill="auto"/>
             <w:tcMar>
               <w:top w:w="100" w:type="dxa"/>
@@ -14639,7 +14636,7 @@
         </w:tc>
         <w:tc>
           <w:tcPr>
-            <w:tcW w:w="559" w:type="pct"/>
+            <w:tcW w:w="613" w:type="pct"/>
             <w:shd w:val="clear" w:color="auto" w:fill="auto"/>
             <w:tcMar>
               <w:top w:w="100" w:type="dxa"/>
@@ -14744,7 +14741,7 @@
         </w:tc>
         <w:tc>
           <w:tcPr>
-            <w:tcW w:w="752" w:type="pct"/>
+            <w:tcW w:w="805" w:type="pct"/>
             <w:shd w:val="clear" w:color="auto" w:fill="auto"/>
             <w:tcMar>
               <w:top w:w="100" w:type="dxa"/>
@@ -14779,7 +14776,7 @@
         </w:tc>
         <w:tc>
           <w:tcPr>
-            <w:tcW w:w="751" w:type="pct"/>
+            <w:tcW w:w="805" w:type="pct"/>
             <w:shd w:val="clear" w:color="auto" w:fill="auto"/>
             <w:tcMar>
               <w:top w:w="100" w:type="dxa"/>
@@ -14814,7 +14811,7 @@
         </w:tc>
         <w:tc>
           <w:tcPr>
-            <w:tcW w:w="561" w:type="pct"/>
+            <w:tcW w:w="454" w:type="pct"/>
             <w:shd w:val="clear" w:color="auto" w:fill="auto"/>
             <w:tcMar>
               <w:top w:w="100" w:type="dxa"/>
@@ -14849,7 +14846,7 @@
         </w:trPr>
         <w:tc>
           <w:tcPr>
-            <w:tcW w:w="466" w:type="pct"/>
+            <w:tcW w:w="377" w:type="pct"/>
             <w:shd w:val="clear" w:color="auto" w:fill="auto"/>
             <w:tcMar>
               <w:top w:w="100" w:type="dxa"/>
@@ -14881,7 +14878,7 @@
         </w:tc>
         <w:tc>
           <w:tcPr>
-            <w:tcW w:w="699" w:type="pct"/>
+            <w:tcW w:w="734" w:type="pct"/>
             <w:shd w:val="clear" w:color="auto" w:fill="auto"/>
             <w:tcMar>
               <w:top w:w="100" w:type="dxa"/>
@@ -14918,7 +14915,7 @@
         </w:tc>
         <w:tc>
           <w:tcPr>
-            <w:tcW w:w="559" w:type="pct"/>
+            <w:tcW w:w="613" w:type="pct"/>
             <w:shd w:val="clear" w:color="auto" w:fill="auto"/>
             <w:tcMar>
               <w:top w:w="100" w:type="dxa"/>
@@ -15023,7 +15020,7 @@
         </w:tc>
         <w:tc>
           <w:tcPr>
-            <w:tcW w:w="752" w:type="pct"/>
+            <w:tcW w:w="805" w:type="pct"/>
             <w:shd w:val="clear" w:color="auto" w:fill="auto"/>
             <w:tcMar>
               <w:top w:w="100" w:type="dxa"/>
@@ -15058,7 +15055,7 @@
         </w:tc>
         <w:tc>
           <w:tcPr>
-            <w:tcW w:w="751" w:type="pct"/>
+            <w:tcW w:w="805" w:type="pct"/>
             <w:shd w:val="clear" w:color="auto" w:fill="auto"/>
             <w:tcMar>
               <w:top w:w="100" w:type="dxa"/>
@@ -15093,7 +15090,7 @@
         </w:tc>
         <w:tc>
           <w:tcPr>
-            <w:tcW w:w="561" w:type="pct"/>
+            <w:tcW w:w="454" w:type="pct"/>
             <w:shd w:val="clear" w:color="auto" w:fill="auto"/>
             <w:tcMar>
               <w:top w:w="100" w:type="dxa"/>
@@ -15128,7 +15125,7 @@
         </w:trPr>
         <w:tc>
           <w:tcPr>
-            <w:tcW w:w="466" w:type="pct"/>
+            <w:tcW w:w="377" w:type="pct"/>
             <w:shd w:val="clear" w:color="auto" w:fill="auto"/>
             <w:tcMar>
               <w:top w:w="100" w:type="dxa"/>
@@ -15160,7 +15157,7 @@
         </w:tc>
         <w:tc>
           <w:tcPr>
-            <w:tcW w:w="699" w:type="pct"/>
+            <w:tcW w:w="734" w:type="pct"/>
             <w:shd w:val="clear" w:color="auto" w:fill="auto"/>
             <w:tcMar>
               <w:top w:w="100" w:type="dxa"/>
@@ -15197,7 +15194,7 @@
         </w:tc>
         <w:tc>
           <w:tcPr>
-            <w:tcW w:w="559" w:type="pct"/>
+            <w:tcW w:w="613" w:type="pct"/>
             <w:shd w:val="clear" w:color="auto" w:fill="auto"/>
             <w:tcMar>
               <w:top w:w="100" w:type="dxa"/>
@@ -15302,7 +15299,7 @@
         </w:tc>
         <w:tc>
           <w:tcPr>
-            <w:tcW w:w="752" w:type="pct"/>
+            <w:tcW w:w="805" w:type="pct"/>
             <w:shd w:val="clear" w:color="auto" w:fill="auto"/>
             <w:tcMar>
               <w:top w:w="100" w:type="dxa"/>
@@ -15337,7 +15334,7 @@
         </w:tc>
         <w:tc>
           <w:tcPr>
-            <w:tcW w:w="751" w:type="pct"/>
+            <w:tcW w:w="805" w:type="pct"/>
             <w:shd w:val="clear" w:color="auto" w:fill="auto"/>
             <w:tcMar>
               <w:top w:w="100" w:type="dxa"/>
@@ -15372,7 +15369,7 @@
         </w:tc>
         <w:tc>
           <w:tcPr>
-            <w:tcW w:w="561" w:type="pct"/>
+            <w:tcW w:w="454" w:type="pct"/>
             <w:shd w:val="clear" w:color="auto" w:fill="auto"/>
             <w:tcMar>
               <w:top w:w="100" w:type="dxa"/>
@@ -15407,7 +15404,7 @@
         </w:trPr>
         <w:tc>
           <w:tcPr>
-            <w:tcW w:w="466" w:type="pct"/>
+            <w:tcW w:w="377" w:type="pct"/>
             <w:shd w:val="clear" w:color="auto" w:fill="auto"/>
             <w:tcMar>
               <w:top w:w="100" w:type="dxa"/>
@@ -15439,7 +15436,7 @@
         </w:tc>
         <w:tc>
           <w:tcPr>
-            <w:tcW w:w="699" w:type="pct"/>
+            <w:tcW w:w="734" w:type="pct"/>
             <w:shd w:val="clear" w:color="auto" w:fill="auto"/>
             <w:tcMar>
               <w:top w:w="100" w:type="dxa"/>
@@ -15476,7 +15473,7 @@
         </w:tc>
         <w:tc>
           <w:tcPr>
-            <w:tcW w:w="559" w:type="pct"/>
+            <w:tcW w:w="613" w:type="pct"/>
             <w:shd w:val="clear" w:color="auto" w:fill="auto"/>
             <w:tcMar>
               <w:top w:w="100" w:type="dxa"/>
@@ -15581,7 +15578,7 @@
         </w:tc>
         <w:tc>
           <w:tcPr>
-            <w:tcW w:w="752" w:type="pct"/>
+            <w:tcW w:w="805" w:type="pct"/>
             <w:shd w:val="clear" w:color="auto" w:fill="auto"/>
             <w:tcMar>
               <w:top w:w="100" w:type="dxa"/>
@@ -15616,7 +15613,7 @@
         </w:tc>
         <w:tc>
           <w:tcPr>
-            <w:tcW w:w="751" w:type="pct"/>
+            <w:tcW w:w="805" w:type="pct"/>
             <w:shd w:val="clear" w:color="auto" w:fill="auto"/>
             <w:tcMar>
               <w:top w:w="100" w:type="dxa"/>
@@ -15644,7 +15641,7 @@
         </w:tc>
         <w:tc>
           <w:tcPr>
-            <w:tcW w:w="561" w:type="pct"/>
+            <w:tcW w:w="454" w:type="pct"/>
             <w:shd w:val="clear" w:color="auto" w:fill="auto"/>
             <w:tcMar>
               <w:top w:w="100" w:type="dxa"/>
@@ -15679,7 +15676,7 @@
         </w:trPr>
         <w:tc>
           <w:tcPr>
-            <w:tcW w:w="466" w:type="pct"/>
+            <w:tcW w:w="377" w:type="pct"/>
             <w:shd w:val="clear" w:color="auto" w:fill="auto"/>
             <w:tcMar>
               <w:top w:w="100" w:type="dxa"/>
@@ -15711,7 +15708,7 @@
         </w:tc>
         <w:tc>
           <w:tcPr>
-            <w:tcW w:w="699" w:type="pct"/>
+            <w:tcW w:w="734" w:type="pct"/>
             <w:shd w:val="clear" w:color="auto" w:fill="auto"/>
             <w:tcMar>
               <w:top w:w="100" w:type="dxa"/>
@@ -15748,7 +15745,7 @@
         </w:tc>
         <w:tc>
           <w:tcPr>
-            <w:tcW w:w="559" w:type="pct"/>
+            <w:tcW w:w="613" w:type="pct"/>
             <w:shd w:val="clear" w:color="auto" w:fill="auto"/>
             <w:tcMar>
               <w:top w:w="100" w:type="dxa"/>
@@ -15853,7 +15850,7 @@
         </w:tc>
         <w:tc>
           <w:tcPr>
-            <w:tcW w:w="752" w:type="pct"/>
+            <w:tcW w:w="805" w:type="pct"/>
             <w:shd w:val="clear" w:color="auto" w:fill="auto"/>
             <w:tcMar>
               <w:top w:w="100" w:type="dxa"/>
@@ -15888,7 +15885,7 @@
         </w:tc>
         <w:tc>
           <w:tcPr>
-            <w:tcW w:w="751" w:type="pct"/>
+            <w:tcW w:w="805" w:type="pct"/>
             <w:shd w:val="clear" w:color="auto" w:fill="auto"/>
             <w:tcMar>
               <w:top w:w="100" w:type="dxa"/>
@@ -15916,7 +15913,7 @@
         </w:tc>
         <w:tc>
           <w:tcPr>
-            <w:tcW w:w="561" w:type="pct"/>
+            <w:tcW w:w="454" w:type="pct"/>
             <w:shd w:val="clear" w:color="auto" w:fill="auto"/>
             <w:tcMar>
               <w:top w:w="100" w:type="dxa"/>
@@ -15930,6 +15927,7 @@
               <w:spacing w:after="0" w:line="240" w:lineRule="auto"/>
               <w:jc w:val="center"/>
               <w:rPr>
+                <w:rFonts w:eastAsia="Trebuchet MS" w:cs="Trebuchet MS"/>
                 <w:sz w:val="20"/>
                 <w:szCs w:val="20"/>
               </w:rPr>
@@ -15951,7 +15949,7 @@
         </w:trPr>
         <w:tc>
           <w:tcPr>
-            <w:tcW w:w="466" w:type="pct"/>
+            <w:tcW w:w="377" w:type="pct"/>
             <w:shd w:val="clear" w:color="auto" w:fill="auto"/>
             <w:tcMar>
               <w:top w:w="100" w:type="dxa"/>
@@ -15977,14 +15975,13 @@
                 <w:sz w:val="20"/>
                 <w:szCs w:val="20"/>
               </w:rPr>
-              <w:lastRenderedPageBreak/>
               <w:t>10</w:t>
             </w:r>
           </w:p>
         </w:tc>
         <w:tc>
           <w:tcPr>
-            <w:tcW w:w="699" w:type="pct"/>
+            <w:tcW w:w="734" w:type="pct"/>
             <w:shd w:val="clear" w:color="auto" w:fill="auto"/>
             <w:tcMar>
               <w:top w:w="100" w:type="dxa"/>
@@ -16021,7 +16018,7 @@
         </w:tc>
         <w:tc>
           <w:tcPr>
-            <w:tcW w:w="559" w:type="pct"/>
+            <w:tcW w:w="613" w:type="pct"/>
             <w:shd w:val="clear" w:color="auto" w:fill="auto"/>
             <w:tcMar>
               <w:top w:w="100" w:type="dxa"/>
@@ -16126,7 +16123,7 @@
         </w:tc>
         <w:tc>
           <w:tcPr>
-            <w:tcW w:w="752" w:type="pct"/>
+            <w:tcW w:w="805" w:type="pct"/>
             <w:shd w:val="clear" w:color="auto" w:fill="auto"/>
             <w:tcMar>
               <w:top w:w="100" w:type="dxa"/>
@@ -16161,7 +16158,7 @@
         </w:tc>
         <w:tc>
           <w:tcPr>
-            <w:tcW w:w="751" w:type="pct"/>
+            <w:tcW w:w="805" w:type="pct"/>
             <w:shd w:val="clear" w:color="auto" w:fill="auto"/>
             <w:tcMar>
               <w:top w:w="100" w:type="dxa"/>
@@ -16189,7 +16186,7 @@
         </w:tc>
         <w:tc>
           <w:tcPr>
-            <w:tcW w:w="561" w:type="pct"/>
+            <w:tcW w:w="454" w:type="pct"/>
             <w:shd w:val="clear" w:color="auto" w:fill="auto"/>
             <w:tcMar>
               <w:top w:w="100" w:type="dxa"/>
@@ -16224,7 +16221,7 @@
         </w:trPr>
         <w:tc>
           <w:tcPr>
-            <w:tcW w:w="466" w:type="pct"/>
+            <w:tcW w:w="377" w:type="pct"/>
             <w:shd w:val="clear" w:color="auto" w:fill="auto"/>
             <w:tcMar>
               <w:top w:w="100" w:type="dxa"/>
@@ -16250,13 +16247,14 @@
                 <w:sz w:val="20"/>
                 <w:szCs w:val="20"/>
               </w:rPr>
+              <w:lastRenderedPageBreak/>
               <w:t>11</w:t>
             </w:r>
           </w:p>
         </w:tc>
         <w:tc>
           <w:tcPr>
-            <w:tcW w:w="699" w:type="pct"/>
+            <w:tcW w:w="734" w:type="pct"/>
             <w:shd w:val="clear" w:color="auto" w:fill="auto"/>
             <w:tcMar>
               <w:top w:w="100" w:type="dxa"/>
@@ -16293,7 +16291,7 @@
         </w:tc>
         <w:tc>
           <w:tcPr>
-            <w:tcW w:w="559" w:type="pct"/>
+            <w:tcW w:w="613" w:type="pct"/>
             <w:shd w:val="clear" w:color="auto" w:fill="auto"/>
             <w:tcMar>
               <w:top w:w="100" w:type="dxa"/>
@@ -16398,7 +16396,7 @@
         </w:tc>
         <w:tc>
           <w:tcPr>
-            <w:tcW w:w="752" w:type="pct"/>
+            <w:tcW w:w="805" w:type="pct"/>
             <w:shd w:val="clear" w:color="auto" w:fill="auto"/>
             <w:tcMar>
               <w:top w:w="100" w:type="dxa"/>
@@ -16433,7 +16431,7 @@
         </w:tc>
         <w:tc>
           <w:tcPr>
-            <w:tcW w:w="751" w:type="pct"/>
+            <w:tcW w:w="805" w:type="pct"/>
             <w:shd w:val="clear" w:color="auto" w:fill="auto"/>
             <w:tcMar>
               <w:top w:w="100" w:type="dxa"/>
@@ -16461,7 +16459,7 @@
         </w:tc>
         <w:tc>
           <w:tcPr>
-            <w:tcW w:w="561" w:type="pct"/>
+            <w:tcW w:w="454" w:type="pct"/>
             <w:shd w:val="clear" w:color="auto" w:fill="auto"/>
             <w:tcMar>
               <w:top w:w="100" w:type="dxa"/>
@@ -16496,7 +16494,7 @@
         </w:trPr>
         <w:tc>
           <w:tcPr>
-            <w:tcW w:w="466" w:type="pct"/>
+            <w:tcW w:w="377" w:type="pct"/>
             <w:shd w:val="clear" w:color="auto" w:fill="auto"/>
             <w:tcMar>
               <w:top w:w="100" w:type="dxa"/>
@@ -16528,7 +16526,7 @@
         </w:tc>
         <w:tc>
           <w:tcPr>
-            <w:tcW w:w="699" w:type="pct"/>
+            <w:tcW w:w="734" w:type="pct"/>
             <w:shd w:val="clear" w:color="auto" w:fill="auto"/>
             <w:tcMar>
               <w:top w:w="100" w:type="dxa"/>
@@ -16565,7 +16563,7 @@
         </w:tc>
         <w:tc>
           <w:tcPr>
-            <w:tcW w:w="559" w:type="pct"/>
+            <w:tcW w:w="613" w:type="pct"/>
             <w:shd w:val="clear" w:color="auto" w:fill="auto"/>
             <w:tcMar>
               <w:top w:w="100" w:type="dxa"/>
@@ -16670,7 +16668,7 @@
         </w:tc>
         <w:tc>
           <w:tcPr>
-            <w:tcW w:w="752" w:type="pct"/>
+            <w:tcW w:w="805" w:type="pct"/>
             <w:shd w:val="clear" w:color="auto" w:fill="auto"/>
             <w:tcMar>
               <w:top w:w="100" w:type="dxa"/>
@@ -16705,7 +16703,7 @@
         </w:tc>
         <w:tc>
           <w:tcPr>
-            <w:tcW w:w="751" w:type="pct"/>
+            <w:tcW w:w="805" w:type="pct"/>
             <w:shd w:val="clear" w:color="auto" w:fill="auto"/>
             <w:tcMar>
               <w:top w:w="100" w:type="dxa"/>
@@ -16733,7 +16731,7 @@
         </w:tc>
         <w:tc>
           <w:tcPr>
-            <w:tcW w:w="561" w:type="pct"/>
+            <w:tcW w:w="454" w:type="pct"/>
             <w:shd w:val="clear" w:color="auto" w:fill="auto"/>
             <w:tcMar>
               <w:top w:w="100" w:type="dxa"/>
@@ -16768,7 +16766,7 @@
         </w:trPr>
         <w:tc>
           <w:tcPr>
-            <w:tcW w:w="466" w:type="pct"/>
+            <w:tcW w:w="377" w:type="pct"/>
             <w:shd w:val="clear" w:color="auto" w:fill="auto"/>
             <w:tcMar>
               <w:top w:w="100" w:type="dxa"/>
@@ -16800,7 +16798,7 @@
         </w:tc>
         <w:tc>
           <w:tcPr>
-            <w:tcW w:w="699" w:type="pct"/>
+            <w:tcW w:w="734" w:type="pct"/>
             <w:shd w:val="clear" w:color="auto" w:fill="auto"/>
             <w:tcMar>
               <w:top w:w="100" w:type="dxa"/>
@@ -16837,7 +16835,7 @@
         </w:tc>
         <w:tc>
           <w:tcPr>
-            <w:tcW w:w="559" w:type="pct"/>
+            <w:tcW w:w="613" w:type="pct"/>
             <w:shd w:val="clear" w:color="auto" w:fill="auto"/>
             <w:tcMar>
               <w:top w:w="100" w:type="dxa"/>
@@ -16942,7 +16940,7 @@
         </w:tc>
         <w:tc>
           <w:tcPr>
-            <w:tcW w:w="752" w:type="pct"/>
+            <w:tcW w:w="805" w:type="pct"/>
             <w:shd w:val="clear" w:color="auto" w:fill="auto"/>
             <w:tcMar>
               <w:top w:w="100" w:type="dxa"/>
@@ -16977,7 +16975,7 @@
         </w:tc>
         <w:tc>
           <w:tcPr>
-            <w:tcW w:w="751" w:type="pct"/>
+            <w:tcW w:w="805" w:type="pct"/>
             <w:shd w:val="clear" w:color="auto" w:fill="auto"/>
             <w:tcMar>
               <w:top w:w="100" w:type="dxa"/>
@@ -17005,7 +17003,7 @@
         </w:tc>
         <w:tc>
           <w:tcPr>
-            <w:tcW w:w="561" w:type="pct"/>
+            <w:tcW w:w="454" w:type="pct"/>
             <w:shd w:val="clear" w:color="auto" w:fill="auto"/>
             <w:tcMar>
               <w:top w:w="100" w:type="dxa"/>
@@ -17040,7 +17038,7 @@
         </w:trPr>
         <w:tc>
           <w:tcPr>
-            <w:tcW w:w="466" w:type="pct"/>
+            <w:tcW w:w="377" w:type="pct"/>
             <w:shd w:val="clear" w:color="auto" w:fill="auto"/>
             <w:tcMar>
               <w:top w:w="100" w:type="dxa"/>
@@ -17072,7 +17070,7 @@
         </w:tc>
         <w:tc>
           <w:tcPr>
-            <w:tcW w:w="699" w:type="pct"/>
+            <w:tcW w:w="734" w:type="pct"/>
             <w:shd w:val="clear" w:color="auto" w:fill="auto"/>
             <w:tcMar>
               <w:top w:w="100" w:type="dxa"/>
@@ -17109,7 +17107,7 @@
         </w:tc>
         <w:tc>
           <w:tcPr>
-            <w:tcW w:w="559" w:type="pct"/>
+            <w:tcW w:w="613" w:type="pct"/>
             <w:shd w:val="clear" w:color="auto" w:fill="auto"/>
             <w:tcMar>
               <w:top w:w="100" w:type="dxa"/>
@@ -17214,7 +17212,7 @@
         </w:tc>
         <w:tc>
           <w:tcPr>
-            <w:tcW w:w="752" w:type="pct"/>
+            <w:tcW w:w="805" w:type="pct"/>
             <w:shd w:val="clear" w:color="auto" w:fill="auto"/>
             <w:tcMar>
               <w:top w:w="100" w:type="dxa"/>
@@ -17249,7 +17247,7 @@
         </w:tc>
         <w:tc>
           <w:tcPr>
-            <w:tcW w:w="751" w:type="pct"/>
+            <w:tcW w:w="805" w:type="pct"/>
             <w:shd w:val="clear" w:color="auto" w:fill="auto"/>
             <w:tcMar>
               <w:top w:w="100" w:type="dxa"/>
@@ -17277,7 +17275,7 @@
         </w:tc>
         <w:tc>
           <w:tcPr>
-            <w:tcW w:w="561" w:type="pct"/>
+            <w:tcW w:w="454" w:type="pct"/>
             <w:shd w:val="clear" w:color="auto" w:fill="auto"/>
             <w:tcMar>
               <w:top w:w="100" w:type="dxa"/>
@@ -17312,7 +17310,7 @@
         </w:trPr>
         <w:tc>
           <w:tcPr>
-            <w:tcW w:w="466" w:type="pct"/>
+            <w:tcW w:w="377" w:type="pct"/>
             <w:shd w:val="clear" w:color="auto" w:fill="auto"/>
             <w:tcMar>
               <w:top w:w="100" w:type="dxa"/>
@@ -17344,7 +17342,7 @@
         </w:tc>
         <w:tc>
           <w:tcPr>
-            <w:tcW w:w="699" w:type="pct"/>
+            <w:tcW w:w="734" w:type="pct"/>
             <w:shd w:val="clear" w:color="auto" w:fill="auto"/>
             <w:tcMar>
               <w:top w:w="100" w:type="dxa"/>
@@ -17373,7 +17371,7 @@
         </w:tc>
         <w:tc>
           <w:tcPr>
-            <w:tcW w:w="559" w:type="pct"/>
+            <w:tcW w:w="613" w:type="pct"/>
             <w:shd w:val="clear" w:color="auto" w:fill="auto"/>
             <w:tcMar>
               <w:top w:w="100" w:type="dxa"/>
@@ -17478,7 +17476,7 @@
         </w:tc>
         <w:tc>
           <w:tcPr>
-            <w:tcW w:w="752" w:type="pct"/>
+            <w:tcW w:w="805" w:type="pct"/>
             <w:shd w:val="clear" w:color="auto" w:fill="auto"/>
             <w:tcMar>
               <w:top w:w="100" w:type="dxa"/>
@@ -17513,7 +17511,7 @@
         </w:tc>
         <w:tc>
           <w:tcPr>
-            <w:tcW w:w="751" w:type="pct"/>
+            <w:tcW w:w="805" w:type="pct"/>
             <w:shd w:val="clear" w:color="auto" w:fill="auto"/>
             <w:tcMar>
               <w:top w:w="100" w:type="dxa"/>
@@ -17534,7 +17532,7 @@
         </w:tc>
         <w:tc>
           <w:tcPr>
-            <w:tcW w:w="561" w:type="pct"/>
+            <w:tcW w:w="454" w:type="pct"/>
             <w:shd w:val="clear" w:color="auto" w:fill="auto"/>
             <w:tcMar>
               <w:top w:w="100" w:type="dxa"/>
@@ -17569,7 +17567,7 @@
         </w:trPr>
         <w:tc>
           <w:tcPr>
-            <w:tcW w:w="466" w:type="pct"/>
+            <w:tcW w:w="377" w:type="pct"/>
             <w:shd w:val="clear" w:color="auto" w:fill="auto"/>
             <w:tcMar>
               <w:top w:w="100" w:type="dxa"/>
@@ -17601,7 +17599,7 @@
         </w:tc>
         <w:tc>
           <w:tcPr>
-            <w:tcW w:w="699" w:type="pct"/>
+            <w:tcW w:w="734" w:type="pct"/>
             <w:shd w:val="clear" w:color="auto" w:fill="auto"/>
             <w:tcMar>
               <w:top w:w="100" w:type="dxa"/>
@@ -17643,7 +17641,7 @@
         </w:tc>
         <w:tc>
           <w:tcPr>
-            <w:tcW w:w="559" w:type="pct"/>
+            <w:tcW w:w="613" w:type="pct"/>
             <w:shd w:val="clear" w:color="auto" w:fill="auto"/>
             <w:tcMar>
               <w:top w:w="100" w:type="dxa"/>
@@ -17734,7 +17732,7 @@
         </w:tc>
         <w:tc>
           <w:tcPr>
-            <w:tcW w:w="752" w:type="pct"/>
+            <w:tcW w:w="805" w:type="pct"/>
             <w:shd w:val="clear" w:color="auto" w:fill="auto"/>
             <w:tcMar>
               <w:top w:w="100" w:type="dxa"/>
@@ -17762,7 +17760,7 @@
         </w:tc>
         <w:tc>
           <w:tcPr>
-            <w:tcW w:w="751" w:type="pct"/>
+            <w:tcW w:w="805" w:type="pct"/>
             <w:shd w:val="clear" w:color="auto" w:fill="auto"/>
             <w:tcMar>
               <w:top w:w="100" w:type="dxa"/>
@@ -17783,7 +17781,7 @@
         </w:tc>
         <w:tc>
           <w:tcPr>
-            <w:tcW w:w="561" w:type="pct"/>
+            <w:tcW w:w="454" w:type="pct"/>
             <w:shd w:val="clear" w:color="auto" w:fill="auto"/>
             <w:tcMar>
               <w:top w:w="100" w:type="dxa"/>
@@ -17831,38 +17829,38 @@
           <w:docGrid w:linePitch="299"/>
         </w:sectPr>
       </w:pPr>
-      <w:bookmarkStart w:id="56" w:name="h.cn92bkf939gj" w:colFirst="0" w:colLast="0"/>
-      <w:bookmarkEnd w:id="56"/>
-    </w:p>
-    <w:p>
-      <w:pPr>
-        <w:pStyle w:val="Ttulo1"/>
-        <w:spacing w:line="240" w:lineRule="auto"/>
-        <w:rPr>
-          <w:rFonts w:asciiTheme="minorHAnsi" w:hAnsiTheme="minorHAnsi"/>
-        </w:rPr>
-      </w:pPr>
-      <w:bookmarkStart w:id="57" w:name="_Toc353201236"/>
-      <w:r>
-        <w:rPr>
-          <w:rFonts w:asciiTheme="minorHAnsi" w:hAnsiTheme="minorHAnsi"/>
-        </w:rPr>
-        <w:lastRenderedPageBreak/>
-        <w:t>Vistas</w:t>
-      </w:r>
+      <w:bookmarkStart w:id="57" w:name="h.cn92bkf939gj" w:colFirst="0" w:colLast="0"/>
       <w:bookmarkEnd w:id="57"/>
     </w:p>
     <w:p>
       <w:pPr>
+        <w:pStyle w:val="Ttulo1"/>
+        <w:spacing w:line="240" w:lineRule="auto"/>
+        <w:rPr>
+          <w:rFonts w:asciiTheme="minorHAnsi" w:hAnsiTheme="minorHAnsi"/>
+        </w:rPr>
+      </w:pPr>
+      <w:bookmarkStart w:id="58" w:name="_Toc353201236"/>
+      <w:r>
+        <w:rPr>
+          <w:rFonts w:asciiTheme="minorHAnsi" w:hAnsiTheme="minorHAnsi"/>
+        </w:rPr>
+        <w:lastRenderedPageBreak/>
+        <w:t>Vistas</w:t>
+      </w:r>
+      <w:bookmarkEnd w:id="58"/>
+    </w:p>
+    <w:p>
+      <w:pPr>
         <w:pStyle w:val="Ttulo2"/>
         <w:spacing w:line="240" w:lineRule="auto"/>
         <w:rPr>
           <w:rFonts w:asciiTheme="minorHAnsi" w:hAnsiTheme="minorHAnsi"/>
         </w:rPr>
       </w:pPr>
-      <w:bookmarkStart w:id="58" w:name="h.9bpq26pd18f" w:colFirst="0" w:colLast="0"/>
-      <w:bookmarkStart w:id="59" w:name="_Toc353201237"/>
-      <w:bookmarkEnd w:id="58"/>
+      <w:bookmarkStart w:id="59" w:name="h.9bpq26pd18f" w:colFirst="0" w:colLast="0"/>
+      <w:bookmarkStart w:id="60" w:name="_Toc353201237"/>
+      <w:bookmarkEnd w:id="59"/>
       <w:proofErr w:type="spellStart"/>
       <w:r>
         <w:rPr>
@@ -17877,7 +17875,7 @@
         </w:rPr>
         <w:t xml:space="preserve"> View</w:t>
       </w:r>
-      <w:bookmarkEnd w:id="59"/>
+      <w:bookmarkEnd w:id="60"/>
     </w:p>
     <w:p>
       <w:pPr>
@@ -17909,7 +17907,7 @@
         <w:rPr>
           <w:rFonts w:eastAsia="Times New Roman"/>
           <w:noProof/>
-          <w:lang w:eastAsia="ja-JP"/>
+          <w:lang w:eastAsia="es-ES"/>
         </w:rPr>
         <w:drawing>
           <wp:inline distT="0" distB="0" distL="0" distR="0" wp14:anchorId="26AEB506" wp14:editId="17635F87">
@@ -17969,32 +17967,19 @@
       <w:r>
         <w:t xml:space="preserve">Figura </w:t>
       </w:r>
-      <w:r>
-        <w:fldChar w:fldCharType="begin"/>
-      </w:r>
-      <w:r>
-        <w:instrText xml:space="preserve"> SEQ Figura \* ARABIC </w:instrText>
-      </w:r>
-      <w:r>
-        <w:fldChar w:fldCharType="separate"/>
-      </w:r>
-      <w:r>
-        <w:rPr>
-          <w:noProof/>
-        </w:rPr>
-        <w:t>2</w:t>
-      </w:r>
-      <w:r>
-        <w:rPr>
-          <w:noProof/>
-        </w:rPr>
-        <w:fldChar w:fldCharType="end"/>
-      </w:r>
+      <w:fldSimple w:instr=" SEQ Figura \* ARABIC ">
+        <w:r>
+          <w:rPr>
+            <w:noProof/>
+          </w:rPr>
+          <w:t>2</w:t>
+        </w:r>
+      </w:fldSimple>
       <w:r>
         <w:t xml:space="preserve"> – Vista general del sistema</w:t>
       </w:r>
     </w:p>
-    <w:bookmarkStart w:id="60" w:name="BKM_C0BBFB0F_456D_4b45_8E09_FA992130CB4C"/>
+    <w:bookmarkStart w:id="61" w:name="BKM_C0BBFB0F_456D_4b45_8E09_FA992130CB4C"/>
     <w:p>
       <w:pPr>
         <w:pStyle w:val="Ttulo3"/>
@@ -18042,14 +18027,14 @@
         </w:rPr>
         <w:fldChar w:fldCharType="separate"/>
       </w:r>
-      <w:bookmarkStart w:id="61" w:name="_Toc353201238"/>
+      <w:bookmarkStart w:id="62" w:name="_Toc353201238"/>
       <w:r>
         <w:rPr>
           <w:rFonts w:asciiTheme="minorHAnsi" w:eastAsia="Times New Roman" w:hAnsiTheme="minorHAnsi"/>
         </w:rPr>
         <w:t>Database</w:t>
       </w:r>
-      <w:bookmarkEnd w:id="61"/>
+      <w:bookmarkEnd w:id="62"/>
       <w:r>
         <w:rPr>
           <w:rFonts w:asciiTheme="minorHAnsi" w:hAnsiTheme="minorHAnsi"/>
@@ -19729,9 +19714,9 @@
         </w:rPr>
         <w:t xml:space="preserve"> </w:t>
       </w:r>
-      <w:bookmarkEnd w:id="60"/>
+      <w:bookmarkEnd w:id="61"/>
     </w:p>
-    <w:bookmarkStart w:id="62" w:name="BKM_8BEE870D_C2B1_4bdf_843F_DD0523ABFA7B"/>
+    <w:bookmarkStart w:id="63" w:name="BKM_8BEE870D_C2B1_4bdf_843F_DD0523ABFA7B"/>
     <w:p>
       <w:pPr>
         <w:pStyle w:val="Ttulo3"/>
@@ -19779,14 +19764,14 @@
         </w:rPr>
         <w:fldChar w:fldCharType="separate"/>
       </w:r>
-      <w:bookmarkStart w:id="63" w:name="_Toc353201239"/>
+      <w:bookmarkStart w:id="64" w:name="_Toc353201239"/>
       <w:r>
         <w:rPr>
           <w:rFonts w:asciiTheme="minorHAnsi" w:eastAsia="Times New Roman" w:hAnsiTheme="minorHAnsi"/>
         </w:rPr>
         <w:t>Local App</w:t>
       </w:r>
-      <w:bookmarkEnd w:id="63"/>
+      <w:bookmarkEnd w:id="64"/>
       <w:r>
         <w:rPr>
           <w:rFonts w:asciiTheme="minorHAnsi" w:hAnsiTheme="minorHAnsi"/>
@@ -20823,8 +20808,8 @@
         </w:tc>
       </w:tr>
     </w:tbl>
-    <w:bookmarkStart w:id="64" w:name="BKM_4AF10FA8_D456_4856_AABA_BE06A15AB19A"/>
-    <w:bookmarkEnd w:id="62"/>
+    <w:bookmarkStart w:id="65" w:name="BKM_4AF10FA8_D456_4856_AABA_BE06A15AB19A"/>
+    <w:bookmarkEnd w:id="63"/>
     <w:p>
       <w:pPr>
         <w:pStyle w:val="Ttulo3"/>
@@ -20873,7 +20858,7 @@
         </w:rPr>
         <w:fldChar w:fldCharType="separate"/>
       </w:r>
-      <w:bookmarkStart w:id="65" w:name="_Toc353201240"/>
+      <w:bookmarkStart w:id="66" w:name="_Toc353201240"/>
       <w:r>
         <w:rPr>
           <w:rFonts w:asciiTheme="minorHAnsi" w:hAnsiTheme="minorHAnsi"/>
@@ -20886,7 +20871,7 @@
         </w:rPr>
         <w:t xml:space="preserve"> Web</w:t>
       </w:r>
-      <w:bookmarkEnd w:id="65"/>
+      <w:bookmarkEnd w:id="66"/>
       <w:r>
         <w:rPr>
           <w:rFonts w:asciiTheme="minorHAnsi" w:hAnsiTheme="minorHAnsi"/>
@@ -21765,10 +21750,10 @@
           <w:rFonts w:asciiTheme="minorHAnsi" w:hAnsiTheme="minorHAnsi"/>
         </w:rPr>
       </w:pPr>
-      <w:bookmarkStart w:id="66" w:name="h.spis0yuh3qjs" w:colFirst="0" w:colLast="0"/>
-      <w:bookmarkStart w:id="67" w:name="_Toc353201241"/>
-      <w:bookmarkEnd w:id="64"/>
-      <w:bookmarkEnd w:id="66"/>
+      <w:bookmarkStart w:id="67" w:name="h.spis0yuh3qjs" w:colFirst="0" w:colLast="0"/>
+      <w:bookmarkStart w:id="68" w:name="_Toc353201241"/>
+      <w:bookmarkEnd w:id="65"/>
+      <w:bookmarkEnd w:id="67"/>
       <w:proofErr w:type="spellStart"/>
       <w:r>
         <w:rPr>
@@ -21783,7 +21768,7 @@
         </w:rPr>
         <w:t xml:space="preserve"> View</w:t>
       </w:r>
-      <w:bookmarkEnd w:id="67"/>
+      <w:bookmarkEnd w:id="68"/>
     </w:p>
     <w:p>
       <w:pPr>
@@ -21802,7 +21787,7 @@
       <w:r>
         <w:rPr>
           <w:noProof/>
-          <w:lang w:eastAsia="ja-JP"/>
+          <w:lang w:eastAsia="es-ES"/>
         </w:rPr>
         <w:drawing>
           <wp:inline distT="0" distB="0" distL="0" distR="0" wp14:anchorId="5A54884C" wp14:editId="77FDA5AC">
@@ -21847,27 +21832,14 @@
       <w:r>
         <w:t xml:space="preserve">Figura </w:t>
       </w:r>
-      <w:r>
-        <w:fldChar w:fldCharType="begin"/>
-      </w:r>
-      <w:r>
-        <w:instrText xml:space="preserve"> SEQ Figura \* ARABIC </w:instrText>
-      </w:r>
-      <w:r>
-        <w:fldChar w:fldCharType="separate"/>
-      </w:r>
-      <w:r>
-        <w:rPr>
-          <w:noProof/>
-        </w:rPr>
-        <w:t>3</w:t>
-      </w:r>
-      <w:r>
-        <w:rPr>
-          <w:noProof/>
-        </w:rPr>
-        <w:fldChar w:fldCharType="end"/>
-      </w:r>
+      <w:fldSimple w:instr=" SEQ Figura \* ARABIC ">
+        <w:r>
+          <w:rPr>
+            <w:noProof/>
+          </w:rPr>
+          <w:t>3</w:t>
+        </w:r>
+      </w:fldSimple>
       <w:r>
         <w:t xml:space="preserve"> – Vista </w:t>
       </w:r>
@@ -21883,9 +21855,9 @@
           <w:rFonts w:asciiTheme="minorHAnsi" w:hAnsiTheme="minorHAnsi"/>
         </w:rPr>
       </w:pPr>
-      <w:bookmarkStart w:id="68" w:name="h.7beep7m6um0g" w:colFirst="0" w:colLast="0"/>
-      <w:bookmarkStart w:id="69" w:name="_Toc353201242"/>
-      <w:bookmarkEnd w:id="68"/>
+      <w:bookmarkStart w:id="69" w:name="h.7beep7m6um0g" w:colFirst="0" w:colLast="0"/>
+      <w:bookmarkStart w:id="70" w:name="_Toc353201242"/>
+      <w:bookmarkEnd w:id="69"/>
       <w:proofErr w:type="spellStart"/>
       <w:r>
         <w:rPr>
@@ -21893,7 +21865,7 @@
         </w:rPr>
         <w:t>Customer</w:t>
       </w:r>
-      <w:bookmarkEnd w:id="69"/>
+      <w:bookmarkEnd w:id="70"/>
       <w:proofErr w:type="spellEnd"/>
     </w:p>
     <w:p>
@@ -22246,16 +22218,16 @@
           <w:rFonts w:asciiTheme="minorHAnsi" w:hAnsiTheme="minorHAnsi"/>
         </w:rPr>
       </w:pPr>
-      <w:bookmarkStart w:id="70" w:name="h.hu1dkxbjistj" w:colFirst="0" w:colLast="0"/>
-      <w:bookmarkStart w:id="71" w:name="_Toc353201243"/>
-      <w:bookmarkEnd w:id="70"/>
+      <w:bookmarkStart w:id="71" w:name="h.hu1dkxbjistj" w:colFirst="0" w:colLast="0"/>
+      <w:bookmarkStart w:id="72" w:name="_Toc353201243"/>
+      <w:bookmarkEnd w:id="71"/>
       <w:r>
         <w:rPr>
           <w:rFonts w:asciiTheme="minorHAnsi" w:hAnsiTheme="minorHAnsi"/>
         </w:rPr>
         <w:t>Place</w:t>
       </w:r>
-      <w:bookmarkEnd w:id="71"/>
+      <w:bookmarkEnd w:id="72"/>
     </w:p>
     <w:p>
       <w:pPr>
@@ -22748,9 +22720,9 @@
           <w:rFonts w:asciiTheme="minorHAnsi" w:hAnsiTheme="minorHAnsi"/>
         </w:rPr>
       </w:pPr>
-      <w:bookmarkStart w:id="72" w:name="h.kqq30aq3ncy4" w:colFirst="0" w:colLast="0"/>
-      <w:bookmarkStart w:id="73" w:name="_Toc353201244"/>
-      <w:bookmarkEnd w:id="72"/>
+      <w:bookmarkStart w:id="73" w:name="h.kqq30aq3ncy4" w:colFirst="0" w:colLast="0"/>
+      <w:bookmarkStart w:id="74" w:name="_Toc353201244"/>
+      <w:bookmarkEnd w:id="73"/>
       <w:proofErr w:type="spellStart"/>
       <w:r>
         <w:rPr>
@@ -22758,7 +22730,7 @@
         </w:rPr>
         <w:t>Movie</w:t>
       </w:r>
-      <w:bookmarkEnd w:id="73"/>
+      <w:bookmarkEnd w:id="74"/>
       <w:proofErr w:type="spellEnd"/>
     </w:p>
     <w:p>
@@ -23126,9 +23098,9 @@
           <w:rFonts w:asciiTheme="minorHAnsi" w:hAnsiTheme="minorHAnsi"/>
         </w:rPr>
       </w:pPr>
-      <w:bookmarkStart w:id="74" w:name="h.isyiawg800io" w:colFirst="0" w:colLast="0"/>
-      <w:bookmarkStart w:id="75" w:name="_Toc353201245"/>
-      <w:bookmarkEnd w:id="74"/>
+      <w:bookmarkStart w:id="75" w:name="h.isyiawg800io" w:colFirst="0" w:colLast="0"/>
+      <w:bookmarkStart w:id="76" w:name="_Toc353201245"/>
+      <w:bookmarkEnd w:id="75"/>
       <w:proofErr w:type="spellStart"/>
       <w:r>
         <w:rPr>
@@ -23136,7 +23108,7 @@
         </w:rPr>
         <w:t>Session</w:t>
       </w:r>
-      <w:bookmarkEnd w:id="75"/>
+      <w:bookmarkEnd w:id="76"/>
       <w:proofErr w:type="spellEnd"/>
     </w:p>
     <w:p>
@@ -23770,9 +23742,9 @@
           <w:rFonts w:asciiTheme="minorHAnsi" w:hAnsiTheme="minorHAnsi"/>
         </w:rPr>
       </w:pPr>
-      <w:bookmarkStart w:id="76" w:name="h.imum3ietyc7b" w:colFirst="0" w:colLast="0"/>
-      <w:bookmarkStart w:id="77" w:name="_Toc353201246"/>
-      <w:bookmarkEnd w:id="76"/>
+      <w:bookmarkStart w:id="77" w:name="h.imum3ietyc7b" w:colFirst="0" w:colLast="0"/>
+      <w:bookmarkStart w:id="78" w:name="_Toc353201246"/>
+      <w:bookmarkEnd w:id="77"/>
       <w:proofErr w:type="spellStart"/>
       <w:r>
         <w:rPr>
@@ -23780,7 +23752,7 @@
         </w:rPr>
         <w:t>Type</w:t>
       </w:r>
-      <w:bookmarkEnd w:id="77"/>
+      <w:bookmarkEnd w:id="78"/>
       <w:proofErr w:type="spellEnd"/>
     </w:p>
     <w:p>
@@ -24139,9 +24111,9 @@
           <w:rFonts w:asciiTheme="minorHAnsi" w:hAnsiTheme="minorHAnsi"/>
         </w:rPr>
       </w:pPr>
-      <w:bookmarkStart w:id="78" w:name="h.19kvni6wq4rb" w:colFirst="0" w:colLast="0"/>
-      <w:bookmarkStart w:id="79" w:name="_Toc353201247"/>
-      <w:bookmarkEnd w:id="78"/>
+      <w:bookmarkStart w:id="79" w:name="h.19kvni6wq4rb" w:colFirst="0" w:colLast="0"/>
+      <w:bookmarkStart w:id="80" w:name="_Toc353201247"/>
+      <w:bookmarkEnd w:id="79"/>
       <w:proofErr w:type="spellStart"/>
       <w:r>
         <w:rPr>
@@ -24149,7 +24121,7 @@
         </w:rPr>
         <w:t>SystemUser</w:t>
       </w:r>
-      <w:bookmarkEnd w:id="79"/>
+      <w:bookmarkEnd w:id="80"/>
       <w:proofErr w:type="spellEnd"/>
     </w:p>
     <w:p>
@@ -24260,8 +24232,8 @@
         </w:rPr>
         <w:t>:</w:t>
       </w:r>
-      <w:bookmarkStart w:id="80" w:name="h.wryickg6aqna" w:colFirst="0" w:colLast="0"/>
-      <w:bookmarkEnd w:id="80"/>
+      <w:bookmarkStart w:id="81" w:name="h.wryickg6aqna" w:colFirst="0" w:colLast="0"/>
+      <w:bookmarkEnd w:id="81"/>
     </w:p>
     <w:p>
       <w:pPr>
@@ -24270,18 +24242,18 @@
           <w:rFonts w:asciiTheme="minorHAnsi" w:hAnsiTheme="minorHAnsi"/>
         </w:rPr>
       </w:pPr>
-      <w:bookmarkStart w:id="81" w:name="h.w07ohr7u9972" w:colFirst="0" w:colLast="0"/>
-      <w:bookmarkStart w:id="82" w:name="h.8xei5agi092i" w:colFirst="0" w:colLast="0"/>
-      <w:bookmarkStart w:id="83" w:name="_Toc353201248"/>
-      <w:bookmarkEnd w:id="81"/>
+      <w:bookmarkStart w:id="82" w:name="h.w07ohr7u9972" w:colFirst="0" w:colLast="0"/>
+      <w:bookmarkStart w:id="83" w:name="h.8xei5agi092i" w:colFirst="0" w:colLast="0"/>
+      <w:bookmarkStart w:id="84" w:name="_Toc353201248"/>
       <w:bookmarkEnd w:id="82"/>
+      <w:bookmarkEnd w:id="83"/>
       <w:r>
         <w:rPr>
           <w:rFonts w:asciiTheme="minorHAnsi" w:hAnsiTheme="minorHAnsi"/>
         </w:rPr>
         <w:t>Local App View</w:t>
       </w:r>
-      <w:bookmarkEnd w:id="83"/>
+      <w:bookmarkEnd w:id="84"/>
     </w:p>
     <w:p>
       <w:pPr>
@@ -24299,7 +24271,7 @@
       <w:r>
         <w:rPr>
           <w:noProof/>
-          <w:lang w:eastAsia="ja-JP"/>
+          <w:lang w:eastAsia="es-ES"/>
         </w:rPr>
         <w:drawing>
           <wp:inline distT="0" distB="0" distL="0" distR="0" wp14:anchorId="58C99E0F" wp14:editId="49C198EA">
@@ -24344,27 +24316,14 @@
       <w:r>
         <w:t xml:space="preserve">Figura </w:t>
       </w:r>
-      <w:r>
-        <w:fldChar w:fldCharType="begin"/>
-      </w:r>
-      <w:r>
-        <w:instrText xml:space="preserve"> SEQ Figura \* ARABIC </w:instrText>
-      </w:r>
-      <w:r>
-        <w:fldChar w:fldCharType="separate"/>
-      </w:r>
-      <w:r>
-        <w:rPr>
-          <w:noProof/>
-        </w:rPr>
-        <w:t>4</w:t>
-      </w:r>
-      <w:r>
-        <w:rPr>
-          <w:noProof/>
-        </w:rPr>
-        <w:fldChar w:fldCharType="end"/>
-      </w:r>
+      <w:fldSimple w:instr=" SEQ Figura \* ARABIC ">
+        <w:r>
+          <w:rPr>
+            <w:noProof/>
+          </w:rPr>
+          <w:t>4</w:t>
+        </w:r>
+      </w:fldSimple>
       <w:r>
         <w:t xml:space="preserve"> – Vista sobre la aplicación local</w:t>
       </w:r>
@@ -24382,9 +24341,9 @@
           <w:rFonts w:asciiTheme="minorHAnsi" w:hAnsiTheme="minorHAnsi"/>
         </w:rPr>
       </w:pPr>
-      <w:bookmarkStart w:id="84" w:name="h.pgicbko8ei8z" w:colFirst="0" w:colLast="0"/>
-      <w:bookmarkStart w:id="85" w:name="_Toc353201249"/>
-      <w:bookmarkEnd w:id="84"/>
+      <w:bookmarkStart w:id="85" w:name="h.pgicbko8ei8z" w:colFirst="0" w:colLast="0"/>
+      <w:bookmarkStart w:id="86" w:name="_Toc353201249"/>
+      <w:bookmarkEnd w:id="85"/>
       <w:proofErr w:type="spellStart"/>
       <w:r>
         <w:rPr>
@@ -24393,11 +24352,11 @@
         <w:lastRenderedPageBreak/>
         <w:t>DatabaseControl</w:t>
       </w:r>
-      <w:bookmarkStart w:id="86" w:name="h.1sbgnhhip8w" w:colFirst="0" w:colLast="0"/>
-      <w:bookmarkStart w:id="87" w:name="h.iahoj2s05mk2" w:colFirst="0" w:colLast="0"/>
-      <w:bookmarkEnd w:id="85"/>
+      <w:bookmarkStart w:id="87" w:name="h.1sbgnhhip8w" w:colFirst="0" w:colLast="0"/>
+      <w:bookmarkStart w:id="88" w:name="h.iahoj2s05mk2" w:colFirst="0" w:colLast="0"/>
       <w:bookmarkEnd w:id="86"/>
       <w:bookmarkEnd w:id="87"/>
+      <w:bookmarkEnd w:id="88"/>
       <w:proofErr w:type="spellEnd"/>
     </w:p>
     <w:p>
@@ -24410,12 +24369,12 @@
         </w:rPr>
         <w:t>Componente que contiene los programas que interactúan con la base de datos.</w:t>
       </w:r>
-      <w:bookmarkStart w:id="88" w:name="h.z1fce5p1xki1" w:colFirst="0" w:colLast="0"/>
-      <w:bookmarkStart w:id="89" w:name="h.earcs3a99com" w:colFirst="0" w:colLast="0"/>
-      <w:bookmarkStart w:id="90" w:name="h.k5ze9b4d7n57" w:colFirst="0" w:colLast="0"/>
-      <w:bookmarkEnd w:id="88"/>
+      <w:bookmarkStart w:id="89" w:name="h.z1fce5p1xki1" w:colFirst="0" w:colLast="0"/>
+      <w:bookmarkStart w:id="90" w:name="h.earcs3a99com" w:colFirst="0" w:colLast="0"/>
+      <w:bookmarkStart w:id="91" w:name="h.k5ze9b4d7n57" w:colFirst="0" w:colLast="0"/>
       <w:bookmarkEnd w:id="89"/>
       <w:bookmarkEnd w:id="90"/>
+      <w:bookmarkEnd w:id="91"/>
     </w:p>
     <w:p>
       <w:pPr>
@@ -24425,8 +24384,8 @@
           <w:rFonts w:asciiTheme="minorHAnsi" w:hAnsiTheme="minorHAnsi"/>
         </w:rPr>
       </w:pPr>
-      <w:bookmarkStart w:id="91" w:name="h.82psfzfz9wgd" w:colFirst="0" w:colLast="0"/>
-      <w:bookmarkEnd w:id="91"/>
+      <w:bookmarkStart w:id="92" w:name="h.82psfzfz9wgd" w:colFirst="0" w:colLast="0"/>
+      <w:bookmarkEnd w:id="92"/>
       <w:proofErr w:type="spellStart"/>
       <w:r>
         <w:rPr>
@@ -25261,7 +25220,7 @@
           <w:rFonts w:asciiTheme="minorHAnsi" w:hAnsiTheme="minorHAnsi"/>
         </w:rPr>
       </w:pPr>
-      <w:bookmarkStart w:id="92" w:name="_Toc353201250"/>
+      <w:bookmarkStart w:id="93" w:name="_Toc353201250"/>
       <w:proofErr w:type="spellStart"/>
       <w:r>
         <w:rPr>
@@ -25269,31 +25228,31 @@
         </w:rPr>
         <w:t>DatabaseHandler</w:t>
       </w:r>
-      <w:bookmarkStart w:id="93" w:name="h.yo684ohb8oa5" w:colFirst="0" w:colLast="0"/>
-      <w:bookmarkEnd w:id="92"/>
+      <w:bookmarkStart w:id="94" w:name="h.yo684ohb8oa5" w:colFirst="0" w:colLast="0"/>
       <w:bookmarkEnd w:id="93"/>
+      <w:bookmarkEnd w:id="94"/>
       <w:proofErr w:type="spellEnd"/>
     </w:p>
     <w:p>
       <w:pPr>
         <w:spacing w:line="240" w:lineRule="auto"/>
       </w:pPr>
-      <w:bookmarkStart w:id="94" w:name="h.63q1rz6u9de8" w:colFirst="0" w:colLast="0"/>
-      <w:bookmarkEnd w:id="94"/>
+      <w:bookmarkStart w:id="95" w:name="h.63q1rz6u9de8" w:colFirst="0" w:colLast="0"/>
+      <w:bookmarkEnd w:id="95"/>
       <w:r>
         <w:rPr>
           <w:rFonts w:eastAsia="Times New Roman"/>
         </w:rPr>
         <w:t>Programa encargado de realizar las interacciones directas con la base de datos.</w:t>
       </w:r>
-      <w:bookmarkStart w:id="95" w:name="h.7gajkmqnqgo8" w:colFirst="0" w:colLast="0"/>
-      <w:bookmarkStart w:id="96" w:name="h.cn5g0eklvvpr" w:colFirst="0" w:colLast="0"/>
-      <w:bookmarkStart w:id="97" w:name="h.1xtq6s1wjg8o" w:colFirst="0" w:colLast="0"/>
-      <w:bookmarkStart w:id="98" w:name="h.4uda4xs4s7r0" w:colFirst="0" w:colLast="0"/>
-      <w:bookmarkEnd w:id="95"/>
+      <w:bookmarkStart w:id="96" w:name="h.7gajkmqnqgo8" w:colFirst="0" w:colLast="0"/>
+      <w:bookmarkStart w:id="97" w:name="h.cn5g0eklvvpr" w:colFirst="0" w:colLast="0"/>
+      <w:bookmarkStart w:id="98" w:name="h.1xtq6s1wjg8o" w:colFirst="0" w:colLast="0"/>
+      <w:bookmarkStart w:id="99" w:name="h.4uda4xs4s7r0" w:colFirst="0" w:colLast="0"/>
       <w:bookmarkEnd w:id="96"/>
       <w:bookmarkEnd w:id="97"/>
       <w:bookmarkEnd w:id="98"/>
+      <w:bookmarkEnd w:id="99"/>
     </w:p>
     <w:p>
       <w:pPr>
@@ -25303,8 +25262,8 @@
           <w:rFonts w:asciiTheme="minorHAnsi" w:eastAsia="Times New Roman" w:hAnsiTheme="minorHAnsi"/>
         </w:rPr>
       </w:pPr>
-      <w:bookmarkStart w:id="99" w:name="h.711b4kkyvqcp" w:colFirst="0" w:colLast="0"/>
-      <w:bookmarkEnd w:id="99"/>
+      <w:bookmarkStart w:id="100" w:name="h.711b4kkyvqcp" w:colFirst="0" w:colLast="0"/>
+      <w:bookmarkEnd w:id="100"/>
       <w:proofErr w:type="spellStart"/>
       <w:r>
         <w:rPr>
@@ -26163,8 +26122,8 @@
         </w:rPr>
         <w:t xml:space="preserve"> </w:t>
       </w:r>
-      <w:bookmarkStart w:id="100" w:name="h.ttl383yznkpb" w:colFirst="0" w:colLast="0"/>
-      <w:bookmarkEnd w:id="100"/>
+      <w:bookmarkStart w:id="101" w:name="h.ttl383yznkpb" w:colFirst="0" w:colLast="0"/>
+      <w:bookmarkEnd w:id="101"/>
     </w:p>
     <w:p>
       <w:pPr>
@@ -26174,7 +26133,7 @@
           <w:rFonts w:asciiTheme="minorHAnsi" w:hAnsiTheme="minorHAnsi"/>
         </w:rPr>
       </w:pPr>
-      <w:bookmarkStart w:id="101" w:name="_Toc353201251"/>
+      <w:bookmarkStart w:id="102" w:name="_Toc353201251"/>
       <w:proofErr w:type="spellStart"/>
       <w:r>
         <w:rPr>
@@ -26182,37 +26141,37 @@
         </w:rPr>
         <w:t>DatabaseManagement</w:t>
       </w:r>
-      <w:bookmarkStart w:id="102" w:name="h.95wth9glqjrh" w:colFirst="0" w:colLast="0"/>
-      <w:bookmarkEnd w:id="101"/>
+      <w:bookmarkStart w:id="103" w:name="h.95wth9glqjrh" w:colFirst="0" w:colLast="0"/>
       <w:bookmarkEnd w:id="102"/>
+      <w:bookmarkEnd w:id="103"/>
       <w:proofErr w:type="spellEnd"/>
     </w:p>
     <w:p>
       <w:pPr>
         <w:spacing w:line="240" w:lineRule="auto"/>
       </w:pPr>
-      <w:bookmarkStart w:id="103" w:name="h.tzipfy9pj6cf" w:colFirst="0" w:colLast="0"/>
-      <w:bookmarkEnd w:id="103"/>
+      <w:bookmarkStart w:id="104" w:name="h.tzipfy9pj6cf" w:colFirst="0" w:colLast="0"/>
+      <w:bookmarkEnd w:id="104"/>
       <w:r>
         <w:rPr>
           <w:rFonts w:eastAsia="Times New Roman"/>
         </w:rPr>
         <w:t>Componente utilizado por el administrador, se encarga de realizar las actualizaciones de datos</w:t>
       </w:r>
-      <w:bookmarkStart w:id="104" w:name="h.xvdyglb4g7wn" w:colFirst="0" w:colLast="0"/>
-      <w:bookmarkStart w:id="105" w:name="h.av0befzk67l" w:colFirst="0" w:colLast="0"/>
-      <w:bookmarkEnd w:id="104"/>
+      <w:bookmarkStart w:id="105" w:name="h.xvdyglb4g7wn" w:colFirst="0" w:colLast="0"/>
+      <w:bookmarkStart w:id="106" w:name="h.av0befzk67l" w:colFirst="0" w:colLast="0"/>
       <w:bookmarkEnd w:id="105"/>
+      <w:bookmarkEnd w:id="106"/>
       <w:r>
         <w:rPr>
           <w:rFonts w:eastAsia="Times New Roman"/>
         </w:rPr>
         <w:t>.</w:t>
       </w:r>
-      <w:bookmarkStart w:id="106" w:name="h.iksjsz6zeczm" w:colFirst="0" w:colLast="0"/>
-      <w:bookmarkStart w:id="107" w:name="h.rul86qutsovw" w:colFirst="0" w:colLast="0"/>
-      <w:bookmarkEnd w:id="106"/>
+      <w:bookmarkStart w:id="107" w:name="h.iksjsz6zeczm" w:colFirst="0" w:colLast="0"/>
+      <w:bookmarkStart w:id="108" w:name="h.rul86qutsovw" w:colFirst="0" w:colLast="0"/>
       <w:bookmarkEnd w:id="107"/>
+      <w:bookmarkEnd w:id="108"/>
     </w:p>
     <w:p>
       <w:pPr>
@@ -26222,8 +26181,8 @@
           <w:rFonts w:asciiTheme="minorHAnsi" w:eastAsia="Times New Roman" w:hAnsiTheme="minorHAnsi"/>
         </w:rPr>
       </w:pPr>
-      <w:bookmarkStart w:id="108" w:name="h.7o4yhj289e6r" w:colFirst="0" w:colLast="0"/>
-      <w:bookmarkEnd w:id="108"/>
+      <w:bookmarkStart w:id="109" w:name="h.7o4yhj289e6r" w:colFirst="0" w:colLast="0"/>
+      <w:bookmarkEnd w:id="109"/>
       <w:proofErr w:type="spellStart"/>
       <w:r>
         <w:rPr>
@@ -26561,8 +26520,8 @@
         </w:rPr>
         <w:t xml:space="preserve"> </w:t>
       </w:r>
-      <w:bookmarkStart w:id="109" w:name="h.4bglniva0yy" w:colFirst="0" w:colLast="0"/>
-      <w:bookmarkEnd w:id="109"/>
+      <w:bookmarkStart w:id="110" w:name="h.4bglniva0yy" w:colFirst="0" w:colLast="0"/>
+      <w:bookmarkEnd w:id="110"/>
       <w:r>
         <w:rPr>
           <w:rFonts w:eastAsia="Times New Roman" w:cs="Times New Roman"/>
@@ -26578,7 +26537,7 @@
           <w:rFonts w:asciiTheme="minorHAnsi" w:hAnsiTheme="minorHAnsi"/>
         </w:rPr>
       </w:pPr>
-      <w:bookmarkStart w:id="110" w:name="_Toc353201252"/>
+      <w:bookmarkStart w:id="111" w:name="_Toc353201252"/>
       <w:proofErr w:type="spellStart"/>
       <w:r>
         <w:rPr>
@@ -26592,9 +26551,9 @@
         </w:rPr>
         <w:t>nUtility</w:t>
       </w:r>
-      <w:bookmarkStart w:id="111" w:name="h.ovtixxoyrm7r" w:colFirst="0" w:colLast="0"/>
-      <w:bookmarkEnd w:id="110"/>
+      <w:bookmarkStart w:id="112" w:name="h.ovtixxoyrm7r" w:colFirst="0" w:colLast="0"/>
       <w:bookmarkEnd w:id="111"/>
+      <w:bookmarkEnd w:id="112"/>
       <w:proofErr w:type="spellEnd"/>
       <w:r>
         <w:rPr>
@@ -26607,22 +26566,22 @@
       <w:pPr>
         <w:spacing w:line="240" w:lineRule="auto"/>
       </w:pPr>
-      <w:bookmarkStart w:id="112" w:name="h.4jntb2lt2pl6" w:colFirst="0" w:colLast="0"/>
-      <w:bookmarkEnd w:id="112"/>
+      <w:bookmarkStart w:id="113" w:name="h.4jntb2lt2pl6" w:colFirst="0" w:colLast="0"/>
+      <w:bookmarkEnd w:id="113"/>
       <w:r>
         <w:rPr>
           <w:rFonts w:eastAsia="Times New Roman"/>
         </w:rPr>
         <w:t>Pantalla de log para controlar si entran empleados de taquilla o el administrador.</w:t>
       </w:r>
-      <w:bookmarkStart w:id="113" w:name="h.q5ij3uvi7tmo" w:colFirst="0" w:colLast="0"/>
-      <w:bookmarkStart w:id="114" w:name="h.i6hmn3o06ljo" w:colFirst="0" w:colLast="0"/>
-      <w:bookmarkStart w:id="115" w:name="h.6qnsh96d6m6t" w:colFirst="0" w:colLast="0"/>
-      <w:bookmarkStart w:id="116" w:name="h.ywprb77us92q" w:colFirst="0" w:colLast="0"/>
-      <w:bookmarkEnd w:id="113"/>
+      <w:bookmarkStart w:id="114" w:name="h.q5ij3uvi7tmo" w:colFirst="0" w:colLast="0"/>
+      <w:bookmarkStart w:id="115" w:name="h.i6hmn3o06ljo" w:colFirst="0" w:colLast="0"/>
+      <w:bookmarkStart w:id="116" w:name="h.6qnsh96d6m6t" w:colFirst="0" w:colLast="0"/>
+      <w:bookmarkStart w:id="117" w:name="h.ywprb77us92q" w:colFirst="0" w:colLast="0"/>
       <w:bookmarkEnd w:id="114"/>
       <w:bookmarkEnd w:id="115"/>
       <w:bookmarkEnd w:id="116"/>
+      <w:bookmarkEnd w:id="117"/>
       <w:r>
         <w:rPr>
           <w:rFonts w:eastAsia="Times New Roman"/>
@@ -26638,8 +26597,8 @@
           <w:rFonts w:asciiTheme="minorHAnsi" w:hAnsiTheme="minorHAnsi"/>
         </w:rPr>
       </w:pPr>
-      <w:bookmarkStart w:id="117" w:name="h.41bjkbea2xm8" w:colFirst="0" w:colLast="0"/>
-      <w:bookmarkEnd w:id="117"/>
+      <w:bookmarkStart w:id="118" w:name="h.41bjkbea2xm8" w:colFirst="0" w:colLast="0"/>
+      <w:bookmarkEnd w:id="118"/>
       <w:proofErr w:type="spellStart"/>
       <w:r>
         <w:rPr>
@@ -27054,13 +27013,7 @@
               <w:rPr>
                 <w:bCs/>
               </w:rPr>
-              <w:t>i</w:t>
-            </w:r>
-            <w:r>
-              <w:rPr>
-                <w:bCs/>
-              </w:rPr>
-              <w:t>nicio de la aplicación.</w:t>
+              <w:t>inicio de la aplicación.</w:t>
             </w:r>
           </w:p>
         </w:tc>
@@ -27079,8 +27032,8 @@
         </w:rPr>
         <w:t xml:space="preserve"> </w:t>
       </w:r>
-      <w:bookmarkStart w:id="118" w:name="h.dtb3sgcrch8k" w:colFirst="0" w:colLast="0"/>
-      <w:bookmarkEnd w:id="118"/>
+      <w:bookmarkStart w:id="119" w:name="h.dtb3sgcrch8k" w:colFirst="0" w:colLast="0"/>
+      <w:bookmarkEnd w:id="119"/>
     </w:p>
     <w:p>
       <w:pPr>
@@ -27090,7 +27043,7 @@
           <w:rFonts w:asciiTheme="minorHAnsi" w:hAnsiTheme="minorHAnsi"/>
         </w:rPr>
       </w:pPr>
-      <w:bookmarkStart w:id="119" w:name="_Toc353201253"/>
+      <w:bookmarkStart w:id="120" w:name="_Toc353201253"/>
       <w:proofErr w:type="spellStart"/>
       <w:r>
         <w:rPr>
@@ -27098,9 +27051,9 @@
         </w:rPr>
         <w:t>SellingApplication</w:t>
       </w:r>
-      <w:bookmarkStart w:id="120" w:name="h.y2l9n9300xaq" w:colFirst="0" w:colLast="0"/>
-      <w:bookmarkEnd w:id="119"/>
+      <w:bookmarkStart w:id="121" w:name="h.y2l9n9300xaq" w:colFirst="0" w:colLast="0"/>
       <w:bookmarkEnd w:id="120"/>
+      <w:bookmarkEnd w:id="121"/>
       <w:proofErr w:type="spellEnd"/>
       <w:r>
         <w:rPr>
@@ -27113,8 +27066,8 @@
       <w:pPr>
         <w:spacing w:line="240" w:lineRule="auto"/>
       </w:pPr>
-      <w:bookmarkStart w:id="121" w:name="h.iuh6nkhg3nve" w:colFirst="0" w:colLast="0"/>
-      <w:bookmarkEnd w:id="121"/>
+      <w:bookmarkStart w:id="122" w:name="h.iuh6nkhg3nve" w:colFirst="0" w:colLast="0"/>
+      <w:bookmarkEnd w:id="122"/>
       <w:r>
         <w:rPr>
           <w:rFonts w:eastAsia="Times New Roman"/>
@@ -27142,10 +27095,10 @@
           <w:rFonts w:asciiTheme="minorHAnsi" w:hAnsiTheme="minorHAnsi"/>
         </w:rPr>
       </w:pPr>
-      <w:bookmarkStart w:id="122" w:name="h.pd9qf6aru1d1" w:colFirst="0" w:colLast="0"/>
-      <w:bookmarkStart w:id="123" w:name="h.wdqddq4zsi4c" w:colFirst="0" w:colLast="0"/>
-      <w:bookmarkEnd w:id="122"/>
+      <w:bookmarkStart w:id="123" w:name="h.pd9qf6aru1d1" w:colFirst="0" w:colLast="0"/>
+      <w:bookmarkStart w:id="124" w:name="h.wdqddq4zsi4c" w:colFirst="0" w:colLast="0"/>
       <w:bookmarkEnd w:id="123"/>
+      <w:bookmarkEnd w:id="124"/>
       <w:proofErr w:type="spellStart"/>
       <w:r>
         <w:rPr>
@@ -27581,7 +27534,7 @@
           <w:rFonts w:asciiTheme="minorHAnsi" w:hAnsiTheme="minorHAnsi"/>
         </w:rPr>
       </w:pPr>
-      <w:bookmarkStart w:id="124" w:name="_Toc353201254"/>
+      <w:bookmarkStart w:id="125" w:name="_Toc353201254"/>
       <w:proofErr w:type="spellStart"/>
       <w:r>
         <w:rPr>
@@ -27589,17 +27542,17 @@
         </w:rPr>
         <w:t>SellerManagement</w:t>
       </w:r>
-      <w:bookmarkEnd w:id="124"/>
+      <w:bookmarkEnd w:id="125"/>
       <w:proofErr w:type="spellEnd"/>
     </w:p>
     <w:p>
       <w:pPr>
         <w:spacing w:line="240" w:lineRule="auto"/>
       </w:pPr>
-      <w:bookmarkStart w:id="125" w:name="h.ruwsvj8azu7l" w:colFirst="0" w:colLast="0"/>
-      <w:bookmarkStart w:id="126" w:name="h.3ft7zswtcqnz" w:colFirst="0" w:colLast="0"/>
-      <w:bookmarkEnd w:id="125"/>
+      <w:bookmarkStart w:id="126" w:name="h.ruwsvj8azu7l" w:colFirst="0" w:colLast="0"/>
+      <w:bookmarkStart w:id="127" w:name="h.3ft7zswtcqnz" w:colFirst="0" w:colLast="0"/>
       <w:bookmarkEnd w:id="126"/>
+      <w:bookmarkEnd w:id="127"/>
       <w:r>
         <w:rPr>
           <w:rFonts w:eastAsia="Times New Roman"/>
@@ -27612,8 +27565,8 @@
         </w:rPr>
         <w:t xml:space="preserve"> que trata las opciones a las que puede optar un vendedor en taquilla</w:t>
       </w:r>
-      <w:bookmarkStart w:id="127" w:name="h.lclpxo454kh" w:colFirst="0" w:colLast="0"/>
-      <w:bookmarkEnd w:id="127"/>
+      <w:bookmarkStart w:id="128" w:name="h.lclpxo454kh" w:colFirst="0" w:colLast="0"/>
+      <w:bookmarkEnd w:id="128"/>
       <w:r>
         <w:rPr>
           <w:rFonts w:eastAsia="Times New Roman"/>
@@ -27629,8 +27582,8 @@
           <w:rFonts w:asciiTheme="minorHAnsi" w:eastAsia="Times New Roman" w:hAnsiTheme="minorHAnsi"/>
         </w:rPr>
       </w:pPr>
-      <w:bookmarkStart w:id="128" w:name="h.e9ag5dtfqacz" w:colFirst="0" w:colLast="0"/>
-      <w:bookmarkEnd w:id="128"/>
+      <w:bookmarkStart w:id="129" w:name="h.e9ag5dtfqacz" w:colFirst="0" w:colLast="0"/>
+      <w:bookmarkEnd w:id="129"/>
       <w:proofErr w:type="spellStart"/>
       <w:r>
         <w:rPr>
@@ -27998,8 +27951,8 @@
         </w:rPr>
         <w:t xml:space="preserve"> </w:t>
       </w:r>
-      <w:bookmarkStart w:id="129" w:name="h.9dnurowntjq1" w:colFirst="0" w:colLast="0"/>
-      <w:bookmarkEnd w:id="129"/>
+      <w:bookmarkStart w:id="130" w:name="h.9dnurowntjq1" w:colFirst="0" w:colLast="0"/>
+      <w:bookmarkEnd w:id="130"/>
       <w:r>
         <w:rPr>
           <w:rFonts w:eastAsia="Times New Roman" w:cs="Times New Roman"/>
@@ -28015,7 +27968,7 @@
           <w:rFonts w:asciiTheme="minorHAnsi" w:hAnsiTheme="minorHAnsi"/>
         </w:rPr>
       </w:pPr>
-      <w:bookmarkStart w:id="130" w:name="_Toc353201255"/>
+      <w:bookmarkStart w:id="131" w:name="_Toc353201255"/>
       <w:proofErr w:type="spellStart"/>
       <w:r>
         <w:rPr>
@@ -28023,25 +27976,25 @@
         </w:rPr>
         <w:t>TicketChecking</w:t>
       </w:r>
-      <w:bookmarkEnd w:id="130"/>
+      <w:bookmarkEnd w:id="131"/>
       <w:proofErr w:type="spellEnd"/>
     </w:p>
     <w:p>
       <w:pPr>
         <w:spacing w:line="240" w:lineRule="auto"/>
       </w:pPr>
-      <w:bookmarkStart w:id="131" w:name="h.mxo9t4aqkt1t" w:colFirst="0" w:colLast="0"/>
-      <w:bookmarkStart w:id="132" w:name="h.tefzmhbxzi9w" w:colFirst="0" w:colLast="0"/>
-      <w:bookmarkEnd w:id="131"/>
+      <w:bookmarkStart w:id="132" w:name="h.mxo9t4aqkt1t" w:colFirst="0" w:colLast="0"/>
+      <w:bookmarkStart w:id="133" w:name="h.tefzmhbxzi9w" w:colFirst="0" w:colLast="0"/>
       <w:bookmarkEnd w:id="132"/>
+      <w:bookmarkEnd w:id="133"/>
       <w:r>
         <w:rPr>
           <w:rFonts w:eastAsia="Times New Roman"/>
         </w:rPr>
         <w:t>Encapsula las acciones que comprueban si las entradas compradas por internet son verdaderas.</w:t>
       </w:r>
-      <w:bookmarkStart w:id="133" w:name="h.rz3snvney99x" w:colFirst="0" w:colLast="0"/>
-      <w:bookmarkEnd w:id="133"/>
+      <w:bookmarkStart w:id="134" w:name="h.rz3snvney99x" w:colFirst="0" w:colLast="0"/>
+      <w:bookmarkEnd w:id="134"/>
     </w:p>
     <w:p>
       <w:pPr>
@@ -28051,8 +28004,8 @@
           <w:rFonts w:asciiTheme="minorHAnsi" w:eastAsia="Times New Roman" w:hAnsiTheme="minorHAnsi"/>
         </w:rPr>
       </w:pPr>
-      <w:bookmarkStart w:id="134" w:name="h.g0p4a8a1fmjb" w:colFirst="0" w:colLast="0"/>
-      <w:bookmarkEnd w:id="134"/>
+      <w:bookmarkStart w:id="135" w:name="h.g0p4a8a1fmjb" w:colFirst="0" w:colLast="0"/>
+      <w:bookmarkEnd w:id="135"/>
       <w:proofErr w:type="spellStart"/>
       <w:r>
         <w:rPr>
@@ -28331,8 +28284,8 @@
         </w:rPr>
         <w:t xml:space="preserve"> </w:t>
       </w:r>
-      <w:bookmarkStart w:id="135" w:name="h.rtefa6ezhcjl" w:colFirst="0" w:colLast="0"/>
-      <w:bookmarkEnd w:id="135"/>
+      <w:bookmarkStart w:id="136" w:name="h.rtefa6ezhcjl" w:colFirst="0" w:colLast="0"/>
+      <w:bookmarkEnd w:id="136"/>
     </w:p>
     <w:p>
       <w:pPr>
@@ -28342,7 +28295,7 @@
           <w:rFonts w:asciiTheme="minorHAnsi" w:hAnsiTheme="minorHAnsi"/>
         </w:rPr>
       </w:pPr>
-      <w:bookmarkStart w:id="136" w:name="_Toc353201256"/>
+      <w:bookmarkStart w:id="137" w:name="_Toc353201256"/>
       <w:proofErr w:type="spellStart"/>
       <w:r>
         <w:rPr>
@@ -28350,17 +28303,17 @@
         </w:rPr>
         <w:t>TicketSelling</w:t>
       </w:r>
-      <w:bookmarkStart w:id="137" w:name="h.8rno7oqo986l" w:colFirst="0" w:colLast="0"/>
-      <w:bookmarkEnd w:id="136"/>
+      <w:bookmarkStart w:id="138" w:name="h.8rno7oqo986l" w:colFirst="0" w:colLast="0"/>
       <w:bookmarkEnd w:id="137"/>
+      <w:bookmarkEnd w:id="138"/>
       <w:proofErr w:type="spellEnd"/>
     </w:p>
     <w:p>
       <w:pPr>
         <w:spacing w:line="240" w:lineRule="auto"/>
       </w:pPr>
-      <w:bookmarkStart w:id="138" w:name="h.i6rpb1c3ddja" w:colFirst="0" w:colLast="0"/>
-      <w:bookmarkEnd w:id="138"/>
+      <w:bookmarkStart w:id="139" w:name="h.i6rpb1c3ddja" w:colFirst="0" w:colLast="0"/>
+      <w:bookmarkEnd w:id="139"/>
       <w:r>
         <w:rPr>
           <w:rFonts w:eastAsia="Times New Roman"/>
@@ -28382,10 +28335,10 @@
           <w:rFonts w:asciiTheme="minorHAnsi" w:eastAsia="Times New Roman" w:hAnsiTheme="minorHAnsi"/>
         </w:rPr>
       </w:pPr>
-      <w:bookmarkStart w:id="139" w:name="h.qpp3as6rhe82" w:colFirst="0" w:colLast="0"/>
-      <w:bookmarkStart w:id="140" w:name="h.eoqmxkgbzsmw" w:colFirst="0" w:colLast="0"/>
-      <w:bookmarkEnd w:id="139"/>
+      <w:bookmarkStart w:id="140" w:name="h.qpp3as6rhe82" w:colFirst="0" w:colLast="0"/>
+      <w:bookmarkStart w:id="141" w:name="h.eoqmxkgbzsmw" w:colFirst="0" w:colLast="0"/>
       <w:bookmarkEnd w:id="140"/>
+      <w:bookmarkEnd w:id="141"/>
       <w:proofErr w:type="spellStart"/>
       <w:r>
         <w:rPr>
@@ -28706,8 +28659,6 @@
               </w:rPr>
               <w:t>Recibe la petición de iniciar una venta en taquilla.</w:t>
             </w:r>
-            <w:bookmarkStart w:id="141" w:name="_GoBack"/>
-            <w:bookmarkEnd w:id="141"/>
           </w:p>
         </w:tc>
       </w:tr>
@@ -28759,7 +28710,7 @@
       <w:r>
         <w:rPr>
           <w:noProof/>
-          <w:lang w:eastAsia="ja-JP"/>
+          <w:lang w:eastAsia="es-ES"/>
         </w:rPr>
         <w:drawing>
           <wp:inline distT="0" distB="0" distL="0" distR="0" wp14:anchorId="23141F54" wp14:editId="56029695">
@@ -28804,27 +28755,14 @@
       <w:r>
         <w:t xml:space="preserve">Figura </w:t>
       </w:r>
-      <w:r>
-        <w:fldChar w:fldCharType="begin"/>
-      </w:r>
-      <w:r>
-        <w:instrText xml:space="preserve"> SEQ Figura \* ARABIC </w:instrText>
-      </w:r>
-      <w:r>
-        <w:fldChar w:fldCharType="separate"/>
-      </w:r>
-      <w:r>
-        <w:rPr>
-          <w:noProof/>
-        </w:rPr>
-        <w:t>5</w:t>
-      </w:r>
-      <w:r>
-        <w:rPr>
-          <w:noProof/>
-        </w:rPr>
-        <w:fldChar w:fldCharType="end"/>
-      </w:r>
+      <w:fldSimple w:instr=" SEQ Figura \* ARABIC ">
+        <w:r>
+          <w:rPr>
+            <w:noProof/>
+          </w:rPr>
+          <w:t>5</w:t>
+        </w:r>
+      </w:fldSimple>
       <w:r>
         <w:t xml:space="preserve"> – Vista sobre el servidor web</w:t>
       </w:r>
@@ -28884,7 +28822,7 @@
         <w:pStyle w:val="Ttulo4"/>
         <w:spacing w:line="240" w:lineRule="auto"/>
         <w:rPr>
-          <w:rFonts w:asciiTheme="minorHAnsi" w:hAnsiTheme="minorHAnsi"/>
+          <w:rFonts w:asciiTheme="minorHAnsi" w:eastAsia="Times New Roman" w:hAnsiTheme="minorHAnsi"/>
         </w:rPr>
       </w:pPr>
       <w:proofErr w:type="spellStart"/>
@@ -28910,13 +28848,8 @@
         <w:t>Elements</w:t>
       </w:r>
       <w:proofErr w:type="spellEnd"/>
-      <w:r>
-        <w:rPr>
-          <w:rFonts w:asciiTheme="minorHAnsi" w:hAnsiTheme="minorHAnsi"/>
-        </w:rPr>
-        <w:br w:type="page"/>
-      </w:r>
     </w:p>
+    <w:p/>
     <w:tbl>
       <w:tblPr>
         <w:tblW w:w="5000" w:type="pct"/>
@@ -28961,7 +28894,6 @@
                 <w:b/>
                 <w:shd w:val="clear" w:color="auto" w:fill="EFEFEF"/>
               </w:rPr>
-              <w:lastRenderedPageBreak/>
               <w:t>Element</w:t>
             </w:r>
             <w:proofErr w:type="spellEnd"/>
@@ -35641,7 +35573,7 @@
       <w:r>
         <w:rPr>
           <w:noProof/>
-          <w:lang w:eastAsia="ja-JP"/>
+          <w:lang w:eastAsia="es-ES"/>
         </w:rPr>
         <w:lastRenderedPageBreak/>
         <w:drawing>
@@ -35817,7 +35749,6 @@
           </w:tcPr>
           <w:p>
             <w:pPr>
-              <w:spacing w:line="240" w:lineRule="auto"/>
               <w:rPr>
                 <w:b/>
               </w:rPr>
@@ -35825,7 +35756,6 @@
             <w:proofErr w:type="spellStart"/>
             <w:r>
               <w:rPr>
-                <w:rFonts w:ascii="Times New Roman" w:eastAsia="Times New Roman" w:hAnsi="Times New Roman" w:cs="Times New Roman"/>
                 <w:b/>
                 <w:shd w:val="clear" w:color="auto" w:fill="EFEFEF"/>
               </w:rPr>
@@ -35851,11 +35781,12 @@
           </w:tcPr>
           <w:p>
             <w:pPr>
-              <w:ind w:left="60"/>
-            </w:pPr>
-            <w:r>
-              <w:rPr>
-                <w:rFonts w:ascii="Times New Roman" w:eastAsia="Times New Roman" w:hAnsi="Times New Roman" w:cs="Times New Roman"/>
+              <w:rPr>
+                <w:b/>
+              </w:rPr>
+            </w:pPr>
+            <w:r>
+              <w:rPr>
                 <w:b/>
                 <w:shd w:val="clear" w:color="auto" w:fill="EFEFEF"/>
               </w:rPr>
@@ -35884,14 +35815,12 @@
           </w:tcPr>
           <w:p>
             <w:pPr>
-              <w:spacing w:line="240" w:lineRule="auto"/>
-              <w:rPr>
-                <w:b/>
-              </w:rPr>
-            </w:pPr>
-            <w:r>
-              <w:rPr>
-                <w:rFonts w:ascii="Times New Roman" w:eastAsia="Times New Roman" w:hAnsi="Times New Roman" w:cs="Times New Roman"/>
+              <w:rPr>
+                <w:b/>
+              </w:rPr>
+            </w:pPr>
+            <w:r>
+              <w:rPr>
                 <w:b/>
               </w:rPr>
               <w:t xml:space="preserve"> </w:t>
@@ -35899,7 +35828,6 @@
             <w:proofErr w:type="spellStart"/>
             <w:r>
               <w:rPr>
-                <w:rFonts w:ascii="Times New Roman" w:eastAsia="Times New Roman" w:hAnsi="Times New Roman" w:cs="Times New Roman"/>
                 <w:b/>
               </w:rPr>
               <w:t>LocalApp</w:t>
@@ -35922,44 +35850,17 @@
             </w:tcMar>
           </w:tcPr>
           <w:p>
-            <w:pPr>
-              <w:spacing w:line="240" w:lineRule="auto"/>
-            </w:pPr>
-            <w:r>
-              <w:t xml:space="preserve"> Ordenador doméstico.</w:t>
-            </w:r>
-          </w:p>
-          <w:p>
-            <w:pPr>
-              <w:numPr>
-                <w:ilvl w:val="0"/>
-                <w:numId w:val="24"/>
-              </w:numPr>
-              <w:spacing w:after="0" w:line="240" w:lineRule="auto"/>
-              <w:ind w:hanging="359"/>
-            </w:pPr>
-            <w:r>
-              <w:rPr>
-                <w:rFonts w:ascii="Times New Roman" w:eastAsia="Times New Roman" w:hAnsi="Times New Roman" w:cs="Times New Roman"/>
-                <w:sz w:val="24"/>
-              </w:rPr>
+            <w:r>
+              <w:t>Ordenador doméstico.</w:t>
+            </w:r>
+          </w:p>
+          <w:p>
+            <w:r>
               <w:t>Windows 8</w:t>
             </w:r>
           </w:p>
           <w:p>
-            <w:pPr>
-              <w:numPr>
-                <w:ilvl w:val="0"/>
-                <w:numId w:val="24"/>
-              </w:numPr>
-              <w:spacing w:after="0" w:line="240" w:lineRule="auto"/>
-              <w:ind w:hanging="359"/>
-            </w:pPr>
-            <w:r>
-              <w:rPr>
-                <w:rFonts w:ascii="Times New Roman" w:eastAsia="Times New Roman" w:hAnsi="Times New Roman" w:cs="Times New Roman"/>
-                <w:sz w:val="24"/>
-              </w:rPr>
+            <w:r>
               <w:t>JVM</w:t>
             </w:r>
           </w:p>
@@ -35982,14 +35883,12 @@
           </w:tcPr>
           <w:p>
             <w:pPr>
-              <w:spacing w:line="240" w:lineRule="auto"/>
-              <w:rPr>
-                <w:b/>
-              </w:rPr>
-            </w:pPr>
-            <w:r>
-              <w:rPr>
-                <w:rFonts w:ascii="Times New Roman" w:eastAsia="Times New Roman" w:hAnsi="Times New Roman" w:cs="Times New Roman"/>
+              <w:rPr>
+                <w:b/>
+              </w:rPr>
+            </w:pPr>
+            <w:r>
+              <w:rPr>
                 <w:b/>
               </w:rPr>
               <w:t xml:space="preserve"> </w:t>
@@ -35997,7 +35896,6 @@
             <w:proofErr w:type="spellStart"/>
             <w:r>
               <w:rPr>
-                <w:rFonts w:ascii="Times New Roman" w:eastAsia="Times New Roman" w:hAnsi="Times New Roman" w:cs="Times New Roman"/>
                 <w:b/>
               </w:rPr>
               <w:t>ServerWeb</w:t>
@@ -36017,14 +35915,8 @@
             </w:tcMar>
           </w:tcPr>
           <w:p>
-            <w:pPr>
-              <w:spacing w:line="240" w:lineRule="auto"/>
-            </w:pPr>
-            <w:r>
-              <w:rPr>
-                <w:rFonts w:ascii="Times New Roman" w:eastAsia="Times New Roman" w:hAnsi="Times New Roman" w:cs="Times New Roman"/>
-              </w:rPr>
-              <w:t xml:space="preserve"> Servidor Apache</w:t>
+            <w:r>
+              <w:t>Servidor Apache</w:t>
             </w:r>
           </w:p>
         </w:tc>
@@ -36046,14 +35938,12 @@
           </w:tcPr>
           <w:p>
             <w:pPr>
-              <w:spacing w:line="240" w:lineRule="auto"/>
-              <w:rPr>
-                <w:b/>
-              </w:rPr>
-            </w:pPr>
-            <w:r>
-              <w:rPr>
-                <w:rFonts w:ascii="Times New Roman" w:eastAsia="Times New Roman" w:hAnsi="Times New Roman" w:cs="Times New Roman"/>
+              <w:rPr>
+                <w:b/>
+              </w:rPr>
+            </w:pPr>
+            <w:r>
+              <w:rPr>
                 <w:b/>
               </w:rPr>
               <w:t xml:space="preserve"> </w:t>
@@ -36061,7 +35951,6 @@
             <w:proofErr w:type="spellStart"/>
             <w:r>
               <w:rPr>
-                <w:rFonts w:ascii="Times New Roman" w:eastAsia="Times New Roman" w:hAnsi="Times New Roman" w:cs="Times New Roman"/>
                 <w:b/>
               </w:rPr>
               <w:t>Database</w:t>
@@ -36081,27 +35970,15 @@
             </w:tcMar>
           </w:tcPr>
           <w:p>
-            <w:pPr>
-              <w:spacing w:line="240" w:lineRule="auto"/>
-            </w:pPr>
-            <w:r>
-              <w:rPr>
-                <w:rFonts w:ascii="Times New Roman" w:eastAsia="Times New Roman" w:hAnsi="Times New Roman" w:cs="Times New Roman"/>
-              </w:rPr>
-              <w:t xml:space="preserve"> Las bases de datos irán sobre máquinas reales en el back-</w:t>
+            <w:r>
+              <w:t>Las bases de datos irán sobre máquinas reales en el back-</w:t>
             </w:r>
             <w:proofErr w:type="spellStart"/>
             <w:r>
-              <w:rPr>
-                <w:rFonts w:ascii="Times New Roman" w:eastAsia="Times New Roman" w:hAnsi="Times New Roman" w:cs="Times New Roman"/>
-              </w:rPr>
               <w:t>end</w:t>
             </w:r>
             <w:proofErr w:type="spellEnd"/>
             <w:r>
-              <w:rPr>
-                <w:rFonts w:ascii="Times New Roman" w:eastAsia="Times New Roman" w:hAnsi="Times New Roman" w:cs="Times New Roman"/>
-              </w:rPr>
               <w:t xml:space="preserve"> del sistema físico.</w:t>
             </w:r>
           </w:p>
@@ -36124,14 +36001,12 @@
           </w:tcPr>
           <w:p>
             <w:pPr>
-              <w:spacing w:line="240" w:lineRule="auto"/>
-              <w:rPr>
-                <w:b/>
-              </w:rPr>
-            </w:pPr>
-            <w:r>
-              <w:rPr>
-                <w:rFonts w:ascii="Times New Roman" w:eastAsia="Times New Roman" w:hAnsi="Times New Roman" w:cs="Times New Roman"/>
+              <w:rPr>
+                <w:b/>
+              </w:rPr>
+            </w:pPr>
+            <w:r>
+              <w:rPr>
                 <w:b/>
               </w:rPr>
               <w:t xml:space="preserve"> </w:t>
@@ -36139,9 +36014,7 @@
             <w:proofErr w:type="spellStart"/>
             <w:r>
               <w:rPr>
-                <w:rFonts w:ascii="Times New Roman" w:eastAsia="Times New Roman" w:hAnsi="Times New Roman" w:cs="Times New Roman"/>
-                <w:b/>
-                <w:sz w:val="24"/>
+                <w:b/>
               </w:rPr>
               <w:t>User</w:t>
             </w:r>
@@ -36160,45 +36033,31 @@
             </w:tcMar>
           </w:tcPr>
           <w:p>
-            <w:pPr>
-              <w:spacing w:line="240" w:lineRule="auto"/>
-            </w:pPr>
-            <w:r>
-              <w:rPr>
-                <w:rFonts w:ascii="Times New Roman" w:eastAsia="Times New Roman" w:hAnsi="Times New Roman" w:cs="Times New Roman"/>
-              </w:rPr>
-              <w:t xml:space="preserve"> Ordenador doméstico. Requisitos mínimos:</w:t>
-            </w:r>
-          </w:p>
-          <w:p>
-            <w:pPr>
+            <w:r>
+              <w:t>Ordenador doméstico. Requisitos mínimos:</w:t>
+            </w:r>
+          </w:p>
+          <w:p>
+            <w:pPr>
+              <w:pStyle w:val="Prrafodelista"/>
               <w:numPr>
                 <w:ilvl w:val="0"/>
-                <w:numId w:val="25"/>
+                <w:numId w:val="27"/>
               </w:numPr>
-              <w:spacing w:after="0" w:line="240" w:lineRule="auto"/>
-              <w:ind w:hanging="359"/>
-            </w:pPr>
-            <w:r>
-              <w:rPr>
-                <w:rFonts w:ascii="Times New Roman" w:eastAsia="Times New Roman" w:hAnsi="Times New Roman" w:cs="Times New Roman"/>
-              </w:rPr>
+            </w:pPr>
+            <w:r>
               <w:t>Sistema Operativo: Windows, Linux o Mac</w:t>
             </w:r>
           </w:p>
           <w:p>
             <w:pPr>
+              <w:pStyle w:val="Prrafodelista"/>
               <w:numPr>
                 <w:ilvl w:val="0"/>
-                <w:numId w:val="25"/>
+                <w:numId w:val="27"/>
               </w:numPr>
-              <w:spacing w:after="0" w:line="240" w:lineRule="auto"/>
-              <w:ind w:hanging="359"/>
-            </w:pPr>
-            <w:r>
-              <w:rPr>
-                <w:rFonts w:ascii="Times New Roman" w:eastAsia="Times New Roman" w:hAnsi="Times New Roman" w:cs="Times New Roman"/>
-              </w:rPr>
+            </w:pPr>
+            <w:r>
               <w:t>Navegador web.</w:t>
             </w:r>
           </w:p>
@@ -36227,18 +36086,14 @@
             </w:pPr>
             <w:r>
               <w:rPr>
-                <w:rFonts w:ascii="Times New Roman" w:eastAsia="Times New Roman" w:hAnsi="Times New Roman" w:cs="Times New Roman"/>
-                <w:b/>
-                <w:sz w:val="24"/>
+                <w:b/>
               </w:rPr>
               <w:t>Front-</w:t>
             </w:r>
             <w:proofErr w:type="spellStart"/>
             <w:r>
               <w:rPr>
-                <w:rFonts w:ascii="Times New Roman" w:eastAsia="Times New Roman" w:hAnsi="Times New Roman" w:cs="Times New Roman"/>
-                <w:b/>
-                <w:sz w:val="24"/>
+                <w:b/>
               </w:rPr>
               <w:t>End</w:t>
             </w:r>
@@ -36257,14 +36112,7 @@
             </w:tcMar>
           </w:tcPr>
           <w:p>
-            <w:pPr>
-              <w:ind w:left="60"/>
-            </w:pPr>
-            <w:r>
-              <w:rPr>
-                <w:rFonts w:ascii="Times New Roman" w:eastAsia="Times New Roman" w:hAnsi="Times New Roman" w:cs="Times New Roman"/>
-                <w:sz w:val="24"/>
-              </w:rPr>
+            <w:r>
               <w:t>Estará sobre máquinas virtuales JVM</w:t>
             </w:r>
           </w:p>
@@ -36287,25 +36135,20 @@
           </w:tcPr>
           <w:p>
             <w:pPr>
-              <w:spacing w:line="240" w:lineRule="auto"/>
-              <w:rPr>
-                <w:b/>
-              </w:rPr>
-            </w:pPr>
-            <w:r>
-              <w:rPr>
-                <w:rFonts w:ascii="Times New Roman" w:eastAsia="Times New Roman" w:hAnsi="Times New Roman" w:cs="Times New Roman"/>
-                <w:b/>
-                <w:sz w:val="24"/>
+              <w:rPr>
+                <w:b/>
+              </w:rPr>
+            </w:pPr>
+            <w:r>
+              <w:rPr>
+                <w:b/>
               </w:rPr>
               <w:t>Back-</w:t>
             </w:r>
             <w:proofErr w:type="spellStart"/>
             <w:r>
               <w:rPr>
-                <w:rFonts w:ascii="Times New Roman" w:eastAsia="Times New Roman" w:hAnsi="Times New Roman" w:cs="Times New Roman"/>
-                <w:b/>
-                <w:sz w:val="24"/>
+                <w:b/>
               </w:rPr>
               <w:t>End</w:t>
             </w:r>
@@ -36324,22 +36167,11 @@
             </w:tcMar>
           </w:tcPr>
           <w:p>
-            <w:pPr>
-              <w:spacing w:line="240" w:lineRule="auto"/>
-            </w:pPr>
-            <w:r>
-              <w:rPr>
-                <w:rFonts w:ascii="Times New Roman" w:eastAsia="Times New Roman" w:hAnsi="Times New Roman" w:cs="Times New Roman"/>
-                <w:sz w:val="24"/>
-              </w:rPr>
-              <w:t xml:space="preserve"> Estará sobre máquinas virtuales JVM. Sobre Windows y </w:t>
+            <w:r>
+              <w:t xml:space="preserve">Estará sobre máquinas virtuales JVM. Sobre Windows y </w:t>
             </w:r>
             <w:proofErr w:type="spellStart"/>
             <w:r>
-              <w:rPr>
-                <w:rFonts w:ascii="Times New Roman" w:eastAsia="Times New Roman" w:hAnsi="Times New Roman" w:cs="Times New Roman"/>
-                <w:sz w:val="24"/>
-              </w:rPr>
               <w:t>hsql</w:t>
             </w:r>
             <w:proofErr w:type="spellEnd"/>
@@ -36411,7 +36243,7 @@
       <w:rPr>
         <w:noProof/>
       </w:rPr>
-      <w:t>19</w:t>
+      <w:t>7</w:t>
     </w:r>
     <w:r>
       <w:fldChar w:fldCharType="end"/>
@@ -39406,6 +39238,119 @@
     </w:lvl>
   </w:abstractNum>
   <w:abstractNum w:abstractNumId="20">
+    <w:nsid w:val="6650584F"/>
+    <w:multiLevelType w:val="hybridMultilevel"/>
+    <w:tmpl w:val="49440C52"/>
+    <w:lvl w:ilvl="0" w:tplc="0C0A0001">
+      <w:start w:val="1"/>
+      <w:numFmt w:val="bullet"/>
+      <w:lvlText w:val=""/>
+      <w:lvlJc w:val="left"/>
+      <w:pPr>
+        <w:ind w:left="720" w:hanging="360"/>
+      </w:pPr>
+      <w:rPr>
+        <w:rFonts w:ascii="Symbol" w:hAnsi="Symbol" w:hint="default"/>
+      </w:rPr>
+    </w:lvl>
+    <w:lvl w:ilvl="1" w:tplc="0C0A0003" w:tentative="1">
+      <w:start w:val="1"/>
+      <w:numFmt w:val="bullet"/>
+      <w:lvlText w:val="o"/>
+      <w:lvlJc w:val="left"/>
+      <w:pPr>
+        <w:ind w:left="1440" w:hanging="360"/>
+      </w:pPr>
+      <w:rPr>
+        <w:rFonts w:ascii="Courier New" w:hAnsi="Courier New" w:cs="Courier New" w:hint="default"/>
+      </w:rPr>
+    </w:lvl>
+    <w:lvl w:ilvl="2" w:tplc="0C0A0005" w:tentative="1">
+      <w:start w:val="1"/>
+      <w:numFmt w:val="bullet"/>
+      <w:lvlText w:val=""/>
+      <w:lvlJc w:val="left"/>
+      <w:pPr>
+        <w:ind w:left="2160" w:hanging="360"/>
+      </w:pPr>
+      <w:rPr>
+        <w:rFonts w:ascii="Wingdings" w:hAnsi="Wingdings" w:hint="default"/>
+      </w:rPr>
+    </w:lvl>
+    <w:lvl w:ilvl="3" w:tplc="0C0A0001" w:tentative="1">
+      <w:start w:val="1"/>
+      <w:numFmt w:val="bullet"/>
+      <w:lvlText w:val=""/>
+      <w:lvlJc w:val="left"/>
+      <w:pPr>
+        <w:ind w:left="2880" w:hanging="360"/>
+      </w:pPr>
+      <w:rPr>
+        <w:rFonts w:ascii="Symbol" w:hAnsi="Symbol" w:hint="default"/>
+      </w:rPr>
+    </w:lvl>
+    <w:lvl w:ilvl="4" w:tplc="0C0A0003" w:tentative="1">
+      <w:start w:val="1"/>
+      <w:numFmt w:val="bullet"/>
+      <w:lvlText w:val="o"/>
+      <w:lvlJc w:val="left"/>
+      <w:pPr>
+        <w:ind w:left="3600" w:hanging="360"/>
+      </w:pPr>
+      <w:rPr>
+        <w:rFonts w:ascii="Courier New" w:hAnsi="Courier New" w:cs="Courier New" w:hint="default"/>
+      </w:rPr>
+    </w:lvl>
+    <w:lvl w:ilvl="5" w:tplc="0C0A0005" w:tentative="1">
+      <w:start w:val="1"/>
+      <w:numFmt w:val="bullet"/>
+      <w:lvlText w:val=""/>
+      <w:lvlJc w:val="left"/>
+      <w:pPr>
+        <w:ind w:left="4320" w:hanging="360"/>
+      </w:pPr>
+      <w:rPr>
+        <w:rFonts w:ascii="Wingdings" w:hAnsi="Wingdings" w:hint="default"/>
+      </w:rPr>
+    </w:lvl>
+    <w:lvl w:ilvl="6" w:tplc="0C0A0001" w:tentative="1">
+      <w:start w:val="1"/>
+      <w:numFmt w:val="bullet"/>
+      <w:lvlText w:val=""/>
+      <w:lvlJc w:val="left"/>
+      <w:pPr>
+        <w:ind w:left="5040" w:hanging="360"/>
+      </w:pPr>
+      <w:rPr>
+        <w:rFonts w:ascii="Symbol" w:hAnsi="Symbol" w:hint="default"/>
+      </w:rPr>
+    </w:lvl>
+    <w:lvl w:ilvl="7" w:tplc="0C0A0003" w:tentative="1">
+      <w:start w:val="1"/>
+      <w:numFmt w:val="bullet"/>
+      <w:lvlText w:val="o"/>
+      <w:lvlJc w:val="left"/>
+      <w:pPr>
+        <w:ind w:left="5760" w:hanging="360"/>
+      </w:pPr>
+      <w:rPr>
+        <w:rFonts w:ascii="Courier New" w:hAnsi="Courier New" w:cs="Courier New" w:hint="default"/>
+      </w:rPr>
+    </w:lvl>
+    <w:lvl w:ilvl="8" w:tplc="0C0A0005" w:tentative="1">
+      <w:start w:val="1"/>
+      <w:numFmt w:val="bullet"/>
+      <w:lvlText w:val=""/>
+      <w:lvlJc w:val="left"/>
+      <w:pPr>
+        <w:ind w:left="6480" w:hanging="360"/>
+      </w:pPr>
+      <w:rPr>
+        <w:rFonts w:ascii="Wingdings" w:hAnsi="Wingdings" w:hint="default"/>
+      </w:rPr>
+    </w:lvl>
+  </w:abstractNum>
+  <w:abstractNum w:abstractNumId="21">
     <w:nsid w:val="6B490E3F"/>
     <w:multiLevelType w:val="hybridMultilevel"/>
     <w:tmpl w:val="76E23B1E"/>
@@ -39491,7 +39436,7 @@
       </w:pPr>
     </w:lvl>
   </w:abstractNum>
-  <w:abstractNum w:abstractNumId="21">
+  <w:abstractNum w:abstractNumId="22">
     <w:nsid w:val="6E9920D1"/>
     <w:multiLevelType w:val="hybridMultilevel"/>
     <w:tmpl w:val="CFA0CDCA"/>
@@ -39580,7 +39525,120 @@
       </w:pPr>
     </w:lvl>
   </w:abstractNum>
-  <w:abstractNum w:abstractNumId="22">
+  <w:abstractNum w:abstractNumId="23">
+    <w:nsid w:val="6F6C3F1E"/>
+    <w:multiLevelType w:val="hybridMultilevel"/>
+    <w:tmpl w:val="29BA395A"/>
+    <w:lvl w:ilvl="0" w:tplc="0C0A0001">
+      <w:start w:val="1"/>
+      <w:numFmt w:val="bullet"/>
+      <w:lvlText w:val=""/>
+      <w:lvlJc w:val="left"/>
+      <w:pPr>
+        <w:ind w:left="720" w:hanging="360"/>
+      </w:pPr>
+      <w:rPr>
+        <w:rFonts w:ascii="Symbol" w:hAnsi="Symbol" w:hint="default"/>
+      </w:rPr>
+    </w:lvl>
+    <w:lvl w:ilvl="1" w:tplc="0C0A0003" w:tentative="1">
+      <w:start w:val="1"/>
+      <w:numFmt w:val="bullet"/>
+      <w:lvlText w:val="o"/>
+      <w:lvlJc w:val="left"/>
+      <w:pPr>
+        <w:ind w:left="1440" w:hanging="360"/>
+      </w:pPr>
+      <w:rPr>
+        <w:rFonts w:ascii="Courier New" w:hAnsi="Courier New" w:cs="Courier New" w:hint="default"/>
+      </w:rPr>
+    </w:lvl>
+    <w:lvl w:ilvl="2" w:tplc="0C0A0005" w:tentative="1">
+      <w:start w:val="1"/>
+      <w:numFmt w:val="bullet"/>
+      <w:lvlText w:val=""/>
+      <w:lvlJc w:val="left"/>
+      <w:pPr>
+        <w:ind w:left="2160" w:hanging="360"/>
+      </w:pPr>
+      <w:rPr>
+        <w:rFonts w:ascii="Wingdings" w:hAnsi="Wingdings" w:hint="default"/>
+      </w:rPr>
+    </w:lvl>
+    <w:lvl w:ilvl="3" w:tplc="0C0A0001" w:tentative="1">
+      <w:start w:val="1"/>
+      <w:numFmt w:val="bullet"/>
+      <w:lvlText w:val=""/>
+      <w:lvlJc w:val="left"/>
+      <w:pPr>
+        <w:ind w:left="2880" w:hanging="360"/>
+      </w:pPr>
+      <w:rPr>
+        <w:rFonts w:ascii="Symbol" w:hAnsi="Symbol" w:hint="default"/>
+      </w:rPr>
+    </w:lvl>
+    <w:lvl w:ilvl="4" w:tplc="0C0A0003" w:tentative="1">
+      <w:start w:val="1"/>
+      <w:numFmt w:val="bullet"/>
+      <w:lvlText w:val="o"/>
+      <w:lvlJc w:val="left"/>
+      <w:pPr>
+        <w:ind w:left="3600" w:hanging="360"/>
+      </w:pPr>
+      <w:rPr>
+        <w:rFonts w:ascii="Courier New" w:hAnsi="Courier New" w:cs="Courier New" w:hint="default"/>
+      </w:rPr>
+    </w:lvl>
+    <w:lvl w:ilvl="5" w:tplc="0C0A0005" w:tentative="1">
+      <w:start w:val="1"/>
+      <w:numFmt w:val="bullet"/>
+      <w:lvlText w:val=""/>
+      <w:lvlJc w:val="left"/>
+      <w:pPr>
+        <w:ind w:left="4320" w:hanging="360"/>
+      </w:pPr>
+      <w:rPr>
+        <w:rFonts w:ascii="Wingdings" w:hAnsi="Wingdings" w:hint="default"/>
+      </w:rPr>
+    </w:lvl>
+    <w:lvl w:ilvl="6" w:tplc="0C0A0001" w:tentative="1">
+      <w:start w:val="1"/>
+      <w:numFmt w:val="bullet"/>
+      <w:lvlText w:val=""/>
+      <w:lvlJc w:val="left"/>
+      <w:pPr>
+        <w:ind w:left="5040" w:hanging="360"/>
+      </w:pPr>
+      <w:rPr>
+        <w:rFonts w:ascii="Symbol" w:hAnsi="Symbol" w:hint="default"/>
+      </w:rPr>
+    </w:lvl>
+    <w:lvl w:ilvl="7" w:tplc="0C0A0003" w:tentative="1">
+      <w:start w:val="1"/>
+      <w:numFmt w:val="bullet"/>
+      <w:lvlText w:val="o"/>
+      <w:lvlJc w:val="left"/>
+      <w:pPr>
+        <w:ind w:left="5760" w:hanging="360"/>
+      </w:pPr>
+      <w:rPr>
+        <w:rFonts w:ascii="Courier New" w:hAnsi="Courier New" w:cs="Courier New" w:hint="default"/>
+      </w:rPr>
+    </w:lvl>
+    <w:lvl w:ilvl="8" w:tplc="0C0A0005" w:tentative="1">
+      <w:start w:val="1"/>
+      <w:numFmt w:val="bullet"/>
+      <w:lvlText w:val=""/>
+      <w:lvlJc w:val="left"/>
+      <w:pPr>
+        <w:ind w:left="6480" w:hanging="360"/>
+      </w:pPr>
+      <w:rPr>
+        <w:rFonts w:ascii="Wingdings" w:hAnsi="Wingdings" w:hint="default"/>
+      </w:rPr>
+    </w:lvl>
+  </w:abstractNum>
+  <w:abstractNum w:abstractNumId="24">
     <w:nsid w:val="774F546F"/>
     <w:multiLevelType w:val="multilevel"/>
     <w:tmpl w:val="C5C4A092"/>
@@ -39765,7 +39823,7 @@
       </w:rPr>
     </w:lvl>
   </w:abstractNum>
-  <w:abstractNum w:abstractNumId="23">
+  <w:abstractNum w:abstractNumId="25">
     <w:nsid w:val="776071F4"/>
     <w:multiLevelType w:val="hybridMultilevel"/>
     <w:tmpl w:val="E65ACE68"/>
@@ -39851,7 +39909,7 @@
       </w:pPr>
     </w:lvl>
   </w:abstractNum>
-  <w:abstractNum w:abstractNumId="24">
+  <w:abstractNum w:abstractNumId="26">
     <w:nsid w:val="7CD707DF"/>
     <w:multiLevelType w:val="multilevel"/>
     <w:tmpl w:val="2B04BA70"/>
@@ -40049,10 +40107,10 @@
     <w:abstractNumId w:val="13"/>
   </w:num>
   <w:num w:numId="5">
-    <w:abstractNumId w:val="24"/>
+    <w:abstractNumId w:val="26"/>
   </w:num>
   <w:num w:numId="6">
-    <w:abstractNumId w:val="22"/>
+    <w:abstractNumId w:val="24"/>
   </w:num>
   <w:num w:numId="7">
     <w:abstractNumId w:val="16"/>
@@ -40070,7 +40128,7 @@
     <w:abstractNumId w:val="9"/>
   </w:num>
   <w:num w:numId="12">
-    <w:abstractNumId w:val="20"/>
+    <w:abstractNumId w:val="21"/>
   </w:num>
   <w:num w:numId="13">
     <w:abstractNumId w:val="4"/>
@@ -40085,13 +40143,13 @@
     <w:abstractNumId w:val="3"/>
   </w:num>
   <w:num w:numId="17">
-    <w:abstractNumId w:val="23"/>
+    <w:abstractNumId w:val="25"/>
   </w:num>
   <w:num w:numId="18">
     <w:abstractNumId w:val="19"/>
   </w:num>
   <w:num w:numId="19">
-    <w:abstractNumId w:val="21"/>
+    <w:abstractNumId w:val="22"/>
   </w:num>
   <w:num w:numId="20">
     <w:abstractNumId w:val="18"/>
@@ -40110,6 +40168,12 @@
   </w:num>
   <w:num w:numId="25">
     <w:abstractNumId w:val="14"/>
+  </w:num>
+  <w:num w:numId="26">
+    <w:abstractNumId w:val="20"/>
+  </w:num>
+  <w:num w:numId="27">
+    <w:abstractNumId w:val="23"/>
   </w:num>
 </w:numbering>
 </file>
@@ -42599,7 +42663,7 @@
 </file>
 
 <file path=customXml/itemProps2.xml><?xml version="1.0" encoding="utf-8"?>
-<ds:datastoreItem xmlns:ds="http://schemas.openxmlformats.org/officeDocument/2006/customXml" ds:itemID="{B9F1B9FC-E7B0-4A15-B820-DAE865B4AFC7}">
+<ds:datastoreItem xmlns:ds="http://schemas.openxmlformats.org/officeDocument/2006/customXml" ds:itemID="{213B0E48-980B-445B-AF39-9E31643FF44B}">
   <ds:schemaRefs>
     <ds:schemaRef ds:uri="http://schemas.openxmlformats.org/officeDocument/2006/bibliography"/>
   </ds:schemaRefs>

</xml_diff>

<commit_message>
Version final buena (espero)
</commit_message>
<xml_diff>
--- a/.ssh/AS-TrabajoFinal.docx
+++ b/.ssh/AS-TrabajoFinal.docx
@@ -13018,27 +13018,14 @@
       <w:r>
         <w:t xml:space="preserve">Figura </w:t>
       </w:r>
-      <w:r>
-        <w:fldChar w:fldCharType="begin"/>
-      </w:r>
-      <w:r>
-        <w:instrText xml:space="preserve"> SEQ Figura \* ARABIC </w:instrText>
-      </w:r>
-      <w:r>
-        <w:fldChar w:fldCharType="separate"/>
-      </w:r>
-      <w:r>
-        <w:rPr>
-          <w:noProof/>
-        </w:rPr>
-        <w:t>1</w:t>
-      </w:r>
-      <w:r>
-        <w:rPr>
-          <w:noProof/>
-        </w:rPr>
-        <w:fldChar w:fldCharType="end"/>
-      </w:r>
+      <w:fldSimple w:instr=" SEQ Figura \* ARABIC ">
+        <w:r>
+          <w:rPr>
+            <w:noProof/>
+          </w:rPr>
+          <w:t>1</w:t>
+        </w:r>
+      </w:fldSimple>
       <w:r>
         <w:t xml:space="preserve"> – Modelo de negocio</w:t>
       </w:r>
@@ -17969,27 +17956,14 @@
       <w:r>
         <w:t xml:space="preserve">Figura </w:t>
       </w:r>
-      <w:r>
-        <w:fldChar w:fldCharType="begin"/>
-      </w:r>
-      <w:r>
-        <w:instrText xml:space="preserve"> SEQ Figura \* ARABIC </w:instrText>
-      </w:r>
-      <w:r>
-        <w:fldChar w:fldCharType="separate"/>
-      </w:r>
-      <w:r>
-        <w:rPr>
-          <w:noProof/>
-        </w:rPr>
-        <w:t>2</w:t>
-      </w:r>
-      <w:r>
-        <w:rPr>
-          <w:noProof/>
-        </w:rPr>
-        <w:fldChar w:fldCharType="end"/>
-      </w:r>
+      <w:fldSimple w:instr=" SEQ Figura \* ARABIC ">
+        <w:r>
+          <w:rPr>
+            <w:noProof/>
+          </w:rPr>
+          <w:t>2</w:t>
+        </w:r>
+      </w:fldSimple>
       <w:r>
         <w:t xml:space="preserve"> – Vista general del sistema</w:t>
       </w:r>
@@ -21847,27 +21821,14 @@
       <w:r>
         <w:t xml:space="preserve">Figura </w:t>
       </w:r>
-      <w:r>
-        <w:fldChar w:fldCharType="begin"/>
-      </w:r>
-      <w:r>
-        <w:instrText xml:space="preserve"> SEQ Figura \* ARABIC </w:instrText>
-      </w:r>
-      <w:r>
-        <w:fldChar w:fldCharType="separate"/>
-      </w:r>
-      <w:r>
-        <w:rPr>
-          <w:noProof/>
-        </w:rPr>
-        <w:t>3</w:t>
-      </w:r>
-      <w:r>
-        <w:rPr>
-          <w:noProof/>
-        </w:rPr>
-        <w:fldChar w:fldCharType="end"/>
-      </w:r>
+      <w:fldSimple w:instr=" SEQ Figura \* ARABIC ">
+        <w:r>
+          <w:rPr>
+            <w:noProof/>
+          </w:rPr>
+          <w:t>3</w:t>
+        </w:r>
+      </w:fldSimple>
       <w:r>
         <w:t xml:space="preserve"> – Vista </w:t>
       </w:r>
@@ -24344,27 +24305,14 @@
       <w:r>
         <w:t xml:space="preserve">Figura </w:t>
       </w:r>
-      <w:r>
-        <w:fldChar w:fldCharType="begin"/>
-      </w:r>
-      <w:r>
-        <w:instrText xml:space="preserve"> SEQ Figura \* ARABIC </w:instrText>
-      </w:r>
-      <w:r>
-        <w:fldChar w:fldCharType="separate"/>
-      </w:r>
-      <w:r>
-        <w:rPr>
-          <w:noProof/>
-        </w:rPr>
-        <w:t>4</w:t>
-      </w:r>
-      <w:r>
-        <w:rPr>
-          <w:noProof/>
-        </w:rPr>
-        <w:fldChar w:fldCharType="end"/>
-      </w:r>
+      <w:fldSimple w:instr=" SEQ Figura \* ARABIC ">
+        <w:r>
+          <w:rPr>
+            <w:noProof/>
+          </w:rPr>
+          <w:t>4</w:t>
+        </w:r>
+      </w:fldSimple>
       <w:r>
         <w:t xml:space="preserve"> – Vista sobre la aplicación local</w:t>
       </w:r>
@@ -27054,13 +27002,7 @@
               <w:rPr>
                 <w:bCs/>
               </w:rPr>
-              <w:t>i</w:t>
-            </w:r>
-            <w:r>
-              <w:rPr>
-                <w:bCs/>
-              </w:rPr>
-              <w:t>nicio de la aplicación.</w:t>
+              <w:t>inicio de la aplicación.</w:t>
             </w:r>
           </w:p>
         </w:tc>
@@ -28706,8 +28648,6 @@
               </w:rPr>
               <w:t>Recibe la petición de iniciar una venta en taquilla.</w:t>
             </w:r>
-            <w:bookmarkStart w:id="141" w:name="_GoBack"/>
-            <w:bookmarkEnd w:id="141"/>
           </w:p>
         </w:tc>
       </w:tr>
@@ -28720,28 +28660,28 @@
           <w:rFonts w:asciiTheme="minorHAnsi" w:hAnsiTheme="minorHAnsi"/>
         </w:rPr>
       </w:pPr>
-      <w:bookmarkStart w:id="142" w:name="h.6fupz2h9s78g" w:colFirst="0" w:colLast="0"/>
-      <w:bookmarkStart w:id="143" w:name="_Toc353201257"/>
+      <w:bookmarkStart w:id="141" w:name="h.6fupz2h9s78g" w:colFirst="0" w:colLast="0"/>
+      <w:bookmarkStart w:id="142" w:name="_Toc353201257"/>
+      <w:bookmarkEnd w:id="141"/>
+      <w:r>
+        <w:rPr>
+          <w:rFonts w:asciiTheme="minorHAnsi" w:hAnsiTheme="minorHAnsi"/>
+        </w:rPr>
+        <w:t>S</w:t>
+      </w:r>
+      <w:r>
+        <w:rPr>
+          <w:rFonts w:asciiTheme="minorHAnsi" w:hAnsiTheme="minorHAnsi"/>
+        </w:rPr>
+        <w:t>erver Web</w:t>
+      </w:r>
+      <w:r>
+        <w:rPr>
+          <w:rFonts w:asciiTheme="minorHAnsi" w:hAnsiTheme="minorHAnsi"/>
+        </w:rPr>
+        <w:t xml:space="preserve"> View</w:t>
+      </w:r>
       <w:bookmarkEnd w:id="142"/>
-      <w:r>
-        <w:rPr>
-          <w:rFonts w:asciiTheme="minorHAnsi" w:hAnsiTheme="minorHAnsi"/>
-        </w:rPr>
-        <w:t>S</w:t>
-      </w:r>
-      <w:r>
-        <w:rPr>
-          <w:rFonts w:asciiTheme="minorHAnsi" w:hAnsiTheme="minorHAnsi"/>
-        </w:rPr>
-        <w:t>erver Web</w:t>
-      </w:r>
-      <w:r>
-        <w:rPr>
-          <w:rFonts w:asciiTheme="minorHAnsi" w:hAnsiTheme="minorHAnsi"/>
-        </w:rPr>
-        <w:t xml:space="preserve"> View</w:t>
-      </w:r>
-      <w:bookmarkEnd w:id="143"/>
     </w:p>
     <w:p>
       <w:pPr>
@@ -28804,27 +28744,14 @@
       <w:r>
         <w:t xml:space="preserve">Figura </w:t>
       </w:r>
-      <w:r>
-        <w:fldChar w:fldCharType="begin"/>
-      </w:r>
-      <w:r>
-        <w:instrText xml:space="preserve"> SEQ Figura \* ARABIC </w:instrText>
-      </w:r>
-      <w:r>
-        <w:fldChar w:fldCharType="separate"/>
-      </w:r>
-      <w:r>
-        <w:rPr>
-          <w:noProof/>
-        </w:rPr>
-        <w:t>5</w:t>
-      </w:r>
-      <w:r>
-        <w:rPr>
-          <w:noProof/>
-        </w:rPr>
-        <w:fldChar w:fldCharType="end"/>
-      </w:r>
+      <w:fldSimple w:instr=" SEQ Figura \* ARABIC ">
+        <w:r>
+          <w:rPr>
+            <w:noProof/>
+          </w:rPr>
+          <w:t>5</w:t>
+        </w:r>
+      </w:fldSimple>
       <w:r>
         <w:t xml:space="preserve"> – Vista sobre el servidor web</w:t>
       </w:r>
@@ -28837,17 +28764,17 @@
           <w:rFonts w:asciiTheme="minorHAnsi" w:hAnsiTheme="minorHAnsi"/>
         </w:rPr>
       </w:pPr>
-      <w:bookmarkStart w:id="144" w:name="h.g3o68m44zejp" w:colFirst="0" w:colLast="0"/>
-      <w:bookmarkStart w:id="145" w:name="_Toc353201258"/>
+      <w:bookmarkStart w:id="143" w:name="h.g3o68m44zejp" w:colFirst="0" w:colLast="0"/>
+      <w:bookmarkStart w:id="144" w:name="_Toc353201258"/>
+      <w:bookmarkEnd w:id="143"/>
+      <w:proofErr w:type="spellStart"/>
+      <w:r>
+        <w:rPr>
+          <w:rFonts w:asciiTheme="minorHAnsi" w:hAnsiTheme="minorHAnsi"/>
+        </w:rPr>
+        <w:t>PaymentGateway</w:t>
+      </w:r>
       <w:bookmarkEnd w:id="144"/>
-      <w:proofErr w:type="spellStart"/>
-      <w:r>
-        <w:rPr>
-          <w:rFonts w:asciiTheme="minorHAnsi" w:hAnsiTheme="minorHAnsi"/>
-        </w:rPr>
-        <w:t>PaymentGateway</w:t>
-      </w:r>
-      <w:bookmarkEnd w:id="145"/>
       <w:proofErr w:type="spellEnd"/>
     </w:p>
     <w:p>
@@ -28910,12 +28837,6 @@
         <w:t>Elements</w:t>
       </w:r>
       <w:proofErr w:type="spellEnd"/>
-      <w:r>
-        <w:rPr>
-          <w:rFonts w:asciiTheme="minorHAnsi" w:hAnsiTheme="minorHAnsi"/>
-        </w:rPr>
-        <w:br w:type="page"/>
-      </w:r>
     </w:p>
     <w:tbl>
       <w:tblPr>
@@ -28961,7 +28882,6 @@
                 <w:b/>
                 <w:shd w:val="clear" w:color="auto" w:fill="EFEFEF"/>
               </w:rPr>
-              <w:lastRenderedPageBreak/>
               <w:t>Element</w:t>
             </w:r>
             <w:proofErr w:type="spellEnd"/>
@@ -29147,17 +29067,17 @@
           <w:rFonts w:asciiTheme="minorHAnsi" w:hAnsiTheme="minorHAnsi"/>
         </w:rPr>
       </w:pPr>
-      <w:bookmarkStart w:id="146" w:name="h.80q8ghgybcr8" w:colFirst="0" w:colLast="0"/>
-      <w:bookmarkStart w:id="147" w:name="_Toc353201259"/>
+      <w:bookmarkStart w:id="145" w:name="h.80q8ghgybcr8" w:colFirst="0" w:colLast="0"/>
+      <w:bookmarkStart w:id="146" w:name="_Toc353201259"/>
+      <w:bookmarkEnd w:id="145"/>
+      <w:proofErr w:type="spellStart"/>
+      <w:r>
+        <w:rPr>
+          <w:rFonts w:asciiTheme="minorHAnsi" w:hAnsiTheme="minorHAnsi"/>
+        </w:rPr>
+        <w:t>ServerWeb</w:t>
+      </w:r>
       <w:bookmarkEnd w:id="146"/>
-      <w:proofErr w:type="spellStart"/>
-      <w:r>
-        <w:rPr>
-          <w:rFonts w:asciiTheme="minorHAnsi" w:hAnsiTheme="minorHAnsi"/>
-        </w:rPr>
-        <w:t>ServerWeb</w:t>
-      </w:r>
-      <w:bookmarkEnd w:id="147"/>
       <w:proofErr w:type="spellEnd"/>
     </w:p>
     <w:p>
@@ -29904,17 +29824,17 @@
           <w:rFonts w:asciiTheme="minorHAnsi" w:hAnsiTheme="minorHAnsi"/>
         </w:rPr>
       </w:pPr>
-      <w:bookmarkStart w:id="148" w:name="h.7u7zzqr2bd73" w:colFirst="0" w:colLast="0"/>
-      <w:bookmarkStart w:id="149" w:name="_Toc353201260"/>
+      <w:bookmarkStart w:id="147" w:name="h.7u7zzqr2bd73" w:colFirst="0" w:colLast="0"/>
+      <w:bookmarkStart w:id="148" w:name="_Toc353201260"/>
+      <w:bookmarkEnd w:id="147"/>
+      <w:proofErr w:type="spellStart"/>
+      <w:r>
+        <w:rPr>
+          <w:rFonts w:asciiTheme="minorHAnsi" w:hAnsiTheme="minorHAnsi"/>
+        </w:rPr>
+        <w:t>Accept</w:t>
+      </w:r>
       <w:bookmarkEnd w:id="148"/>
-      <w:proofErr w:type="spellStart"/>
-      <w:r>
-        <w:rPr>
-          <w:rFonts w:asciiTheme="minorHAnsi" w:hAnsiTheme="minorHAnsi"/>
-        </w:rPr>
-        <w:t>Accept</w:t>
-      </w:r>
-      <w:bookmarkEnd w:id="149"/>
       <w:proofErr w:type="spellEnd"/>
     </w:p>
     <w:p>
@@ -30643,17 +30563,17 @@
           <w:rFonts w:asciiTheme="minorHAnsi" w:hAnsiTheme="minorHAnsi"/>
         </w:rPr>
       </w:pPr>
-      <w:bookmarkStart w:id="150" w:name="h.igb5bpeayujk" w:colFirst="0" w:colLast="0"/>
-      <w:bookmarkStart w:id="151" w:name="_Toc353201261"/>
+      <w:bookmarkStart w:id="149" w:name="h.igb5bpeayujk" w:colFirst="0" w:colLast="0"/>
+      <w:bookmarkStart w:id="150" w:name="_Toc353201261"/>
+      <w:bookmarkEnd w:id="149"/>
+      <w:proofErr w:type="spellStart"/>
+      <w:r>
+        <w:rPr>
+          <w:rFonts w:asciiTheme="minorHAnsi" w:hAnsiTheme="minorHAnsi"/>
+        </w:rPr>
+        <w:t>DataBase</w:t>
+      </w:r>
       <w:bookmarkEnd w:id="150"/>
-      <w:proofErr w:type="spellStart"/>
-      <w:r>
-        <w:rPr>
-          <w:rFonts w:asciiTheme="minorHAnsi" w:hAnsiTheme="minorHAnsi"/>
-        </w:rPr>
-        <w:t>DataBase</w:t>
-      </w:r>
-      <w:bookmarkEnd w:id="151"/>
       <w:proofErr w:type="spellEnd"/>
     </w:p>
     <w:p>
@@ -31281,17 +31201,17 @@
           <w:rFonts w:asciiTheme="minorHAnsi" w:hAnsiTheme="minorHAnsi"/>
         </w:rPr>
       </w:pPr>
-      <w:bookmarkStart w:id="152" w:name="h.60pqhejg707r" w:colFirst="0" w:colLast="0"/>
-      <w:bookmarkStart w:id="153" w:name="_Toc353201262"/>
+      <w:bookmarkStart w:id="151" w:name="h.60pqhejg707r" w:colFirst="0" w:colLast="0"/>
+      <w:bookmarkStart w:id="152" w:name="_Toc353201262"/>
+      <w:bookmarkEnd w:id="151"/>
+      <w:proofErr w:type="spellStart"/>
+      <w:r>
+        <w:rPr>
+          <w:rFonts w:asciiTheme="minorHAnsi" w:hAnsiTheme="minorHAnsi"/>
+        </w:rPr>
+        <w:t>Index</w:t>
+      </w:r>
       <w:bookmarkEnd w:id="152"/>
-      <w:proofErr w:type="spellStart"/>
-      <w:r>
-        <w:rPr>
-          <w:rFonts w:asciiTheme="minorHAnsi" w:hAnsiTheme="minorHAnsi"/>
-        </w:rPr>
-        <w:t>Index</w:t>
-      </w:r>
-      <w:bookmarkEnd w:id="153"/>
       <w:proofErr w:type="spellEnd"/>
     </w:p>
     <w:p>
@@ -32410,17 +32330,17 @@
           <w:rFonts w:asciiTheme="minorHAnsi" w:hAnsiTheme="minorHAnsi"/>
         </w:rPr>
       </w:pPr>
-      <w:bookmarkStart w:id="154" w:name="h.tf3icg21byhu" w:colFirst="0" w:colLast="0"/>
-      <w:bookmarkStart w:id="155" w:name="_Toc353201263"/>
+      <w:bookmarkStart w:id="153" w:name="h.tf3icg21byhu" w:colFirst="0" w:colLast="0"/>
+      <w:bookmarkStart w:id="154" w:name="_Toc353201263"/>
+      <w:bookmarkEnd w:id="153"/>
+      <w:proofErr w:type="spellStart"/>
+      <w:r>
+        <w:rPr>
+          <w:rFonts w:asciiTheme="minorHAnsi" w:hAnsiTheme="minorHAnsi"/>
+        </w:rPr>
+        <w:t>Login</w:t>
+      </w:r>
       <w:bookmarkEnd w:id="154"/>
-      <w:proofErr w:type="spellStart"/>
-      <w:r>
-        <w:rPr>
-          <w:rFonts w:asciiTheme="minorHAnsi" w:hAnsiTheme="minorHAnsi"/>
-        </w:rPr>
-        <w:t>Login</w:t>
-      </w:r>
-      <w:bookmarkEnd w:id="155"/>
       <w:proofErr w:type="spellEnd"/>
     </w:p>
     <w:p>
@@ -33292,17 +33212,17 @@
           <w:rFonts w:asciiTheme="minorHAnsi" w:hAnsiTheme="minorHAnsi"/>
         </w:rPr>
       </w:pPr>
-      <w:bookmarkStart w:id="156" w:name="h.7q79dayoyxcw" w:colFirst="0" w:colLast="0"/>
-      <w:bookmarkStart w:id="157" w:name="_Toc353201264"/>
+      <w:bookmarkStart w:id="155" w:name="h.7q79dayoyxcw" w:colFirst="0" w:colLast="0"/>
+      <w:bookmarkStart w:id="156" w:name="_Toc353201264"/>
+      <w:bookmarkEnd w:id="155"/>
+      <w:proofErr w:type="spellStart"/>
+      <w:r>
+        <w:rPr>
+          <w:rFonts w:asciiTheme="minorHAnsi" w:hAnsiTheme="minorHAnsi"/>
+        </w:rPr>
+        <w:t>Register</w:t>
+      </w:r>
       <w:bookmarkEnd w:id="156"/>
-      <w:proofErr w:type="spellStart"/>
-      <w:r>
-        <w:rPr>
-          <w:rFonts w:asciiTheme="minorHAnsi" w:hAnsiTheme="minorHAnsi"/>
-        </w:rPr>
-        <w:t>Register</w:t>
-      </w:r>
-      <w:bookmarkEnd w:id="157"/>
       <w:proofErr w:type="spellEnd"/>
     </w:p>
     <w:p>
@@ -34126,17 +34046,17 @@
           <w:rFonts w:asciiTheme="minorHAnsi" w:hAnsiTheme="minorHAnsi"/>
         </w:rPr>
       </w:pPr>
-      <w:bookmarkStart w:id="158" w:name="h.29ndfwn49mun" w:colFirst="0" w:colLast="0"/>
-      <w:bookmarkStart w:id="159" w:name="_Toc353201265"/>
+      <w:bookmarkStart w:id="157" w:name="h.29ndfwn49mun" w:colFirst="0" w:colLast="0"/>
+      <w:bookmarkStart w:id="158" w:name="_Toc353201265"/>
+      <w:bookmarkEnd w:id="157"/>
+      <w:proofErr w:type="spellStart"/>
+      <w:r>
+        <w:rPr>
+          <w:rFonts w:asciiTheme="minorHAnsi" w:hAnsiTheme="minorHAnsi"/>
+        </w:rPr>
+        <w:t>Reservation</w:t>
+      </w:r>
       <w:bookmarkEnd w:id="158"/>
-      <w:proofErr w:type="spellStart"/>
-      <w:r>
-        <w:rPr>
-          <w:rFonts w:asciiTheme="minorHAnsi" w:hAnsiTheme="minorHAnsi"/>
-        </w:rPr>
-        <w:t>Reservation</w:t>
-      </w:r>
-      <w:bookmarkEnd w:id="159"/>
       <w:proofErr w:type="spellEnd"/>
     </w:p>
     <w:p>
@@ -34948,17 +34868,17 @@
           <w:rFonts w:asciiTheme="minorHAnsi" w:hAnsiTheme="minorHAnsi"/>
         </w:rPr>
       </w:pPr>
-      <w:bookmarkStart w:id="160" w:name="h.u8zod6qcw2y9" w:colFirst="0" w:colLast="0"/>
-      <w:bookmarkStart w:id="161" w:name="_Toc353201266"/>
+      <w:bookmarkStart w:id="159" w:name="h.u8zod6qcw2y9" w:colFirst="0" w:colLast="0"/>
+      <w:bookmarkStart w:id="160" w:name="_Toc353201266"/>
+      <w:bookmarkEnd w:id="159"/>
+      <w:proofErr w:type="spellStart"/>
+      <w:r>
+        <w:rPr>
+          <w:rFonts w:asciiTheme="minorHAnsi" w:hAnsiTheme="minorHAnsi"/>
+        </w:rPr>
+        <w:t>UserData</w:t>
+      </w:r>
       <w:bookmarkEnd w:id="160"/>
-      <w:proofErr w:type="spellStart"/>
-      <w:r>
-        <w:rPr>
-          <w:rFonts w:asciiTheme="minorHAnsi" w:hAnsiTheme="minorHAnsi"/>
-        </w:rPr>
-        <w:t>UserData</w:t>
-      </w:r>
-      <w:bookmarkEnd w:id="161"/>
       <w:proofErr w:type="spellEnd"/>
     </w:p>
     <w:p>
@@ -35565,8 +35485,8 @@
       <w:pPr>
         <w:spacing w:after="0" w:line="240" w:lineRule="auto"/>
       </w:pPr>
-      <w:bookmarkStart w:id="162" w:name="h.nhk9d89qx4ub" w:colFirst="0" w:colLast="0"/>
-      <w:bookmarkEnd w:id="162"/>
+      <w:bookmarkStart w:id="161" w:name="h.nhk9d89qx4ub" w:colFirst="0" w:colLast="0"/>
+      <w:bookmarkEnd w:id="161"/>
     </w:p>
     <w:p>
       <w:pPr>
@@ -35575,12 +35495,13 @@
           <w:rFonts w:asciiTheme="minorHAnsi" w:hAnsiTheme="minorHAnsi"/>
         </w:rPr>
       </w:pPr>
-      <w:bookmarkStart w:id="163" w:name="_Toc353201267"/>
+      <w:bookmarkStart w:id="162" w:name="_Toc353201267"/>
       <w:proofErr w:type="spellStart"/>
       <w:r>
         <w:rPr>
           <w:rFonts w:asciiTheme="minorHAnsi" w:hAnsiTheme="minorHAnsi"/>
         </w:rPr>
+        <w:lastRenderedPageBreak/>
         <w:t>Package</w:t>
       </w:r>
       <w:proofErr w:type="spellEnd"/>
@@ -35611,7 +35532,7 @@
         </w:rPr>
         <w:t>view</w:t>
       </w:r>
-      <w:bookmarkEnd w:id="163"/>
+      <w:bookmarkEnd w:id="162"/>
       <w:proofErr w:type="spellEnd"/>
     </w:p>
     <w:p>
@@ -35636,18 +35557,22 @@
         </w:rPr>
         <w:t>a vista de paquete muestra información importante para el equipo de desarrollo del sistema: el empaquetamiento de los componentes.</w:t>
       </w:r>
-    </w:p>
-    <w:p>
       <w:r>
         <w:rPr>
           <w:noProof/>
           <w:lang w:eastAsia="ja-JP"/>
         </w:rPr>
-        <w:lastRenderedPageBreak/>
+        <w:t xml:space="preserve"> </w:t>
+      </w:r>
+      <w:r>
+        <w:rPr>
+          <w:noProof/>
+          <w:lang w:eastAsia="ja-JP"/>
+        </w:rPr>
         <w:drawing>
-          <wp:inline distT="0" distB="0" distL="0" distR="0" wp14:anchorId="3C57AD64" wp14:editId="0AA3B850">
-            <wp:extent cx="5095875" cy="8210550"/>
-            <wp:effectExtent l="0" t="0" r="0" b="0"/>
+          <wp:inline distT="0" distB="0" distL="0" distR="0" wp14:anchorId="73C14A04" wp14:editId="5941725D">
+            <wp:extent cx="5095875" cy="7343775"/>
+            <wp:effectExtent l="0" t="0" r="9525" b="9525"/>
             <wp:docPr id="9" name="image09.png"/>
             <wp:cNvGraphicFramePr/>
             <a:graphic xmlns:a="http://schemas.openxmlformats.org/drawingml/2006/main">
@@ -35666,7 +35591,7 @@
                   <pic:spPr>
                     <a:xfrm>
                       <a:off x="0" y="0"/>
-                      <a:ext cx="5095875" cy="8210550"/>
+                      <a:ext cx="5095875" cy="7343775"/>
                     </a:xfrm>
                     <a:prstGeom prst="rect">
                       <a:avLst/>
@@ -35679,6 +35604,7 @@
         </w:drawing>
       </w:r>
     </w:p>
+    <w:p/>
     <w:p>
       <w:pPr>
         <w:pStyle w:val="Ttulo2"/>
@@ -35686,7 +35612,7 @@
           <w:rFonts w:asciiTheme="minorHAnsi" w:hAnsiTheme="minorHAnsi"/>
         </w:rPr>
       </w:pPr>
-      <w:bookmarkStart w:id="164" w:name="_Toc353201268"/>
+      <w:bookmarkStart w:id="163" w:name="_Toc353201268"/>
       <w:proofErr w:type="spellStart"/>
       <w:r>
         <w:rPr>
@@ -35709,6 +35635,8 @@
         </w:rPr>
         <w:t>view</w:t>
       </w:r>
+      <w:bookmarkStart w:id="164" w:name="_GoBack"/>
+      <w:bookmarkEnd w:id="163"/>
       <w:bookmarkEnd w:id="164"/>
       <w:proofErr w:type="spellEnd"/>
     </w:p>
@@ -35772,6 +35700,71 @@
           <w:lang w:eastAsia="es-ES"/>
         </w:rPr>
         <w:t>.</w:t>
+      </w:r>
+      <w:r>
+        <w:rPr>
+          <w:color w:val="000000"/>
+          <w:sz w:val="27"/>
+          <w:szCs w:val="27"/>
+        </w:rPr>
+        <w:t xml:space="preserve"> </w:t>
+      </w:r>
+      <w:r>
+        <w:rPr>
+          <w:noProof/>
+          <w:color w:val="000000"/>
+          <w:sz w:val="27"/>
+          <w:szCs w:val="27"/>
+          <w:lang w:eastAsia="ja-JP"/>
+        </w:rPr>
+        <w:drawing>
+          <wp:inline distT="0" distB="0" distL="0" distR="0">
+            <wp:extent cx="5612130" cy="4111451"/>
+            <wp:effectExtent l="0" t="0" r="7620" b="3810"/>
+            <wp:docPr id="1" name="Imagen 1" descr="https://lh6.googleusercontent.com/NR5PLaaV__P0oKGgT1yJmBlvrmb1PTdMKbx_Ci4Bphir9gpOlCL49tu8pXd0Q9C9W3sOc3uF76uKanuzqB7NNYPXiWDIsP77y7z6W12oIfBDEfCut0pJvWIWig"/>
+            <wp:cNvGraphicFramePr>
+              <a:graphicFrameLocks xmlns:a="http://schemas.openxmlformats.org/drawingml/2006/main" noChangeAspect="1"/>
+            </wp:cNvGraphicFramePr>
+            <a:graphic xmlns:a="http://schemas.openxmlformats.org/drawingml/2006/main">
+              <a:graphicData uri="http://schemas.openxmlformats.org/drawingml/2006/picture">
+                <pic:pic xmlns:pic="http://schemas.openxmlformats.org/drawingml/2006/picture">
+                  <pic:nvPicPr>
+                    <pic:cNvPr id="0" name="Picture 1" descr="https://lh6.googleusercontent.com/NR5PLaaV__P0oKGgT1yJmBlvrmb1PTdMKbx_Ci4Bphir9gpOlCL49tu8pXd0Q9C9W3sOc3uF76uKanuzqB7NNYPXiWDIsP77y7z6W12oIfBDEfCut0pJvWIWig"/>
+                    <pic:cNvPicPr>
+                      <a:picLocks noChangeAspect="1" noChangeArrowheads="1"/>
+                    </pic:cNvPicPr>
+                  </pic:nvPicPr>
+                  <pic:blipFill>
+                    <a:blip r:embed="rId19">
+                      <a:extLst>
+                        <a:ext uri="{28A0092B-C50C-407E-A947-70E740481C1C}">
+                          <a14:useLocalDpi xmlns:a14="http://schemas.microsoft.com/office/drawing/2010/main" val="0"/>
+                        </a:ext>
+                      </a:extLst>
+                    </a:blip>
+                    <a:srcRect/>
+                    <a:stretch>
+                      <a:fillRect/>
+                    </a:stretch>
+                  </pic:blipFill>
+                  <pic:spPr bwMode="auto">
+                    <a:xfrm>
+                      <a:off x="0" y="0"/>
+                      <a:ext cx="5612130" cy="4111451"/>
+                    </a:xfrm>
+                    <a:prstGeom prst="rect">
+                      <a:avLst/>
+                    </a:prstGeom>
+                    <a:noFill/>
+                    <a:ln>
+                      <a:noFill/>
+                    </a:ln>
+                  </pic:spPr>
+                </pic:pic>
+              </a:graphicData>
+            </a:graphic>
+          </wp:inline>
+        </w:drawing>
       </w:r>
     </w:p>
     <w:p>
@@ -36231,6 +36224,7 @@
                 <w:b/>
                 <w:sz w:val="24"/>
               </w:rPr>
+              <w:lastRenderedPageBreak/>
               <w:t>Front-</w:t>
             </w:r>
             <w:proofErr w:type="spellStart"/>
@@ -36355,6 +36349,272 @@
           <w:lang w:eastAsia="es-ES"/>
         </w:rPr>
       </w:pPr>
+    </w:p>
+    <w:p>
+      <w:pPr>
+        <w:pStyle w:val="Ttulo3"/>
+      </w:pPr>
+      <w:proofErr w:type="spellStart"/>
+      <w:r>
+        <w:t>Relations</w:t>
+      </w:r>
+      <w:proofErr w:type="spellEnd"/>
+    </w:p>
+    <w:p>
+      <w:pPr>
+        <w:pStyle w:val="Sinespaciado"/>
+      </w:pPr>
+      <w:bookmarkStart w:id="165" w:name="__DdeLink__15118_1053694032"/>
+      <w:r>
+        <w:rPr>
+          <w:rFonts w:eastAsia="Times New Roman"/>
+          <w:lang w:eastAsia="es-ES"/>
+        </w:rPr>
+        <w:t>Las</w:t>
+      </w:r>
+      <w:bookmarkEnd w:id="165"/>
+      <w:r>
+        <w:rPr>
+          <w:rFonts w:eastAsia="Times New Roman"/>
+          <w:lang w:eastAsia="es-ES"/>
+        </w:rPr>
+        <w:t xml:space="preserve"> comunicaciones entre el usuario y el servidor se realizan mediante http. </w:t>
+      </w:r>
+    </w:p>
+    <w:p>
+      <w:pPr>
+        <w:pStyle w:val="Sinespaciado"/>
+      </w:pPr>
+      <w:r>
+        <w:rPr>
+          <w:rFonts w:eastAsia="Times New Roman"/>
+          <w:lang w:eastAsia="es-ES"/>
+        </w:rPr>
+        <w:t xml:space="preserve">Las relaciones entre la base de datos y la aplicación local y el servidor serán mediante </w:t>
+      </w:r>
+      <w:proofErr w:type="spellStart"/>
+      <w:r>
+        <w:rPr>
+          <w:rFonts w:eastAsia="Times New Roman"/>
+          <w:lang w:eastAsia="es-ES"/>
+        </w:rPr>
+        <w:t>hsql</w:t>
+      </w:r>
+      <w:proofErr w:type="spellEnd"/>
+      <w:r>
+        <w:rPr>
+          <w:rFonts w:eastAsia="Times New Roman"/>
+          <w:lang w:eastAsia="es-ES"/>
+        </w:rPr>
+        <w:t>.</w:t>
+      </w:r>
+    </w:p>
+    <w:p>
+      <w:pPr>
+        <w:pStyle w:val="Ttulo3"/>
+      </w:pPr>
+      <w:r>
+        <w:rPr>
+          <w:lang w:eastAsia="es-ES"/>
+        </w:rPr>
+        <w:t>Interfaces/Puertos</w:t>
+      </w:r>
+    </w:p>
+    <w:p>
+      <w:pPr>
+        <w:pStyle w:val="Sinespaciado"/>
+      </w:pPr>
+      <w:r>
+        <w:rPr>
+          <w:rFonts w:eastAsia="Times New Roman"/>
+          <w:lang w:eastAsia="es-ES"/>
+        </w:rPr>
+        <w:t>N/A</w:t>
+      </w:r>
+    </w:p>
+    <w:p>
+      <w:pPr>
+        <w:pStyle w:val="Ttulo3"/>
+      </w:pPr>
+      <w:r>
+        <w:t xml:space="preserve"> </w:t>
+      </w:r>
+      <w:proofErr w:type="spellStart"/>
+      <w:r>
+        <w:t>Compotamiento</w:t>
+      </w:r>
+      <w:proofErr w:type="spellEnd"/>
+    </w:p>
+    <w:p>
+      <w:pPr>
+        <w:pStyle w:val="Ttulo4"/>
+      </w:pPr>
+      <w:proofErr w:type="spellStart"/>
+      <w:r>
+        <w:t>User</w:t>
+      </w:r>
+      <w:proofErr w:type="spellEnd"/>
+    </w:p>
+    <w:p>
+      <w:pPr>
+        <w:pStyle w:val="Sinespaciado"/>
+      </w:pPr>
+      <w:r>
+        <w:rPr>
+          <w:rFonts w:eastAsia="Times New Roman"/>
+          <w:lang w:eastAsia="es-ES"/>
+        </w:rPr>
+        <w:t>Accede  a través del navegador web.</w:t>
+      </w:r>
+    </w:p>
+    <w:p>
+      <w:pPr>
+        <w:pStyle w:val="Ttulo4"/>
+      </w:pPr>
+      <w:proofErr w:type="spellStart"/>
+      <w:r>
+        <w:t>ServerWeb</w:t>
+      </w:r>
+      <w:proofErr w:type="spellEnd"/>
+    </w:p>
+    <w:p>
+      <w:pPr>
+        <w:pStyle w:val="Sinespaciado"/>
+      </w:pPr>
+      <w:r>
+        <w:rPr>
+          <w:rFonts w:eastAsia="Times New Roman"/>
+          <w:lang w:eastAsia="es-ES"/>
+        </w:rPr>
+        <w:t>Soporta</w:t>
+      </w:r>
+      <w:r>
+        <w:rPr>
+          <w:rFonts w:eastAsia="Times New Roman"/>
+          <w:lang w:eastAsia="es-ES"/>
+        </w:rPr>
+        <w:t xml:space="preserve"> los componentes centrales de proceso.</w:t>
+      </w:r>
+    </w:p>
+    <w:p>
+      <w:pPr>
+        <w:pStyle w:val="Sinespaciado"/>
+        <w:rPr>
+          <w:lang w:val="en-US"/>
+        </w:rPr>
+      </w:pPr>
+      <w:proofErr w:type="spellStart"/>
+      <w:proofErr w:type="gramStart"/>
+      <w:r>
+        <w:rPr>
+          <w:rFonts w:eastAsia="Times New Roman"/>
+          <w:lang w:val="en-US" w:eastAsia="es-ES"/>
+        </w:rPr>
+        <w:t>Consta</w:t>
+      </w:r>
+      <w:proofErr w:type="spellEnd"/>
+      <w:r>
+        <w:rPr>
+          <w:rFonts w:eastAsia="Times New Roman"/>
+          <w:lang w:val="en-US" w:eastAsia="es-ES"/>
+        </w:rPr>
+        <w:t xml:space="preserve"> de Back-End y Front-End.</w:t>
+      </w:r>
+      <w:proofErr w:type="gramEnd"/>
+    </w:p>
+    <w:p>
+      <w:pPr>
+        <w:pStyle w:val="Ttulo4"/>
+      </w:pPr>
+      <w:proofErr w:type="spellStart"/>
+      <w:r>
+        <w:t>LocalApp</w:t>
+      </w:r>
+      <w:proofErr w:type="spellEnd"/>
+    </w:p>
+    <w:p>
+      <w:pPr>
+        <w:pStyle w:val="Sinespaciado"/>
+      </w:pPr>
+      <w:r>
+        <w:rPr>
+          <w:rFonts w:eastAsia="Times New Roman"/>
+          <w:lang w:eastAsia="es-ES"/>
+        </w:rPr>
+        <w:t>Soporta la aplicación de escritorio.</w:t>
+      </w:r>
+    </w:p>
+    <w:p>
+      <w:pPr>
+        <w:pStyle w:val="Ttulo3"/>
+      </w:pPr>
+      <w:proofErr w:type="spellStart"/>
+      <w:r>
+        <w:t>Database</w:t>
+      </w:r>
+      <w:proofErr w:type="spellEnd"/>
+    </w:p>
+    <w:p>
+      <w:pPr>
+        <w:pStyle w:val="Sinespaciado"/>
+      </w:pPr>
+      <w:r>
+        <w:rPr>
+          <w:rFonts w:eastAsia="Times New Roman"/>
+          <w:lang w:eastAsia="es-ES"/>
+        </w:rPr>
+        <w:t>Da soporte a la persistencia de datos.</w:t>
+      </w:r>
+    </w:p>
+    <w:p>
+      <w:pPr>
+        <w:pStyle w:val="Ttulo4"/>
+      </w:pPr>
+      <w:r>
+        <w:t>Front-</w:t>
+      </w:r>
+      <w:proofErr w:type="spellStart"/>
+      <w:r>
+        <w:t>End</w:t>
+      </w:r>
+      <w:proofErr w:type="spellEnd"/>
+    </w:p>
+    <w:p>
+      <w:pPr>
+        <w:pStyle w:val="Sinespaciado"/>
+      </w:pPr>
+      <w:r>
+        <w:rPr>
+          <w:rFonts w:eastAsia="Times New Roman"/>
+          <w:lang w:eastAsia="es-ES"/>
+        </w:rPr>
+        <w:t>Soporta las conexiones con los clientes.</w:t>
+      </w:r>
+    </w:p>
+    <w:p>
+      <w:pPr>
+        <w:pStyle w:val="Ttulo4"/>
+      </w:pPr>
+      <w:r>
+        <w:t>Back-</w:t>
+      </w:r>
+      <w:proofErr w:type="spellStart"/>
+      <w:r>
+        <w:t>End</w:t>
+      </w:r>
+      <w:proofErr w:type="spellEnd"/>
+    </w:p>
+    <w:p>
+      <w:pPr>
+        <w:pStyle w:val="Sinespaciado"/>
+      </w:pPr>
+      <w:r>
+        <w:rPr>
+          <w:rFonts w:eastAsia="Times New Roman"/>
+          <w:lang w:eastAsia="es-ES"/>
+        </w:rPr>
+        <w:t>Hace de soporte para los módulos de gestión.</w:t>
+      </w:r>
     </w:p>
     <w:p/>
     <w:sectPr>
@@ -36411,7 +36671,7 @@
       <w:rPr>
         <w:noProof/>
       </w:rPr>
-      <w:t>19</w:t>
+      <w:t>17</w:t>
     </w:r>
     <w:r>
       <w:fldChar w:fldCharType="end"/>
@@ -38557,6 +38817,92 @@
     </w:lvl>
   </w:abstractNum>
   <w:abstractNum w:abstractNumId="14">
+    <w:nsid w:val="49B321FB"/>
+    <w:multiLevelType w:val="multilevel"/>
+    <w:tmpl w:val="A7EED5F8"/>
+    <w:lvl w:ilvl="0">
+      <w:start w:val="1"/>
+      <w:numFmt w:val="decimal"/>
+      <w:lvlText w:val="%1"/>
+      <w:lvlJc w:val="left"/>
+      <w:pPr>
+        <w:ind w:left="432" w:hanging="432"/>
+      </w:pPr>
+    </w:lvl>
+    <w:lvl w:ilvl="1">
+      <w:start w:val="1"/>
+      <w:numFmt w:val="decimal"/>
+      <w:lvlText w:val="%1.%2"/>
+      <w:lvlJc w:val="left"/>
+      <w:pPr>
+        <w:ind w:left="576" w:hanging="576"/>
+      </w:pPr>
+    </w:lvl>
+    <w:lvl w:ilvl="2">
+      <w:start w:val="1"/>
+      <w:numFmt w:val="decimal"/>
+      <w:lvlText w:val="%1.%2.%3"/>
+      <w:lvlJc w:val="left"/>
+      <w:pPr>
+        <w:ind w:left="720" w:hanging="720"/>
+      </w:pPr>
+    </w:lvl>
+    <w:lvl w:ilvl="3">
+      <w:start w:val="1"/>
+      <w:numFmt w:val="decimal"/>
+      <w:lvlText w:val="%1.%2.%3.%4"/>
+      <w:lvlJc w:val="left"/>
+      <w:pPr>
+        <w:ind w:left="864" w:hanging="864"/>
+      </w:pPr>
+    </w:lvl>
+    <w:lvl w:ilvl="4">
+      <w:start w:val="1"/>
+      <w:numFmt w:val="decimal"/>
+      <w:lvlText w:val="%1.%2.%3.%4.%5"/>
+      <w:lvlJc w:val="left"/>
+      <w:pPr>
+        <w:ind w:left="1008" w:hanging="1008"/>
+      </w:pPr>
+    </w:lvl>
+    <w:lvl w:ilvl="5">
+      <w:start w:val="1"/>
+      <w:numFmt w:val="decimal"/>
+      <w:lvlText w:val="%1.%2.%3.%4.%5.%6"/>
+      <w:lvlJc w:val="left"/>
+      <w:pPr>
+        <w:ind w:left="1152" w:hanging="1152"/>
+      </w:pPr>
+    </w:lvl>
+    <w:lvl w:ilvl="6">
+      <w:start w:val="1"/>
+      <w:numFmt w:val="decimal"/>
+      <w:lvlText w:val="%1.%2.%3.%4.%5.%6.%7"/>
+      <w:lvlJc w:val="left"/>
+      <w:pPr>
+        <w:ind w:left="1296" w:hanging="1296"/>
+      </w:pPr>
+    </w:lvl>
+    <w:lvl w:ilvl="7">
+      <w:start w:val="1"/>
+      <w:numFmt w:val="decimal"/>
+      <w:lvlText w:val="%1.%2.%3.%4.%5.%6.%7.%8"/>
+      <w:lvlJc w:val="left"/>
+      <w:pPr>
+        <w:ind w:left="1440" w:hanging="1440"/>
+      </w:pPr>
+    </w:lvl>
+    <w:lvl w:ilvl="8">
+      <w:start w:val="1"/>
+      <w:numFmt w:val="decimal"/>
+      <w:lvlText w:val="%1.%2.%3.%4.%5.%6.%7.%8.%9"/>
+      <w:lvlJc w:val="left"/>
+      <w:pPr>
+        <w:ind w:left="1584" w:hanging="1584"/>
+      </w:pPr>
+    </w:lvl>
+  </w:abstractNum>
+  <w:abstractNum w:abstractNumId="15">
     <w:nsid w:val="49D7756F"/>
     <w:multiLevelType w:val="multilevel"/>
     <w:tmpl w:val="E9AE5426"/>
@@ -38741,7 +39087,7 @@
       </w:rPr>
     </w:lvl>
   </w:abstractNum>
-  <w:abstractNum w:abstractNumId="15">
+  <w:abstractNum w:abstractNumId="16">
     <w:nsid w:val="4C372462"/>
     <w:multiLevelType w:val="hybridMultilevel"/>
     <w:tmpl w:val="F8FA3900"/>
@@ -38854,7 +39200,7 @@
       </w:rPr>
     </w:lvl>
   </w:abstractNum>
-  <w:abstractNum w:abstractNumId="16">
+  <w:abstractNum w:abstractNumId="17">
     <w:nsid w:val="4C756E07"/>
     <w:multiLevelType w:val="multilevel"/>
     <w:tmpl w:val="A9B2AE38"/>
@@ -39039,7 +39385,7 @@
       </w:rPr>
     </w:lvl>
   </w:abstractNum>
-  <w:abstractNum w:abstractNumId="17">
+  <w:abstractNum w:abstractNumId="18">
     <w:nsid w:val="4FB92C7B"/>
     <w:multiLevelType w:val="multilevel"/>
     <w:tmpl w:val="548A8B80"/>
@@ -39224,7 +39570,7 @@
       </w:rPr>
     </w:lvl>
   </w:abstractNum>
-  <w:abstractNum w:abstractNumId="18">
+  <w:abstractNum w:abstractNumId="19">
     <w:nsid w:val="5A177FB4"/>
     <w:multiLevelType w:val="multilevel"/>
     <w:tmpl w:val="0C0A0025"/>
@@ -39319,7 +39665,7 @@
       </w:pPr>
     </w:lvl>
   </w:abstractNum>
-  <w:abstractNum w:abstractNumId="19">
+  <w:abstractNum w:abstractNumId="20">
     <w:nsid w:val="631E4D32"/>
     <w:multiLevelType w:val="hybridMultilevel"/>
     <w:tmpl w:val="00AE8FDA"/>
@@ -39405,7 +39751,7 @@
       </w:pPr>
     </w:lvl>
   </w:abstractNum>
-  <w:abstractNum w:abstractNumId="20">
+  <w:abstractNum w:abstractNumId="21">
     <w:nsid w:val="6B490E3F"/>
     <w:multiLevelType w:val="hybridMultilevel"/>
     <w:tmpl w:val="76E23B1E"/>
@@ -39491,7 +39837,7 @@
       </w:pPr>
     </w:lvl>
   </w:abstractNum>
-  <w:abstractNum w:abstractNumId="21">
+  <w:abstractNum w:abstractNumId="22">
     <w:nsid w:val="6E9920D1"/>
     <w:multiLevelType w:val="hybridMultilevel"/>
     <w:tmpl w:val="CFA0CDCA"/>
@@ -39580,7 +39926,7 @@
       </w:pPr>
     </w:lvl>
   </w:abstractNum>
-  <w:abstractNum w:abstractNumId="22">
+  <w:abstractNum w:abstractNumId="23">
     <w:nsid w:val="774F546F"/>
     <w:multiLevelType w:val="multilevel"/>
     <w:tmpl w:val="C5C4A092"/>
@@ -39765,7 +40111,7 @@
       </w:rPr>
     </w:lvl>
   </w:abstractNum>
-  <w:abstractNum w:abstractNumId="23">
+  <w:abstractNum w:abstractNumId="24">
     <w:nsid w:val="776071F4"/>
     <w:multiLevelType w:val="hybridMultilevel"/>
     <w:tmpl w:val="E65ACE68"/>
@@ -39851,7 +40197,7 @@
       </w:pPr>
     </w:lvl>
   </w:abstractNum>
-  <w:abstractNum w:abstractNumId="24">
+  <w:abstractNum w:abstractNumId="25">
     <w:nsid w:val="7CD707DF"/>
     <w:multiLevelType w:val="multilevel"/>
     <w:tmpl w:val="2B04BA70"/>
@@ -40049,13 +40395,13 @@
     <w:abstractNumId w:val="13"/>
   </w:num>
   <w:num w:numId="5">
-    <w:abstractNumId w:val="24"/>
+    <w:abstractNumId w:val="25"/>
   </w:num>
   <w:num w:numId="6">
-    <w:abstractNumId w:val="22"/>
+    <w:abstractNumId w:val="23"/>
   </w:num>
   <w:num w:numId="7">
-    <w:abstractNumId w:val="16"/>
+    <w:abstractNumId w:val="17"/>
   </w:num>
   <w:num w:numId="8">
     <w:abstractNumId w:val="5"/>
@@ -40070,7 +40416,7 @@
     <w:abstractNumId w:val="9"/>
   </w:num>
   <w:num w:numId="12">
-    <w:abstractNumId w:val="20"/>
+    <w:abstractNumId w:val="21"/>
   </w:num>
   <w:num w:numId="13">
     <w:abstractNumId w:val="4"/>
@@ -40085,19 +40431,19 @@
     <w:abstractNumId w:val="3"/>
   </w:num>
   <w:num w:numId="17">
-    <w:abstractNumId w:val="23"/>
+    <w:abstractNumId w:val="24"/>
   </w:num>
   <w:num w:numId="18">
+    <w:abstractNumId w:val="20"/>
+  </w:num>
+  <w:num w:numId="19">
+    <w:abstractNumId w:val="22"/>
+  </w:num>
+  <w:num w:numId="20">
     <w:abstractNumId w:val="19"/>
   </w:num>
-  <w:num w:numId="19">
-    <w:abstractNumId w:val="21"/>
-  </w:num>
-  <w:num w:numId="20">
-    <w:abstractNumId w:val="18"/>
-  </w:num>
   <w:num w:numId="21">
-    <w:abstractNumId w:val="15"/>
+    <w:abstractNumId w:val="16"/>
   </w:num>
   <w:num w:numId="22">
     <w:abstractNumId w:val="0"/>
@@ -40106,9 +40452,12 @@
     <w:abstractNumId w:val="12"/>
   </w:num>
   <w:num w:numId="24">
-    <w:abstractNumId w:val="17"/>
+    <w:abstractNumId w:val="18"/>
   </w:num>
   <w:num w:numId="25">
+    <w:abstractNumId w:val="15"/>
+  </w:num>
+  <w:num w:numId="26">
     <w:abstractNumId w:val="14"/>
   </w:num>
 </w:numbering>
@@ -40159,7 +40508,7 @@
     <w:lsdException w:name="Emphasis" w:semiHidden="0" w:uiPriority="20" w:unhideWhenUsed="0" w:qFormat="1"/>
     <w:lsdException w:name="Table Grid" w:semiHidden="0" w:uiPriority="59" w:unhideWhenUsed="0"/>
     <w:lsdException w:name="Placeholder Text" w:unhideWhenUsed="0"/>
-    <w:lsdException w:name="No Spacing" w:semiHidden="0" w:uiPriority="1" w:unhideWhenUsed="0" w:qFormat="1"/>
+    <w:lsdException w:name="No Spacing" w:semiHidden="0" w:uiPriority="0" w:unhideWhenUsed="0" w:qFormat="1"/>
     <w:lsdException w:name="Light Shading" w:semiHidden="0" w:uiPriority="60" w:unhideWhenUsed="0"/>
     <w:lsdException w:name="Light List" w:semiHidden="0" w:uiPriority="61" w:unhideWhenUsed="0"/>
     <w:lsdException w:name="Light Grid" w:semiHidden="0" w:uiPriority="62" w:unhideWhenUsed="0"/>
@@ -40893,7 +41242,6 @@
   <w:style w:type="paragraph" w:styleId="Sinespaciado">
     <w:name w:val="No Spacing"/>
     <w:link w:val="SinespaciadoCar"/>
-    <w:uiPriority w:val="1"/>
     <w:qFormat/>
     <w:rsid w:val="00F26571"/>
     <w:pPr>
@@ -41199,6 +41547,25 @@
       <w:vertAlign w:val="superscript"/>
     </w:rPr>
   </w:style>
+  <w:style w:type="paragraph" w:customStyle="1" w:styleId="Encabezado3">
+    <w:name w:val="Encabezado 3"/>
+    <w:basedOn w:val="Normal"/>
+    <w:rsid w:val="00BC534A"/>
+    <w:pPr>
+      <w:keepNext/>
+      <w:keepLines/>
+      <w:suppressAutoHyphens/>
+      <w:spacing w:before="200" w:after="0" w:line="100" w:lineRule="atLeast"/>
+    </w:pPr>
+    <w:rPr>
+      <w:rFonts w:ascii="Cambria" w:eastAsia="SimSun" w:hAnsi="Cambria" w:cs="Calibri"/>
+      <w:b/>
+      <w:bCs/>
+      <w:color w:val="4F81BD"/>
+      <w:sz w:val="24"/>
+      <w:szCs w:val="24"/>
+    </w:rPr>
+  </w:style>
 </w:styles>
 </file>
 
@@ -41247,7 +41614,7 @@
     <w:lsdException w:name="Emphasis" w:semiHidden="0" w:uiPriority="20" w:unhideWhenUsed="0" w:qFormat="1"/>
     <w:lsdException w:name="Table Grid" w:semiHidden="0" w:uiPriority="59" w:unhideWhenUsed="0"/>
     <w:lsdException w:name="Placeholder Text" w:unhideWhenUsed="0"/>
-    <w:lsdException w:name="No Spacing" w:semiHidden="0" w:uiPriority="1" w:unhideWhenUsed="0" w:qFormat="1"/>
+    <w:lsdException w:name="No Spacing" w:semiHidden="0" w:uiPriority="0" w:unhideWhenUsed="0" w:qFormat="1"/>
     <w:lsdException w:name="Light Shading" w:semiHidden="0" w:uiPriority="60" w:unhideWhenUsed="0"/>
     <w:lsdException w:name="Light List" w:semiHidden="0" w:uiPriority="61" w:unhideWhenUsed="0"/>
     <w:lsdException w:name="Light Grid" w:semiHidden="0" w:uiPriority="62" w:unhideWhenUsed="0"/>
@@ -41981,7 +42348,6 @@
   <w:style w:type="paragraph" w:styleId="Sinespaciado">
     <w:name w:val="No Spacing"/>
     <w:link w:val="SinespaciadoCar"/>
-    <w:uiPriority w:val="1"/>
     <w:qFormat/>
     <w:rsid w:val="00F26571"/>
     <w:pPr>
@@ -42285,6 +42651,25 @@
     <w:rsid w:val="002809C7"/>
     <w:rPr>
       <w:vertAlign w:val="superscript"/>
+    </w:rPr>
+  </w:style>
+  <w:style w:type="paragraph" w:customStyle="1" w:styleId="Encabezado3">
+    <w:name w:val="Encabezado 3"/>
+    <w:basedOn w:val="Normal"/>
+    <w:rsid w:val="00BC534A"/>
+    <w:pPr>
+      <w:keepNext/>
+      <w:keepLines/>
+      <w:suppressAutoHyphens/>
+      <w:spacing w:before="200" w:after="0" w:line="100" w:lineRule="atLeast"/>
+    </w:pPr>
+    <w:rPr>
+      <w:rFonts w:ascii="Cambria" w:eastAsia="SimSun" w:hAnsi="Cambria" w:cs="Calibri"/>
+      <w:b/>
+      <w:bCs/>
+      <w:color w:val="4F81BD"/>
+      <w:sz w:val="24"/>
+      <w:szCs w:val="24"/>
     </w:rPr>
   </w:style>
 </w:styles>
@@ -42599,7 +42984,7 @@
 </file>
 
 <file path=customXml/itemProps2.xml><?xml version="1.0" encoding="utf-8"?>
-<ds:datastoreItem xmlns:ds="http://schemas.openxmlformats.org/officeDocument/2006/customXml" ds:itemID="{B9F1B9FC-E7B0-4A15-B820-DAE865B4AFC7}">
+<ds:datastoreItem xmlns:ds="http://schemas.openxmlformats.org/officeDocument/2006/customXml" ds:itemID="{BDBE8559-99EE-41D7-9FBE-D0F26508969D}">
   <ds:schemaRefs>
     <ds:schemaRef ds:uri="http://schemas.openxmlformats.org/officeDocument/2006/bibliography"/>
   </ds:schemaRefs>

</xml_diff>